<commit_message>
Amélioration inscription séance : labels explicites, confirmation visuelle, email de confirmation pour tous, gestion du déjà inscrit (membre et non-membre)
</commit_message>
<xml_diff>
--- a/Description.docx
+++ b/Description.docx
@@ -226,10 +226,7 @@
         <w:t>Chaque section</w:t>
       </w:r>
       <w:r>
-        <w:t xml:space="preserve"> </w:t>
-      </w:r>
-      <w:r>
-        <w:t>(Baptême, prépa niveau1, prépa niveau</w:t>
+        <w:t xml:space="preserve"> (Baptême, prépa niveau1, prépa niveau</w:t>
       </w:r>
       <w:proofErr w:type="gramStart"/>
       <w:r>
@@ -723,7 +720,293 @@
       </w:r>
     </w:p>
     <w:p/>
+    <w:p>
+      <w:pPr>
+        <w:rPr>
+          <w:i/>
+          <w:iCs/>
+        </w:rPr>
+      </w:pPr>
+      <w:r>
+        <w:rPr>
+          <w:i/>
+          <w:iCs/>
+        </w:rPr>
+        <w:t xml:space="preserve">En plus de la liste des adhérents, je souhaiterais gérer une liste de non adhérents qui aura les mêmes champs que les adhérents avec en plus le fichier du CACI. Ceci pour les personnes qui viennent en renfort ou qui sont membres d’autres clubs qu’on invite à des séances. </w:t>
+      </w:r>
+    </w:p>
+    <w:p>
+      <w:r>
+        <w:t xml:space="preserve">Je souhaiterais ajouter la possibilité de gérer les lieux des séances dans une liste déroulante administrable (un écran en plus). Un lieu aura un nom, une adresse, </w:t>
+      </w:r>
+      <w:proofErr w:type="spellStart"/>
+      <w:r>
+        <w:t>cp</w:t>
+      </w:r>
+      <w:proofErr w:type="spellEnd"/>
+      <w:r>
+        <w:t xml:space="preserve"> et ville. Et dans les séances, utiliser cette liste de lieux. </w:t>
+      </w:r>
+    </w:p>
+    <w:p>
+      <w:r>
+        <w:t>Sur la séance, il faut ajouter</w:t>
+      </w:r>
+      <w:r>
+        <w:t>,</w:t>
+      </w:r>
+      <w:r>
+        <w:t xml:space="preserve"> en plus de la date</w:t>
+      </w:r>
+      <w:r>
+        <w:t>,</w:t>
+      </w:r>
+      <w:r>
+        <w:t xml:space="preserve"> une heure de début et une heure de fin (l’idéale de gérer les minutes par quart d’heure si possible) </w:t>
+      </w:r>
+    </w:p>
     <w:p/>
+    <w:p>
+      <w:r>
+        <w:lastRenderedPageBreak/>
+        <w:t>Je souhaiterais sur la séance ajouter une fonctionnalité d'inscription à la séance, le principe est</w:t>
+      </w:r>
+      <w:r>
+        <w:t> : Q</w:t>
+      </w:r>
+      <w:r>
+        <w:t xml:space="preserve">uand la séance est </w:t>
+      </w:r>
+      <w:r>
+        <w:t>créée</w:t>
+      </w:r>
+      <w:r>
+        <w:t xml:space="preserve">, je souhaiterais </w:t>
+      </w:r>
+      <w:r>
+        <w:t xml:space="preserve">avoir un bouton pour </w:t>
+      </w:r>
+      <w:r>
+        <w:t xml:space="preserve">générer un lien qui sera envoyé aux adhérents pour qu'ils s'inscrivent. </w:t>
+      </w:r>
+    </w:p>
+    <w:p>
+      <w:r>
+        <w:t>Le</w:t>
+      </w:r>
+      <w:r>
+        <w:t xml:space="preserve"> lien </w:t>
+      </w:r>
+      <w:r>
+        <w:t xml:space="preserve">d’inscription </w:t>
+      </w:r>
+      <w:proofErr w:type="spellStart"/>
+      <w:r>
+        <w:t>a</w:t>
+      </w:r>
+      <w:proofErr w:type="spellEnd"/>
+      <w:r>
+        <w:t xml:space="preserve"> une date de validité limité</w:t>
+      </w:r>
+      <w:r>
+        <w:t>e</w:t>
+      </w:r>
+      <w:r>
+        <w:t xml:space="preserve">, initialisée au premier mercredi de la semaine qui suit. </w:t>
+      </w:r>
+    </w:p>
+    <w:p>
+      <w:r>
+        <w:t xml:space="preserve">Une fois le lien généré, il faut un bouton pour envoyer un mail </w:t>
+      </w:r>
+      <w:r>
+        <w:t xml:space="preserve">à tous les adhérents </w:t>
+      </w:r>
+      <w:r>
+        <w:t xml:space="preserve">qui dit que l’inscription à la prochaine séance avec </w:t>
+      </w:r>
+      <w:r>
+        <w:t>le</w:t>
+      </w:r>
+      <w:r>
+        <w:t xml:space="preserve"> lieu</w:t>
+      </w:r>
+      <w:r>
+        <w:t>, la date et l’heure</w:t>
+      </w:r>
+      <w:r>
+        <w:t xml:space="preserve"> est </w:t>
+      </w:r>
+      <w:r>
+        <w:t>ouverte</w:t>
+      </w:r>
+      <w:r>
+        <w:t xml:space="preserve">. </w:t>
+      </w:r>
+    </w:p>
+    <w:p>
+      <w:r>
+        <w:t xml:space="preserve">Ce lien </w:t>
+      </w:r>
+      <w:r>
+        <w:t xml:space="preserve">ouvre une page avec deux </w:t>
+      </w:r>
+      <w:proofErr w:type="gramStart"/>
+      <w:r>
+        <w:t>choix:</w:t>
+      </w:r>
+      <w:proofErr w:type="gramEnd"/>
+      <w:r>
+        <w:t xml:space="preserve"> </w:t>
+      </w:r>
+      <w:r>
+        <w:br/>
+        <w:t>1) Je suis membre APP</w:t>
+      </w:r>
+      <w:r>
+        <w:t xml:space="preserve"> </w:t>
+      </w:r>
+      <w:r>
+        <w:t xml:space="preserve">: </w:t>
+      </w:r>
+      <w:r>
+        <w:t>L</w:t>
+      </w:r>
+      <w:r>
+        <w:t>e clic sur ce bouton affiche la liste des</w:t>
+      </w:r>
+      <w:r>
+        <w:t xml:space="preserve"> membres ordonnée par ordre alphabétique, et l’utilisateur recherche son nom dans cette liste, une fois choisi, on affiche en dessous, les informations du membre : </w:t>
+      </w:r>
+    </w:p>
+    <w:p>
+      <w:pPr>
+        <w:pStyle w:val="Paragraphedeliste"/>
+        <w:numPr>
+          <w:ilvl w:val="0"/>
+          <w:numId w:val="4"/>
+        </w:numPr>
+      </w:pPr>
+      <w:r>
+        <w:t xml:space="preserve">Nom, </w:t>
+      </w:r>
+    </w:p>
+    <w:p>
+      <w:pPr>
+        <w:pStyle w:val="Paragraphedeliste"/>
+        <w:numPr>
+          <w:ilvl w:val="0"/>
+          <w:numId w:val="4"/>
+        </w:numPr>
+      </w:pPr>
+      <w:r>
+        <w:t xml:space="preserve">Prénom, </w:t>
+      </w:r>
+    </w:p>
+    <w:p>
+      <w:pPr>
+        <w:pStyle w:val="Paragraphedeliste"/>
+        <w:numPr>
+          <w:ilvl w:val="0"/>
+          <w:numId w:val="4"/>
+        </w:numPr>
+      </w:pPr>
+      <w:r>
+        <w:t>Niveau,</w:t>
+      </w:r>
+    </w:p>
+    <w:p>
+      <w:pPr>
+        <w:pStyle w:val="Paragraphedeliste"/>
+        <w:numPr>
+          <w:ilvl w:val="0"/>
+          <w:numId w:val="4"/>
+        </w:numPr>
+      </w:pPr>
+      <w:r>
+        <w:t>Section,</w:t>
+      </w:r>
+    </w:p>
+    <w:p>
+      <w:pPr>
+        <w:pStyle w:val="Paragraphedeliste"/>
+        <w:numPr>
+          <w:ilvl w:val="0"/>
+          <w:numId w:val="4"/>
+        </w:numPr>
+      </w:pPr>
+      <w:r>
+        <w:t xml:space="preserve">Le statut (élève / encadrant) </w:t>
+      </w:r>
+    </w:p>
+    <w:p>
+      <w:pPr>
+        <w:pStyle w:val="Paragraphedeliste"/>
+        <w:numPr>
+          <w:ilvl w:val="0"/>
+          <w:numId w:val="4"/>
+        </w:numPr>
+      </w:pPr>
+      <w:r>
+        <w:t>Date validité du CACI (si la date est inférieure à 1 mois de la date du jour, afficher une alerte en rouge qui dit attention votre CACI est sur le point d’expirer, veuillez le renouveler)</w:t>
+      </w:r>
+    </w:p>
+    <w:p>
+      <w:r>
+        <w:t xml:space="preserve">Et un bouton s’inscrire. </w:t>
+      </w:r>
+    </w:p>
+    <w:p>
+      <w:r>
+        <w:t xml:space="preserve">2) Je ne suis pas membre APP : </w:t>
+      </w:r>
+      <w:r>
+        <w:t xml:space="preserve">Affiche un formulaire d’inscription avec les mêmes champs que les adhérents, avec en plus un </w:t>
+      </w:r>
+      <w:proofErr w:type="spellStart"/>
+      <w:r>
+        <w:t>upload</w:t>
+      </w:r>
+      <w:proofErr w:type="spellEnd"/>
+      <w:r>
+        <w:t xml:space="preserve"> du fichier du CACI. </w:t>
+      </w:r>
+    </w:p>
+    <w:p>
+      <w:r>
+        <w:t xml:space="preserve">A la saisi du nom, il faut faire un appel qui vérifie si nous avons dans la base des non adhérents ce nom et si oui demander s’il s’agit bien de la personne, si oui, charger le reste des champs. </w:t>
+      </w:r>
+    </w:p>
+    <w:p>
+      <w:r>
+        <w:t>Et un bouton s’inscrire</w:t>
+      </w:r>
+      <w:r>
+        <w:t xml:space="preserve">, ajoute ou met à jour le non adhérent. </w:t>
+      </w:r>
+      <w:r>
+        <w:t xml:space="preserve"> </w:t>
+      </w:r>
+    </w:p>
+    <w:p/>
+    <w:p>
+      <w:r>
+        <w:t xml:space="preserve">Une fois le lien expiré, l’accès au lien doit renvoyer un message qui dit que les inscriptions à cette séance sont closes. </w:t>
+      </w:r>
+    </w:p>
+    <w:p>
+      <w:r>
+        <w:t xml:space="preserve">Une fois les inscription closes, on doit pouvoir dans l’écran de la séance </w:t>
+      </w:r>
+      <w:proofErr w:type="gramStart"/>
+      <w:r>
+        <w:t>voir</w:t>
+      </w:r>
+      <w:proofErr w:type="gramEnd"/>
+      <w:r>
+        <w:t xml:space="preserve"> la liste des inscrits les adhérents et les non adhérents et parmi eux, les encadrants et les élèves avec pour chaque nom, prénom, niveau et section.</w:t>
+      </w:r>
+    </w:p>
     <w:sectPr>
       <w:pgSz w:w="11906" w:h="16838"/>
       <w:pgMar w:top="1417" w:right="1417" w:bottom="1417" w:left="1417" w:header="708" w:footer="708" w:gutter="0"/>
@@ -963,6 +1246,119 @@
     </w:lvl>
   </w:abstractNum>
   <w:abstractNum w:abstractNumId="2" w15:restartNumberingAfterBreak="0">
+    <w:nsid w:val="3C15408D"/>
+    <w:multiLevelType w:val="hybridMultilevel"/>
+    <w:tmpl w:val="2362C58A"/>
+    <w:lvl w:ilvl="0" w:tplc="040C0001">
+      <w:start w:val="1"/>
+      <w:numFmt w:val="bullet"/>
+      <w:lvlText w:val=""/>
+      <w:lvlJc w:val="left"/>
+      <w:pPr>
+        <w:ind w:left="720" w:hanging="360"/>
+      </w:pPr>
+      <w:rPr>
+        <w:rFonts w:ascii="Symbol" w:hAnsi="Symbol" w:hint="default"/>
+      </w:rPr>
+    </w:lvl>
+    <w:lvl w:ilvl="1" w:tplc="040C0003" w:tentative="1">
+      <w:start w:val="1"/>
+      <w:numFmt w:val="bullet"/>
+      <w:lvlText w:val="o"/>
+      <w:lvlJc w:val="left"/>
+      <w:pPr>
+        <w:ind w:left="1440" w:hanging="360"/>
+      </w:pPr>
+      <w:rPr>
+        <w:rFonts w:ascii="Courier New" w:hAnsi="Courier New" w:cs="Courier New" w:hint="default"/>
+      </w:rPr>
+    </w:lvl>
+    <w:lvl w:ilvl="2" w:tplc="040C0005" w:tentative="1">
+      <w:start w:val="1"/>
+      <w:numFmt w:val="bullet"/>
+      <w:lvlText w:val=""/>
+      <w:lvlJc w:val="left"/>
+      <w:pPr>
+        <w:ind w:left="2160" w:hanging="360"/>
+      </w:pPr>
+      <w:rPr>
+        <w:rFonts w:ascii="Wingdings" w:hAnsi="Wingdings" w:hint="default"/>
+      </w:rPr>
+    </w:lvl>
+    <w:lvl w:ilvl="3" w:tplc="040C0001" w:tentative="1">
+      <w:start w:val="1"/>
+      <w:numFmt w:val="bullet"/>
+      <w:lvlText w:val=""/>
+      <w:lvlJc w:val="left"/>
+      <w:pPr>
+        <w:ind w:left="2880" w:hanging="360"/>
+      </w:pPr>
+      <w:rPr>
+        <w:rFonts w:ascii="Symbol" w:hAnsi="Symbol" w:hint="default"/>
+      </w:rPr>
+    </w:lvl>
+    <w:lvl w:ilvl="4" w:tplc="040C0003" w:tentative="1">
+      <w:start w:val="1"/>
+      <w:numFmt w:val="bullet"/>
+      <w:lvlText w:val="o"/>
+      <w:lvlJc w:val="left"/>
+      <w:pPr>
+        <w:ind w:left="3600" w:hanging="360"/>
+      </w:pPr>
+      <w:rPr>
+        <w:rFonts w:ascii="Courier New" w:hAnsi="Courier New" w:cs="Courier New" w:hint="default"/>
+      </w:rPr>
+    </w:lvl>
+    <w:lvl w:ilvl="5" w:tplc="040C0005" w:tentative="1">
+      <w:start w:val="1"/>
+      <w:numFmt w:val="bullet"/>
+      <w:lvlText w:val=""/>
+      <w:lvlJc w:val="left"/>
+      <w:pPr>
+        <w:ind w:left="4320" w:hanging="360"/>
+      </w:pPr>
+      <w:rPr>
+        <w:rFonts w:ascii="Wingdings" w:hAnsi="Wingdings" w:hint="default"/>
+      </w:rPr>
+    </w:lvl>
+    <w:lvl w:ilvl="6" w:tplc="040C0001" w:tentative="1">
+      <w:start w:val="1"/>
+      <w:numFmt w:val="bullet"/>
+      <w:lvlText w:val=""/>
+      <w:lvlJc w:val="left"/>
+      <w:pPr>
+        <w:ind w:left="5040" w:hanging="360"/>
+      </w:pPr>
+      <w:rPr>
+        <w:rFonts w:ascii="Symbol" w:hAnsi="Symbol" w:hint="default"/>
+      </w:rPr>
+    </w:lvl>
+    <w:lvl w:ilvl="7" w:tplc="040C0003" w:tentative="1">
+      <w:start w:val="1"/>
+      <w:numFmt w:val="bullet"/>
+      <w:lvlText w:val="o"/>
+      <w:lvlJc w:val="left"/>
+      <w:pPr>
+        <w:ind w:left="5760" w:hanging="360"/>
+      </w:pPr>
+      <w:rPr>
+        <w:rFonts w:ascii="Courier New" w:hAnsi="Courier New" w:cs="Courier New" w:hint="default"/>
+      </w:rPr>
+    </w:lvl>
+    <w:lvl w:ilvl="8" w:tplc="040C0005" w:tentative="1">
+      <w:start w:val="1"/>
+      <w:numFmt w:val="bullet"/>
+      <w:lvlText w:val=""/>
+      <w:lvlJc w:val="left"/>
+      <w:pPr>
+        <w:ind w:left="6480" w:hanging="360"/>
+      </w:pPr>
+      <w:rPr>
+        <w:rFonts w:ascii="Wingdings" w:hAnsi="Wingdings" w:hint="default"/>
+      </w:rPr>
+    </w:lvl>
+  </w:abstractNum>
+  <w:abstractNum w:abstractNumId="3" w15:restartNumberingAfterBreak="0">
     <w:nsid w:val="65E840C7"/>
     <w:multiLevelType w:val="hybridMultilevel"/>
     <w:tmpl w:val="BA7CACD8"/>
@@ -1079,10 +1475,13 @@
     <w:abstractNumId w:val="0"/>
   </w:num>
   <w:num w:numId="2" w16cid:durableId="2124374278">
-    <w:abstractNumId w:val="2"/>
+    <w:abstractNumId w:val="3"/>
   </w:num>
   <w:num w:numId="3" w16cid:durableId="1035430152">
     <w:abstractNumId w:val="1"/>
+  </w:num>
+  <w:num w:numId="4" w16cid:durableId="1671837160">
+    <w:abstractNumId w:val="2"/>
   </w:num>
 </w:numbering>
 </file>
@@ -1690,7 +2089,6 @@
   <w:style w:type="character" w:default="1" w:styleId="Policepardfaut">
     <w:name w:val="Default Paragraph Font"/>
     <w:uiPriority w:val="1"/>
-    <w:semiHidden/>
     <w:unhideWhenUsed/>
   </w:style>
   <w:style w:type="table" w:default="1" w:styleId="TableauNormal">

</xml_diff>

<commit_message>
Correction affichage palanquées, évaluations, et fiabilisation des formulaires (related_name, UX, bugs)
</commit_message>
<xml_diff>
--- a/Description.docx
+++ b/Description.docx
@@ -775,13 +775,7 @@
         <w:t> : Q</w:t>
       </w:r>
       <w:r>
-        <w:t xml:space="preserve">uand la séance est </w:t>
-      </w:r>
-      <w:r>
-        <w:t>créée</w:t>
-      </w:r>
-      <w:r>
-        <w:t xml:space="preserve">, je souhaiterais </w:t>
+        <w:t xml:space="preserve">uand la séance est créée, je souhaiterais </w:t>
       </w:r>
       <w:r>
         <w:t xml:space="preserve">avoir un bouton pour </w:t>
@@ -1005,6 +999,201 @@
       <w:proofErr w:type="gramEnd"/>
       <w:r>
         <w:t xml:space="preserve"> la liste des inscrits les adhérents et les non adhérents et parmi eux, les encadrants et les élèves avec pour chaque nom, prénom, niveau et section.</w:t>
+      </w:r>
+    </w:p>
+    <w:p/>
+    <w:p>
+      <w:r>
+        <w:lastRenderedPageBreak/>
+        <w:t xml:space="preserve">OK maintenant, je souhaiterais </w:t>
+      </w:r>
+      <w:r>
+        <w:t xml:space="preserve">ajouter un bouton « exporter les inscrits » qui fait un </w:t>
+      </w:r>
+      <w:r>
+        <w:t>export</w:t>
+      </w:r>
+      <w:r>
+        <w:t xml:space="preserve"> </w:t>
+      </w:r>
+      <w:proofErr w:type="spellStart"/>
+      <w:r>
+        <w:t>excel</w:t>
+      </w:r>
+      <w:proofErr w:type="spellEnd"/>
+      <w:r>
+        <w:t xml:space="preserve"> de</w:t>
+      </w:r>
+      <w:r>
+        <w:t xml:space="preserve"> la liste des inscrits de la façon suivante : </w:t>
+      </w:r>
+    </w:p>
+    <w:p>
+      <w:r>
+        <w:t xml:space="preserve">A gauche en lignes la liste des élèves inscrits </w:t>
+      </w:r>
+      <w:r>
+        <w:t xml:space="preserve">ordonnés par ordre alphabétique </w:t>
+      </w:r>
+      <w:r>
+        <w:t>avec nom, prénom, niveau, section</w:t>
+      </w:r>
+      <w:r>
+        <w:t xml:space="preserve">, profondeur max selon </w:t>
+      </w:r>
+      <w:r>
+        <w:t xml:space="preserve">le niveau </w:t>
+      </w:r>
+      <w:r>
+        <w:t xml:space="preserve">ou la section : </w:t>
+      </w:r>
+    </w:p>
+    <w:p>
+      <w:pPr>
+        <w:pStyle w:val="Paragraphedeliste"/>
+        <w:numPr>
+          <w:ilvl w:val="0"/>
+          <w:numId w:val="6"/>
+        </w:numPr>
+        <w:jc w:val="both"/>
+      </w:pPr>
+      <w:r>
+        <w:t xml:space="preserve">Pas de niveau ou </w:t>
+      </w:r>
+      <w:r>
+        <w:t>baptême</w:t>
+      </w:r>
+      <w:r>
+        <w:t> : 6m</w:t>
+      </w:r>
+    </w:p>
+    <w:p>
+      <w:pPr>
+        <w:pStyle w:val="Paragraphedeliste"/>
+        <w:numPr>
+          <w:ilvl w:val="0"/>
+          <w:numId w:val="6"/>
+        </w:numPr>
+        <w:jc w:val="both"/>
+      </w:pPr>
+      <w:r>
+        <w:t xml:space="preserve">Tous les autres niveau 20m en fosse. </w:t>
+      </w:r>
+    </w:p>
+    <w:p>
+      <w:pPr>
+        <w:jc w:val="both"/>
+      </w:pPr>
+      <w:r>
+        <w:t>Et en plus de ces colonnes, une colonne par encadrant inscrit à la séance (l’idéal serait de les afficher en vertical)</w:t>
+      </w:r>
+    </w:p>
+    <w:p>
+      <w:pPr>
+        <w:jc w:val="both"/>
+      </w:pPr>
+      <w:r>
+        <w:t>Ce fichier servira à créer les palanquées. Nous exporterons ce fichier, mettrons des crois pour 1 encadrants et entre 1 et 3 élèves pour former les palanquées, nous importerons ensuite ce fichier rempli pour créer en masse les palanquées de la séance.</w:t>
+      </w:r>
+    </w:p>
+    <w:p>
+      <w:pPr>
+        <w:jc w:val="both"/>
+      </w:pPr>
+    </w:p>
+    <w:p>
+      <w:pPr>
+        <w:jc w:val="both"/>
+      </w:pPr>
+    </w:p>
+    <w:p>
+      <w:pPr>
+        <w:jc w:val="both"/>
+      </w:pPr>
+    </w:p>
+    <w:p>
+      <w:pPr>
+        <w:jc w:val="both"/>
+      </w:pPr>
+    </w:p>
+    <w:p>
+      <w:pPr>
+        <w:jc w:val="both"/>
+      </w:pPr>
+      <w:r>
+        <w:t xml:space="preserve">Modification inscription fosse : </w:t>
+      </w:r>
+    </w:p>
+    <w:p>
+      <w:pPr>
+        <w:jc w:val="both"/>
+      </w:pPr>
+      <w:r>
+        <w:t>Dans la fiche d’adhérent, il faut ajouter l’affichage du champ d’</w:t>
+      </w:r>
+      <w:proofErr w:type="spellStart"/>
+      <w:r>
+        <w:t>upload</w:t>
+      </w:r>
+      <w:proofErr w:type="spellEnd"/>
+      <w:r>
+        <w:t xml:space="preserve"> de CACI (comme pour les non adhérents). </w:t>
+      </w:r>
+    </w:p>
+    <w:p>
+      <w:pPr>
+        <w:jc w:val="both"/>
+      </w:pPr>
+      <w:r>
+        <w:t>Date de validité du CACI devient date de délivrance du CACI</w:t>
+      </w:r>
+      <w:r>
+        <w:t xml:space="preserve">, il faudra modifier la logique pour l’affichage du message votre </w:t>
+      </w:r>
+      <w:proofErr w:type="spellStart"/>
+      <w:r>
+        <w:t>caci</w:t>
+      </w:r>
+      <w:proofErr w:type="spellEnd"/>
+      <w:r>
+        <w:t xml:space="preserve"> va bientôt expirer par si la date de délivrance est supérieure à un an moins un mois alors afficher le message. </w:t>
+      </w:r>
+    </w:p>
+    <w:p>
+      <w:pPr>
+        <w:jc w:val="both"/>
+      </w:pPr>
+    </w:p>
+    <w:p>
+      <w:pPr>
+        <w:jc w:val="both"/>
+      </w:pPr>
+      <w:r>
+        <w:t xml:space="preserve">Dans le formulaire d’inscription </w:t>
+      </w:r>
+    </w:p>
+    <w:p>
+      <w:pPr>
+        <w:jc w:val="both"/>
+      </w:pPr>
+      <w:r>
+        <w:t xml:space="preserve">Ajouter un champ pour le covoiturage avec 3 options : je ne souhaite pas de </w:t>
+      </w:r>
+      <w:proofErr w:type="spellStart"/>
+      <w:r>
+        <w:t>covoirturage</w:t>
+      </w:r>
+      <w:proofErr w:type="spellEnd"/>
+      <w:r>
+        <w:t>, je peux proposer du covoiturage, j’ai besoin de covoiturage</w:t>
+      </w:r>
+    </w:p>
+    <w:p>
+      <w:pPr>
+        <w:jc w:val="both"/>
+      </w:pPr>
+      <w:r>
+        <w:t xml:space="preserve">Et un champ lieux de prise en charge du covoiturage. </w:t>
       </w:r>
     </w:p>
     <w:sectPr>
@@ -1133,6 +1322,119 @@
     </w:lvl>
   </w:abstractNum>
   <w:abstractNum w:abstractNumId="1" w15:restartNumberingAfterBreak="0">
+    <w:nsid w:val="0F294E34"/>
+    <w:multiLevelType w:val="hybridMultilevel"/>
+    <w:tmpl w:val="E118EBC4"/>
+    <w:lvl w:ilvl="0" w:tplc="040C0001">
+      <w:start w:val="1"/>
+      <w:numFmt w:val="bullet"/>
+      <w:lvlText w:val=""/>
+      <w:lvlJc w:val="left"/>
+      <w:pPr>
+        <w:ind w:left="720" w:hanging="360"/>
+      </w:pPr>
+      <w:rPr>
+        <w:rFonts w:ascii="Symbol" w:hAnsi="Symbol" w:hint="default"/>
+      </w:rPr>
+    </w:lvl>
+    <w:lvl w:ilvl="1" w:tplc="040C0003" w:tentative="1">
+      <w:start w:val="1"/>
+      <w:numFmt w:val="bullet"/>
+      <w:lvlText w:val="o"/>
+      <w:lvlJc w:val="left"/>
+      <w:pPr>
+        <w:ind w:left="1440" w:hanging="360"/>
+      </w:pPr>
+      <w:rPr>
+        <w:rFonts w:ascii="Courier New" w:hAnsi="Courier New" w:cs="Courier New" w:hint="default"/>
+      </w:rPr>
+    </w:lvl>
+    <w:lvl w:ilvl="2" w:tplc="040C0005" w:tentative="1">
+      <w:start w:val="1"/>
+      <w:numFmt w:val="bullet"/>
+      <w:lvlText w:val=""/>
+      <w:lvlJc w:val="left"/>
+      <w:pPr>
+        <w:ind w:left="2160" w:hanging="360"/>
+      </w:pPr>
+      <w:rPr>
+        <w:rFonts w:ascii="Wingdings" w:hAnsi="Wingdings" w:hint="default"/>
+      </w:rPr>
+    </w:lvl>
+    <w:lvl w:ilvl="3" w:tplc="040C0001" w:tentative="1">
+      <w:start w:val="1"/>
+      <w:numFmt w:val="bullet"/>
+      <w:lvlText w:val=""/>
+      <w:lvlJc w:val="left"/>
+      <w:pPr>
+        <w:ind w:left="2880" w:hanging="360"/>
+      </w:pPr>
+      <w:rPr>
+        <w:rFonts w:ascii="Symbol" w:hAnsi="Symbol" w:hint="default"/>
+      </w:rPr>
+    </w:lvl>
+    <w:lvl w:ilvl="4" w:tplc="040C0003" w:tentative="1">
+      <w:start w:val="1"/>
+      <w:numFmt w:val="bullet"/>
+      <w:lvlText w:val="o"/>
+      <w:lvlJc w:val="left"/>
+      <w:pPr>
+        <w:ind w:left="3600" w:hanging="360"/>
+      </w:pPr>
+      <w:rPr>
+        <w:rFonts w:ascii="Courier New" w:hAnsi="Courier New" w:cs="Courier New" w:hint="default"/>
+      </w:rPr>
+    </w:lvl>
+    <w:lvl w:ilvl="5" w:tplc="040C0005" w:tentative="1">
+      <w:start w:val="1"/>
+      <w:numFmt w:val="bullet"/>
+      <w:lvlText w:val=""/>
+      <w:lvlJc w:val="left"/>
+      <w:pPr>
+        <w:ind w:left="4320" w:hanging="360"/>
+      </w:pPr>
+      <w:rPr>
+        <w:rFonts w:ascii="Wingdings" w:hAnsi="Wingdings" w:hint="default"/>
+      </w:rPr>
+    </w:lvl>
+    <w:lvl w:ilvl="6" w:tplc="040C0001" w:tentative="1">
+      <w:start w:val="1"/>
+      <w:numFmt w:val="bullet"/>
+      <w:lvlText w:val=""/>
+      <w:lvlJc w:val="left"/>
+      <w:pPr>
+        <w:ind w:left="5040" w:hanging="360"/>
+      </w:pPr>
+      <w:rPr>
+        <w:rFonts w:ascii="Symbol" w:hAnsi="Symbol" w:hint="default"/>
+      </w:rPr>
+    </w:lvl>
+    <w:lvl w:ilvl="7" w:tplc="040C0003" w:tentative="1">
+      <w:start w:val="1"/>
+      <w:numFmt w:val="bullet"/>
+      <w:lvlText w:val="o"/>
+      <w:lvlJc w:val="left"/>
+      <w:pPr>
+        <w:ind w:left="5760" w:hanging="360"/>
+      </w:pPr>
+      <w:rPr>
+        <w:rFonts w:ascii="Courier New" w:hAnsi="Courier New" w:cs="Courier New" w:hint="default"/>
+      </w:rPr>
+    </w:lvl>
+    <w:lvl w:ilvl="8" w:tplc="040C0005" w:tentative="1">
+      <w:start w:val="1"/>
+      <w:numFmt w:val="bullet"/>
+      <w:lvlText w:val=""/>
+      <w:lvlJc w:val="left"/>
+      <w:pPr>
+        <w:ind w:left="6480" w:hanging="360"/>
+      </w:pPr>
+      <w:rPr>
+        <w:rFonts w:ascii="Wingdings" w:hAnsi="Wingdings" w:hint="default"/>
+      </w:rPr>
+    </w:lvl>
+  </w:abstractNum>
+  <w:abstractNum w:abstractNumId="2" w15:restartNumberingAfterBreak="0">
     <w:nsid w:val="27517B27"/>
     <w:multiLevelType w:val="hybridMultilevel"/>
     <w:tmpl w:val="A0987660"/>
@@ -1245,7 +1547,120 @@
       </w:rPr>
     </w:lvl>
   </w:abstractNum>
-  <w:abstractNum w:abstractNumId="2" w15:restartNumberingAfterBreak="0">
+  <w:abstractNum w:abstractNumId="3" w15:restartNumberingAfterBreak="0">
+    <w:nsid w:val="2CF9162D"/>
+    <w:multiLevelType w:val="hybridMultilevel"/>
+    <w:tmpl w:val="DF70528A"/>
+    <w:lvl w:ilvl="0" w:tplc="040C0001">
+      <w:start w:val="1"/>
+      <w:numFmt w:val="bullet"/>
+      <w:lvlText w:val=""/>
+      <w:lvlJc w:val="left"/>
+      <w:pPr>
+        <w:ind w:left="3645" w:hanging="360"/>
+      </w:pPr>
+      <w:rPr>
+        <w:rFonts w:ascii="Symbol" w:hAnsi="Symbol" w:hint="default"/>
+      </w:rPr>
+    </w:lvl>
+    <w:lvl w:ilvl="1" w:tplc="040C0003" w:tentative="1">
+      <w:start w:val="1"/>
+      <w:numFmt w:val="bullet"/>
+      <w:lvlText w:val="o"/>
+      <w:lvlJc w:val="left"/>
+      <w:pPr>
+        <w:ind w:left="4365" w:hanging="360"/>
+      </w:pPr>
+      <w:rPr>
+        <w:rFonts w:ascii="Courier New" w:hAnsi="Courier New" w:cs="Courier New" w:hint="default"/>
+      </w:rPr>
+    </w:lvl>
+    <w:lvl w:ilvl="2" w:tplc="040C0005" w:tentative="1">
+      <w:start w:val="1"/>
+      <w:numFmt w:val="bullet"/>
+      <w:lvlText w:val=""/>
+      <w:lvlJc w:val="left"/>
+      <w:pPr>
+        <w:ind w:left="5085" w:hanging="360"/>
+      </w:pPr>
+      <w:rPr>
+        <w:rFonts w:ascii="Wingdings" w:hAnsi="Wingdings" w:hint="default"/>
+      </w:rPr>
+    </w:lvl>
+    <w:lvl w:ilvl="3" w:tplc="040C0001" w:tentative="1">
+      <w:start w:val="1"/>
+      <w:numFmt w:val="bullet"/>
+      <w:lvlText w:val=""/>
+      <w:lvlJc w:val="left"/>
+      <w:pPr>
+        <w:ind w:left="5805" w:hanging="360"/>
+      </w:pPr>
+      <w:rPr>
+        <w:rFonts w:ascii="Symbol" w:hAnsi="Symbol" w:hint="default"/>
+      </w:rPr>
+    </w:lvl>
+    <w:lvl w:ilvl="4" w:tplc="040C0003" w:tentative="1">
+      <w:start w:val="1"/>
+      <w:numFmt w:val="bullet"/>
+      <w:lvlText w:val="o"/>
+      <w:lvlJc w:val="left"/>
+      <w:pPr>
+        <w:ind w:left="6525" w:hanging="360"/>
+      </w:pPr>
+      <w:rPr>
+        <w:rFonts w:ascii="Courier New" w:hAnsi="Courier New" w:cs="Courier New" w:hint="default"/>
+      </w:rPr>
+    </w:lvl>
+    <w:lvl w:ilvl="5" w:tplc="040C0005" w:tentative="1">
+      <w:start w:val="1"/>
+      <w:numFmt w:val="bullet"/>
+      <w:lvlText w:val=""/>
+      <w:lvlJc w:val="left"/>
+      <w:pPr>
+        <w:ind w:left="7245" w:hanging="360"/>
+      </w:pPr>
+      <w:rPr>
+        <w:rFonts w:ascii="Wingdings" w:hAnsi="Wingdings" w:hint="default"/>
+      </w:rPr>
+    </w:lvl>
+    <w:lvl w:ilvl="6" w:tplc="040C0001" w:tentative="1">
+      <w:start w:val="1"/>
+      <w:numFmt w:val="bullet"/>
+      <w:lvlText w:val=""/>
+      <w:lvlJc w:val="left"/>
+      <w:pPr>
+        <w:ind w:left="7965" w:hanging="360"/>
+      </w:pPr>
+      <w:rPr>
+        <w:rFonts w:ascii="Symbol" w:hAnsi="Symbol" w:hint="default"/>
+      </w:rPr>
+    </w:lvl>
+    <w:lvl w:ilvl="7" w:tplc="040C0003" w:tentative="1">
+      <w:start w:val="1"/>
+      <w:numFmt w:val="bullet"/>
+      <w:lvlText w:val="o"/>
+      <w:lvlJc w:val="left"/>
+      <w:pPr>
+        <w:ind w:left="8685" w:hanging="360"/>
+      </w:pPr>
+      <w:rPr>
+        <w:rFonts w:ascii="Courier New" w:hAnsi="Courier New" w:cs="Courier New" w:hint="default"/>
+      </w:rPr>
+    </w:lvl>
+    <w:lvl w:ilvl="8" w:tplc="040C0005" w:tentative="1">
+      <w:start w:val="1"/>
+      <w:numFmt w:val="bullet"/>
+      <w:lvlText w:val=""/>
+      <w:lvlJc w:val="left"/>
+      <w:pPr>
+        <w:ind w:left="9405" w:hanging="360"/>
+      </w:pPr>
+      <w:rPr>
+        <w:rFonts w:ascii="Wingdings" w:hAnsi="Wingdings" w:hint="default"/>
+      </w:rPr>
+    </w:lvl>
+  </w:abstractNum>
+  <w:abstractNum w:abstractNumId="4" w15:restartNumberingAfterBreak="0">
     <w:nsid w:val="3C15408D"/>
     <w:multiLevelType w:val="hybridMultilevel"/>
     <w:tmpl w:val="2362C58A"/>
@@ -1358,7 +1773,7 @@
       </w:rPr>
     </w:lvl>
   </w:abstractNum>
-  <w:abstractNum w:abstractNumId="3" w15:restartNumberingAfterBreak="0">
+  <w:abstractNum w:abstractNumId="5" w15:restartNumberingAfterBreak="0">
     <w:nsid w:val="65E840C7"/>
     <w:multiLevelType w:val="hybridMultilevel"/>
     <w:tmpl w:val="BA7CACD8"/>
@@ -1475,13 +1890,19 @@
     <w:abstractNumId w:val="0"/>
   </w:num>
   <w:num w:numId="2" w16cid:durableId="2124374278">
+    <w:abstractNumId w:val="5"/>
+  </w:num>
+  <w:num w:numId="3" w16cid:durableId="1035430152">
+    <w:abstractNumId w:val="2"/>
+  </w:num>
+  <w:num w:numId="4" w16cid:durableId="1671837160">
+    <w:abstractNumId w:val="4"/>
+  </w:num>
+  <w:num w:numId="5" w16cid:durableId="164901832">
     <w:abstractNumId w:val="3"/>
   </w:num>
-  <w:num w:numId="3" w16cid:durableId="1035430152">
+  <w:num w:numId="6" w16cid:durableId="848373772">
     <w:abstractNumId w:val="1"/>
-  </w:num>
-  <w:num w:numId="4" w16cid:durableId="1671837160">
-    <w:abstractNumId w:val="2"/>
   </w:num>
 </w:numbering>
 </file>
@@ -2089,6 +2510,7 @@
   <w:style w:type="character" w:default="1" w:styleId="Policepardfaut">
     <w:name w:val="Default Paragraph Font"/>
     <w:uiPriority w:val="1"/>
+    <w:semiHidden/>
     <w:unhideWhenUsed/>
   </w:style>
   <w:style w:type="table" w:default="1" w:styleId="TableauNormal">

</xml_diff>

<commit_message>
modification Fiche de sécu
</commit_message>
<xml_diff>
--- a/Description.docx
+++ b/Description.docx
@@ -4,28 +4,7 @@
   <w:body>
     <w:p>
       <w:r>
-        <w:t xml:space="preserve">Je souhaiterais faire une application en </w:t>
-      </w:r>
-      <w:proofErr w:type="spellStart"/>
-      <w:r>
-        <w:t>django</w:t>
-      </w:r>
-      <w:proofErr w:type="spellEnd"/>
-      <w:r>
-        <w:t xml:space="preserve"> base de données </w:t>
-      </w:r>
-      <w:proofErr w:type="spellStart"/>
-      <w:proofErr w:type="gramStart"/>
-      <w:r>
-        <w:t>postgresql</w:t>
-      </w:r>
-      <w:proofErr w:type="spellEnd"/>
-      <w:r>
-        <w:t xml:space="preserve">  de</w:t>
-      </w:r>
-      <w:proofErr w:type="gramEnd"/>
-      <w:r>
-        <w:t xml:space="preserve"> gestion d’un club de plongée. </w:t>
+        <w:t xml:space="preserve">Je souhaiterais faire une application en django base de données postgresql  de gestion d’un club de plongée. </w:t>
       </w:r>
     </w:p>
     <w:p>
@@ -107,11 +86,9 @@
           <w:numId w:val="3"/>
         </w:numPr>
       </w:pPr>
-      <w:proofErr w:type="gramStart"/>
       <w:r>
         <w:t>E-mail</w:t>
       </w:r>
-      <w:proofErr w:type="gramEnd"/>
     </w:p>
     <w:p>
       <w:pPr>
@@ -191,15 +168,7 @@
         <w:t>(</w:t>
       </w:r>
       <w:r>
-        <w:t>Baptême, prépa niveau1, prépa niveau</w:t>
-      </w:r>
-      <w:proofErr w:type="gramStart"/>
-      <w:r>
-        <w:t>2 ,</w:t>
-      </w:r>
-      <w:proofErr w:type="gramEnd"/>
-      <w:r>
-        <w:t xml:space="preserve"> prépa niveau3, prépa niveau4, niveau3, niveau4, encadrant)</w:t>
+        <w:t>Baptême, prépa niveau1, prépa niveau2 , prépa niveau3, prépa niveau4, niveau3, niveau4, encadrant)</w:t>
       </w:r>
     </w:p>
     <w:p>
@@ -226,19 +195,7 @@
         <w:t>Chaque section</w:t>
       </w:r>
       <w:r>
-        <w:t xml:space="preserve"> (Baptême, prépa niveau1, prépa niveau</w:t>
-      </w:r>
-      <w:proofErr w:type="gramStart"/>
-      <w:r>
-        <w:t>2 ,</w:t>
-      </w:r>
-      <w:proofErr w:type="gramEnd"/>
-      <w:r>
-        <w:t xml:space="preserve"> prépa niveau3, prépa niveau4, niveau3, niveau4, </w:t>
-      </w:r>
-      <w:proofErr w:type="gramStart"/>
-      <w:r>
-        <w:t>encadrant)</w:t>
+        <w:t xml:space="preserve"> (Baptême, prépa niveau1, prépa niveau2 , prépa niveau3, prépa niveau4, niveau3, niveau4, encadrant)</w:t>
       </w:r>
       <w:r>
         <w:t xml:space="preserve"> </w:t>
@@ -246,17 +203,11 @@
       <w:r>
         <w:t xml:space="preserve"> a</w:t>
       </w:r>
-      <w:proofErr w:type="gramEnd"/>
       <w:r>
         <w:t xml:space="preserve"> plusieurs </w:t>
       </w:r>
-      <w:proofErr w:type="gramStart"/>
-      <w:r>
-        <w:t>compétences ,</w:t>
-      </w:r>
-      <w:proofErr w:type="gramEnd"/>
-      <w:r>
-        <w:t xml:space="preserve"> il faudrait un écran d’administration des sections. </w:t>
+      <w:r>
+        <w:t xml:space="preserve">compétences , il faudrait un écran d’administration des sections. </w:t>
       </w:r>
     </w:p>
     <w:p>
@@ -316,15 +267,7 @@
         </w:numPr>
       </w:pPr>
       <w:r>
-        <w:t xml:space="preserve">Compétences </w:t>
-      </w:r>
-      <w:proofErr w:type="gramStart"/>
-      <w:r>
-        <w:t>attendues(</w:t>
-      </w:r>
-      <w:proofErr w:type="gramEnd"/>
-      <w:r>
-        <w:t>champ texte)</w:t>
+        <w:t>Compétences attendues(champ texte)</w:t>
       </w:r>
     </w:p>
     <w:p>
@@ -383,13 +326,8 @@
           <w:numId w:val="3"/>
         </w:numPr>
       </w:pPr>
-      <w:proofErr w:type="gramStart"/>
-      <w:r>
-        <w:t>une</w:t>
-      </w:r>
-      <w:proofErr w:type="gramEnd"/>
-      <w:r>
-        <w:t xml:space="preserve"> date, </w:t>
+      <w:r>
+        <w:t xml:space="preserve">une date, </w:t>
       </w:r>
     </w:p>
     <w:p>
@@ -461,15 +399,7 @@
         </w:numPr>
       </w:pPr>
       <w:r>
-        <w:t xml:space="preserve">UN bouton pour générer la fiche </w:t>
-      </w:r>
-      <w:proofErr w:type="gramStart"/>
-      <w:r>
-        <w:t>de  la</w:t>
-      </w:r>
-      <w:proofErr w:type="gramEnd"/>
-      <w:r>
-        <w:t xml:space="preserve"> séance : </w:t>
+        <w:t xml:space="preserve">UN bouton pour générer la fiche de  la séance : </w:t>
       </w:r>
     </w:p>
     <w:p>
@@ -481,15 +411,7 @@
         </w:numPr>
       </w:pPr>
       <w:r>
-        <w:t xml:space="preserve">Ce bouton génère un fichier </w:t>
-      </w:r>
-      <w:proofErr w:type="spellStart"/>
-      <w:r>
-        <w:t>pdf</w:t>
-      </w:r>
-      <w:proofErr w:type="spellEnd"/>
-      <w:r>
-        <w:t xml:space="preserve"> avec </w:t>
+        <w:t xml:space="preserve">Ce bouton génère un fichier pdf avec </w:t>
       </w:r>
       <w:r>
         <w:t>4</w:t>
@@ -556,15 +478,7 @@
         </w:numPr>
       </w:pPr>
       <w:r>
-        <w:t xml:space="preserve">Liste des </w:t>
-      </w:r>
-      <w:proofErr w:type="gramStart"/>
-      <w:r>
-        <w:t>compétences  de</w:t>
-      </w:r>
-      <w:proofErr w:type="gramEnd"/>
-      <w:r>
-        <w:t xml:space="preserve"> la séance</w:t>
+        <w:t>Liste des compétences  de la séance</w:t>
       </w:r>
     </w:p>
     <w:p>
@@ -633,23 +547,7 @@
         <w:t xml:space="preserve">Pour chaque élève </w:t>
       </w:r>
       <w:r>
-        <w:t xml:space="preserve">on affiche la liste des compétences, et devant chaque compétence on affiche une notation en étoiles (0 étoiles pas maitrisé du tout, 5 </w:t>
-      </w:r>
-      <w:proofErr w:type="gramStart"/>
-      <w:r>
-        <w:t>étoile</w:t>
-      </w:r>
-      <w:proofErr w:type="gramEnd"/>
-      <w:r>
-        <w:t xml:space="preserve"> </w:t>
-      </w:r>
-      <w:proofErr w:type="gramStart"/>
-      <w:r>
-        <w:t>maitrise  de</w:t>
-      </w:r>
-      <w:proofErr w:type="gramEnd"/>
-      <w:r>
-        <w:t xml:space="preserve"> la compétence)</w:t>
+        <w:t>on affiche la liste des compétences, et devant chaque compétence on affiche une notation en étoiles (0 étoiles pas maitrisé du tout, 5 étoile maitrise  de la compétence)</w:t>
       </w:r>
     </w:p>
     <w:p>
@@ -661,15 +559,7 @@
         </w:numPr>
       </w:pPr>
       <w:r>
-        <w:t xml:space="preserve">Ce lien est envoyé à l’encadrant de la séance pour qu’il évalue </w:t>
-      </w:r>
-      <w:proofErr w:type="gramStart"/>
-      <w:r>
-        <w:t>les élève</w:t>
-      </w:r>
-      <w:proofErr w:type="gramEnd"/>
-      <w:r>
-        <w:t xml:space="preserve"> sur les compétences du jour.</w:t>
+        <w:t>Ce lien est envoyé à l’encadrant de la séance pour qu’il évalue les élève sur les compétences du jour.</w:t>
       </w:r>
     </w:p>
     <w:p>
@@ -737,15 +627,7 @@
     </w:p>
     <w:p>
       <w:r>
-        <w:t xml:space="preserve">Je souhaiterais ajouter la possibilité de gérer les lieux des séances dans une liste déroulante administrable (un écran en plus). Un lieu aura un nom, une adresse, </w:t>
-      </w:r>
-      <w:proofErr w:type="spellStart"/>
-      <w:r>
-        <w:t>cp</w:t>
-      </w:r>
-      <w:proofErr w:type="spellEnd"/>
-      <w:r>
-        <w:t xml:space="preserve"> et ville. Et dans les séances, utiliser cette liste de lieux. </w:t>
+        <w:t xml:space="preserve">Je souhaiterais ajouter la possibilité de gérer les lieux des séances dans une liste déroulante administrable (un écran en plus). Un lieu aura un nom, une adresse, cp et ville. Et dans les séances, utiliser cette liste de lieux. </w:t>
       </w:r>
     </w:p>
     <w:p>
@@ -792,15 +674,7 @@
         <w:t xml:space="preserve"> lien </w:t>
       </w:r>
       <w:r>
-        <w:t xml:space="preserve">d’inscription </w:t>
-      </w:r>
-      <w:proofErr w:type="spellStart"/>
-      <w:r>
-        <w:t>a</w:t>
-      </w:r>
-      <w:proofErr w:type="spellEnd"/>
-      <w:r>
-        <w:t xml:space="preserve"> une date de validité limité</w:t>
+        <w:t>d’inscription a une date de validité limité</w:t>
       </w:r>
       <w:r>
         <w:t>e</w:t>
@@ -843,15 +717,7 @@
         <w:t xml:space="preserve">Ce lien </w:t>
       </w:r>
       <w:r>
-        <w:t xml:space="preserve">ouvre une page avec deux </w:t>
-      </w:r>
-      <w:proofErr w:type="gramStart"/>
-      <w:r>
-        <w:t>choix:</w:t>
-      </w:r>
-      <w:proofErr w:type="gramEnd"/>
-      <w:r>
-        <w:t xml:space="preserve"> </w:t>
+        <w:t xml:space="preserve">ouvre une page avec deux choix: </w:t>
       </w:r>
       <w:r>
         <w:br/>
@@ -955,15 +821,7 @@
         <w:t xml:space="preserve">2) Je ne suis pas membre APP : </w:t>
       </w:r>
       <w:r>
-        <w:t xml:space="preserve">Affiche un formulaire d’inscription avec les mêmes champs que les adhérents, avec en plus un </w:t>
-      </w:r>
-      <w:proofErr w:type="spellStart"/>
-      <w:r>
-        <w:t>upload</w:t>
-      </w:r>
-      <w:proofErr w:type="spellEnd"/>
-      <w:r>
-        <w:t xml:space="preserve"> du fichier du CACI. </w:t>
+        <w:t xml:space="preserve">Affiche un formulaire d’inscription avec les mêmes champs que les adhérents, avec en plus un upload du fichier du CACI. </w:t>
       </w:r>
     </w:p>
     <w:p>
@@ -990,15 +848,7 @@
     </w:p>
     <w:p>
       <w:r>
-        <w:t xml:space="preserve">Une fois les inscription closes, on doit pouvoir dans l’écran de la séance </w:t>
-      </w:r>
-      <w:proofErr w:type="gramStart"/>
-      <w:r>
-        <w:t>voir</w:t>
-      </w:r>
-      <w:proofErr w:type="gramEnd"/>
-      <w:r>
-        <w:t xml:space="preserve"> la liste des inscrits les adhérents et les non adhérents et parmi eux, les encadrants et les élèves avec pour chaque nom, prénom, niveau et section.</w:t>
+        <w:t>Une fois les inscription closes, on doit pouvoir dans l’écran de la séance voir la liste des inscrits les adhérents et les non adhérents et parmi eux, les encadrants et les élèves avec pour chaque nom, prénom, niveau et section.</w:t>
       </w:r>
     </w:p>
     <w:p/>
@@ -1014,15 +864,7 @@
         <w:t>export</w:t>
       </w:r>
       <w:r>
-        <w:t xml:space="preserve"> </w:t>
-      </w:r>
-      <w:proofErr w:type="spellStart"/>
-      <w:r>
-        <w:t>excel</w:t>
-      </w:r>
-      <w:proofErr w:type="spellEnd"/>
-      <w:r>
-        <w:t xml:space="preserve"> de</w:t>
+        <w:t xml:space="preserve"> excel de</w:t>
       </w:r>
       <w:r>
         <w:t xml:space="preserve"> la liste des inscrits de la façon suivante : </w:t>
@@ -1129,15 +971,7 @@
         <w:jc w:val="both"/>
       </w:pPr>
       <w:r>
-        <w:t>Dans la fiche d’adhérent, il faut ajouter l’affichage du champ d’</w:t>
-      </w:r>
-      <w:proofErr w:type="spellStart"/>
-      <w:r>
-        <w:t>upload</w:t>
-      </w:r>
-      <w:proofErr w:type="spellEnd"/>
-      <w:r>
-        <w:t xml:space="preserve"> de CACI (comme pour les non adhérents). </w:t>
+        <w:t xml:space="preserve">Dans la fiche d’adhérent, il faut ajouter l’affichage du champ d’upload de CACI (comme pour les non adhérents). </w:t>
       </w:r>
     </w:p>
     <w:p>
@@ -1148,15 +982,7 @@
         <w:t>Date de validité du CACI devient date de délivrance du CACI</w:t>
       </w:r>
       <w:r>
-        <w:t xml:space="preserve">, il faudra modifier la logique pour l’affichage du message votre </w:t>
-      </w:r>
-      <w:proofErr w:type="spellStart"/>
-      <w:r>
-        <w:t>caci</w:t>
-      </w:r>
-      <w:proofErr w:type="spellEnd"/>
-      <w:r>
-        <w:t xml:space="preserve"> va bientôt expirer par si la date de délivrance est supérieure à un an moins un mois alors afficher le message. </w:t>
+        <w:t xml:space="preserve">, il faudra modifier la logique pour l’affichage du message votre caci va bientôt expirer par si la date de délivrance est supérieure à un an moins un mois alors afficher le message. </w:t>
       </w:r>
     </w:p>
     <w:p>
@@ -1177,15 +1003,7 @@
         <w:jc w:val="both"/>
       </w:pPr>
       <w:r>
-        <w:t xml:space="preserve">Ajouter un champ pour le covoiturage avec 3 options : je ne souhaite pas de </w:t>
-      </w:r>
-      <w:proofErr w:type="spellStart"/>
-      <w:r>
-        <w:t>covoirturage</w:t>
-      </w:r>
-      <w:proofErr w:type="spellEnd"/>
-      <w:r>
-        <w:t>, je peux proposer du covoiturage, j’ai besoin de covoiturage</w:t>
+        <w:t>Ajouter un champ pour le covoiturage avec 3 options : je ne souhaite pas de covoirturage, je peux proposer du covoiturage, j’ai besoin de covoiturage</w:t>
       </w:r>
     </w:p>
     <w:p>
@@ -1288,31 +1106,15 @@
         <w:jc w:val="both"/>
       </w:pPr>
       <w:r>
-        <w:t xml:space="preserve">Un bouton pour enregistrer qui créé </w:t>
-      </w:r>
-      <w:proofErr w:type="gramStart"/>
-      <w:r>
-        <w:t>les palanquée</w:t>
-      </w:r>
-      <w:proofErr w:type="gramEnd"/>
-      <w:r>
-        <w:t xml:space="preserve"> de la séance, la section de la palanquée sera la section minimum des élèves de la palanquée. </w:t>
-      </w:r>
-    </w:p>
-    <w:p>
-      <w:pPr>
-        <w:jc w:val="both"/>
-      </w:pPr>
-      <w:r>
-        <w:t xml:space="preserve">Si un </w:t>
-      </w:r>
-      <w:proofErr w:type="spellStart"/>
-      <w:r>
-        <w:t>elève</w:t>
-      </w:r>
-      <w:proofErr w:type="spellEnd"/>
-      <w:r>
-        <w:t xml:space="preserve"> ou un moniteur n’a aucune coche, il faut afficher un message et empêcher l’enregistrement. </w:t>
+        <w:t xml:space="preserve">Un bouton pour enregistrer qui créé les palanquée de la séance, la section de la palanquée sera la section minimum des élèves de la palanquée. </w:t>
+      </w:r>
+    </w:p>
+    <w:p>
+      <w:pPr>
+        <w:jc w:val="both"/>
+      </w:pPr>
+      <w:r>
+        <w:t xml:space="preserve">Si un elève ou un moniteur n’a aucune coche, il faut afficher un message et empêcher l’enregistrement. </w:t>
       </w:r>
     </w:p>
     <w:p>
@@ -1491,11 +1293,7 @@
         <w:t> </w:t>
       </w:r>
       <w:r>
-        <w:t>(</w:t>
-      </w:r>
-      <w:proofErr w:type="gramStart"/>
-      <w:r>
-        <w:t>mod</w:t>
+        <w:t>(mod</w:t>
       </w:r>
       <w:r>
         <w:rPr>
@@ -1506,7 +1304,6 @@
       <w:r>
         <w:t>le</w:t>
       </w:r>
-      <w:proofErr w:type="gramEnd"/>
       <w:r>
         <w:rPr>
           <w:rFonts w:ascii="Aptos" w:hAnsi="Aptos" w:cs="Aptos"/>
@@ -1514,15 +1311,7 @@
         <w:t> </w:t>
       </w:r>
       <w:r>
-        <w:t>Exercice → </w:t>
-      </w:r>
-      <w:proofErr w:type="spellStart"/>
-      <w:r>
-        <w:t>Competence</w:t>
-      </w:r>
-      <w:proofErr w:type="spellEnd"/>
-      <w:r>
-        <w:t>)</w:t>
+        <w:t>Exercice → Competence)</w:t>
       </w:r>
       <w:r>
         <w:t xml:space="preserve"> -&gt; Oui c’est bien le cas. </w:t>
@@ -1549,15 +1338,7 @@
         <w:t>?</w:t>
       </w:r>
       <w:r>
-        <w:t xml:space="preserve"> -&gt; on garde uniquement la meilleure note pour le suivi de l’</w:t>
-      </w:r>
-      <w:proofErr w:type="spellStart"/>
-      <w:r>
-        <w:t>elève</w:t>
-      </w:r>
-      <w:proofErr w:type="spellEnd"/>
-      <w:r>
-        <w:t xml:space="preserve">. </w:t>
+        <w:t xml:space="preserve"> -&gt; on garde uniquement la meilleure note pour le suivi de l’elève. </w:t>
       </w:r>
     </w:p>
     <w:p>
@@ -1585,15 +1366,7 @@
         <w:jc w:val="both"/>
       </w:pPr>
       <w:r>
-        <w:t>La sélection des exercices à réaliser se </w:t>
-      </w:r>
-      <w:proofErr w:type="spellStart"/>
-      <w:r>
-        <w:t>fait-elle</w:t>
-      </w:r>
-      <w:proofErr w:type="spellEnd"/>
-      <w:r>
-        <w:t> à la création/modification de la palanquée, ou bien peut-elle être modifiée après coup</w:t>
+        <w:t>La sélection des exercices à réaliser se fait-elle à la création/modification de la palanquée, ou bien peut-elle être modifiée après coup</w:t>
       </w:r>
       <w:r>
         <w:rPr>
@@ -1657,15 +1430,7 @@
         <w:jc w:val="both"/>
       </w:pPr>
       <w:r>
-        <w:t>L’évaluation se </w:t>
-      </w:r>
-      <w:proofErr w:type="spellStart"/>
-      <w:r>
-        <w:t>fait-elle</w:t>
-      </w:r>
-      <w:proofErr w:type="spellEnd"/>
-      <w:r>
-        <w:t> pour chaque élève individuellement (une grille par élève), ou bien l’encadrant voit tous les élèves d’un coup (grille croisée)</w:t>
+        <w:t>L’évaluation se fait-elle pour chaque élève individuellement (une grille par élève), ou bien l’encadrant voit tous les élèves d’un coup (grille croisée)</w:t>
       </w:r>
       <w:r>
         <w:rPr>
@@ -1843,11 +1608,7 @@
         <w:t> </w:t>
       </w:r>
       <w:r>
-        <w:t>? (</w:t>
-      </w:r>
-      <w:proofErr w:type="gramStart"/>
-      <w:r>
-        <w:t>l</w:t>
+        <w:t>? (l</w:t>
       </w:r>
       <w:r>
         <w:rPr>
@@ -1865,11 +1626,7 @@
         <w:t>è</w:t>
       </w:r>
       <w:r>
-        <w:t>ve</w:t>
-      </w:r>
-      <w:proofErr w:type="gramEnd"/>
-      <w:r>
-        <w:t xml:space="preserve"> lui-m</w:t>
+        <w:t>ve lui-m</w:t>
       </w:r>
       <w:r>
         <w:rPr>
@@ -1916,6 +1673,177 @@
       <w:pPr>
         <w:jc w:val="both"/>
       </w:pPr>
+    </w:p>
+    <w:p>
+      <w:pPr>
+        <w:jc w:val="both"/>
+      </w:pPr>
+    </w:p>
+    <w:p>
+      <w:pPr>
+        <w:jc w:val="both"/>
+      </w:pPr>
+      <w:r>
+        <w:t xml:space="preserve">-Pour les </w:t>
+      </w:r>
+      <w:r>
+        <w:t>autonomes,</w:t>
+      </w:r>
+      <w:r>
+        <w:t xml:space="preserve"> dans la fiche de sécu, écrire AUTONOMES pour les palanquées d’autonomes. </w:t>
+      </w:r>
+    </w:p>
+    <w:p>
+      <w:pPr>
+        <w:jc w:val="both"/>
+      </w:pPr>
+      <w:r>
+        <w:t>-renommer la fiche de secu en : APP_Fiche-secu_2025-09-21.xlsx</w:t>
+      </w:r>
+    </w:p>
+    <w:p>
+      <w:pPr>
+        <w:jc w:val="both"/>
+      </w:pPr>
+    </w:p>
+    <w:p>
+      <w:pPr>
+        <w:jc w:val="both"/>
+        <w:rPr>
+          <w:strike/>
+        </w:rPr>
+      </w:pPr>
+      <w:r>
+        <w:rPr>
+          <w:strike/>
+        </w:rPr>
+        <w:t>5</w:t>
+      </w:r>
+      <w:r>
+        <w:rPr>
+          <w:strike/>
+        </w:rPr>
+        <w:t xml:space="preserve">-retour aprs avoir sauvegarder vers la séance. </w:t>
+      </w:r>
+    </w:p>
+    <w:p>
+      <w:pPr>
+        <w:jc w:val="both"/>
+      </w:pPr>
+      <w:r>
+        <w:t>-</w:t>
+      </w:r>
+      <w:r>
+        <w:t xml:space="preserve">Le bouton évaluer ne fonctionne plus. </w:t>
+      </w:r>
+    </w:p>
+    <w:p>
+      <w:pPr>
+        <w:jc w:val="both"/>
+      </w:pPr>
+    </w:p>
+    <w:p>
+      <w:pPr>
+        <w:jc w:val="both"/>
+      </w:pPr>
+      <w:r>
+        <w:t xml:space="preserve">-Suivi </w:t>
+      </w:r>
+      <w:r>
+        <w:t xml:space="preserve">Evaluation : </w:t>
+      </w:r>
+    </w:p>
+    <w:p>
+      <w:pPr>
+        <w:jc w:val="both"/>
+        <w:rPr>
+          <w:strike/>
+        </w:rPr>
+      </w:pPr>
+      <w:r>
+        <w:rPr>
+          <w:strike/>
+        </w:rPr>
+        <w:t>3-</w:t>
+      </w:r>
+      <w:r>
+        <w:rPr>
+          <w:strike/>
+        </w:rPr>
+        <w:t xml:space="preserve">Mettre du vert et si pas d’exercice pas de validation. </w:t>
+      </w:r>
+    </w:p>
+    <w:p>
+      <w:pPr>
+        <w:jc w:val="both"/>
+      </w:pPr>
+      <w:r>
+        <w:t xml:space="preserve">Et garder l’historique des remarques avec la date.  </w:t>
+      </w:r>
+    </w:p>
+    <w:p>
+      <w:pPr>
+        <w:jc w:val="both"/>
+      </w:pPr>
+      <w:r>
+        <w:t xml:space="preserve">Salut, Tu trouveras en pl </w:t>
+      </w:r>
+    </w:p>
+    <w:p>
+      <w:pPr>
+        <w:jc w:val="both"/>
+      </w:pPr>
+    </w:p>
+    <w:p>
+      <w:pPr>
+        <w:jc w:val="both"/>
+      </w:pPr>
+      <w:r>
+        <w:t>Subaquatiquement,</w:t>
+      </w:r>
+    </w:p>
+    <w:p>
+      <w:pPr>
+        <w:jc w:val="both"/>
+      </w:pPr>
+    </w:p>
+    <w:p>
+      <w:pPr>
+        <w:jc w:val="both"/>
+      </w:pPr>
+    </w:p>
+    <w:p>
+      <w:pPr>
+        <w:jc w:val="both"/>
+      </w:pPr>
+      <w:r>
+        <w:t xml:space="preserve">Sur le mail d’inscription à la fosse : </w:t>
+      </w:r>
+    </w:p>
+    <w:p>
+      <w:pPr>
+        <w:jc w:val="both"/>
+      </w:pPr>
+      <w:r>
+        <w:lastRenderedPageBreak/>
+        <w:t xml:space="preserve">Texte de la date en grand, </w:t>
+      </w:r>
+    </w:p>
+    <w:p>
+      <w:pPr>
+        <w:jc w:val="both"/>
+      </w:pPr>
+      <w:r>
+        <w:t xml:space="preserve">Ajouter l’adresse, </w:t>
+      </w:r>
+    </w:p>
+    <w:p>
+      <w:pPr>
+        <w:jc w:val="both"/>
+      </w:pPr>
+      <w:r>
+        <w:t xml:space="preserve">Subaquatiquement, Signature . </w:t>
+      </w:r>
     </w:p>
     <w:sectPr>
       <w:pgSz w:w="11906" w:h="16838"/>

</xml_diff>

<commit_message>
onglet page adhérents, ajout page evaluations
</commit_message>
<xml_diff>
--- a/Description.docx
+++ b/Description.docx
@@ -1922,6 +1922,65 @@
       <w:r>
         <w:t xml:space="preserve">Autorisation parentale pour les mineurs qui s’inscrivent aux fosses. </w:t>
       </w:r>
+    </w:p>
+    <w:p>
+      <w:pPr>
+        <w:jc w:val="both"/>
+      </w:pPr>
+    </w:p>
+    <w:p>
+      <w:pPr>
+        <w:jc w:val="both"/>
+      </w:pPr>
+    </w:p>
+    <w:p>
+      <w:pPr>
+        <w:pStyle w:val="Paragraphedeliste"/>
+        <w:numPr>
+          <w:ilvl w:val="0"/>
+          <w:numId w:val="24"/>
+        </w:numPr>
+        <w:jc w:val="both"/>
+      </w:pPr>
+      <w:r>
+        <w:t>Desactivation des adhérents</w:t>
+      </w:r>
+    </w:p>
+    <w:p>
+      <w:pPr>
+        <w:pStyle w:val="Paragraphedeliste"/>
+        <w:numPr>
+          <w:ilvl w:val="0"/>
+          <w:numId w:val="24"/>
+        </w:numPr>
+        <w:jc w:val="both"/>
+      </w:pPr>
+      <w:r>
+        <w:t>Création de compte utilisateur retirer django</w:t>
+      </w:r>
+    </w:p>
+    <w:p>
+      <w:pPr>
+        <w:pStyle w:val="Paragraphedeliste"/>
+        <w:numPr>
+          <w:ilvl w:val="0"/>
+          <w:numId w:val="24"/>
+        </w:numPr>
+        <w:jc w:val="both"/>
+      </w:pPr>
+      <w:r>
+        <w:t xml:space="preserve"> Onglets liste des adherents</w:t>
+      </w:r>
+    </w:p>
+    <w:p>
+      <w:pPr>
+        <w:pStyle w:val="Paragraphedeliste"/>
+        <w:numPr>
+          <w:ilvl w:val="0"/>
+          <w:numId w:val="24"/>
+        </w:numPr>
+        <w:jc w:val="both"/>
+      </w:pPr>
     </w:p>
     <w:sectPr>
       <w:pgSz w:w="11906" w:h="16838"/>
@@ -3883,6 +3942,119 @@
     </w:lvl>
   </w:abstractNum>
   <w:abstractNum w:abstractNumId="15" w15:restartNumberingAfterBreak="0">
+    <w:nsid w:val="3989000C"/>
+    <w:multiLevelType w:val="hybridMultilevel"/>
+    <w:tmpl w:val="FED4B2E2"/>
+    <w:lvl w:ilvl="0" w:tplc="040C0001">
+      <w:start w:val="1"/>
+      <w:numFmt w:val="bullet"/>
+      <w:lvlText w:val=""/>
+      <w:lvlJc w:val="left"/>
+      <w:pPr>
+        <w:ind w:left="720" w:hanging="360"/>
+      </w:pPr>
+      <w:rPr>
+        <w:rFonts w:ascii="Symbol" w:hAnsi="Symbol" w:hint="default"/>
+      </w:rPr>
+    </w:lvl>
+    <w:lvl w:ilvl="1" w:tplc="040C0003" w:tentative="1">
+      <w:start w:val="1"/>
+      <w:numFmt w:val="bullet"/>
+      <w:lvlText w:val="o"/>
+      <w:lvlJc w:val="left"/>
+      <w:pPr>
+        <w:ind w:left="1440" w:hanging="360"/>
+      </w:pPr>
+      <w:rPr>
+        <w:rFonts w:ascii="Courier New" w:hAnsi="Courier New" w:cs="Courier New" w:hint="default"/>
+      </w:rPr>
+    </w:lvl>
+    <w:lvl w:ilvl="2" w:tplc="040C0005" w:tentative="1">
+      <w:start w:val="1"/>
+      <w:numFmt w:val="bullet"/>
+      <w:lvlText w:val=""/>
+      <w:lvlJc w:val="left"/>
+      <w:pPr>
+        <w:ind w:left="2160" w:hanging="360"/>
+      </w:pPr>
+      <w:rPr>
+        <w:rFonts w:ascii="Wingdings" w:hAnsi="Wingdings" w:hint="default"/>
+      </w:rPr>
+    </w:lvl>
+    <w:lvl w:ilvl="3" w:tplc="040C0001" w:tentative="1">
+      <w:start w:val="1"/>
+      <w:numFmt w:val="bullet"/>
+      <w:lvlText w:val=""/>
+      <w:lvlJc w:val="left"/>
+      <w:pPr>
+        <w:ind w:left="2880" w:hanging="360"/>
+      </w:pPr>
+      <w:rPr>
+        <w:rFonts w:ascii="Symbol" w:hAnsi="Symbol" w:hint="default"/>
+      </w:rPr>
+    </w:lvl>
+    <w:lvl w:ilvl="4" w:tplc="040C0003" w:tentative="1">
+      <w:start w:val="1"/>
+      <w:numFmt w:val="bullet"/>
+      <w:lvlText w:val="o"/>
+      <w:lvlJc w:val="left"/>
+      <w:pPr>
+        <w:ind w:left="3600" w:hanging="360"/>
+      </w:pPr>
+      <w:rPr>
+        <w:rFonts w:ascii="Courier New" w:hAnsi="Courier New" w:cs="Courier New" w:hint="default"/>
+      </w:rPr>
+    </w:lvl>
+    <w:lvl w:ilvl="5" w:tplc="040C0005" w:tentative="1">
+      <w:start w:val="1"/>
+      <w:numFmt w:val="bullet"/>
+      <w:lvlText w:val=""/>
+      <w:lvlJc w:val="left"/>
+      <w:pPr>
+        <w:ind w:left="4320" w:hanging="360"/>
+      </w:pPr>
+      <w:rPr>
+        <w:rFonts w:ascii="Wingdings" w:hAnsi="Wingdings" w:hint="default"/>
+      </w:rPr>
+    </w:lvl>
+    <w:lvl w:ilvl="6" w:tplc="040C0001" w:tentative="1">
+      <w:start w:val="1"/>
+      <w:numFmt w:val="bullet"/>
+      <w:lvlText w:val=""/>
+      <w:lvlJc w:val="left"/>
+      <w:pPr>
+        <w:ind w:left="5040" w:hanging="360"/>
+      </w:pPr>
+      <w:rPr>
+        <w:rFonts w:ascii="Symbol" w:hAnsi="Symbol" w:hint="default"/>
+      </w:rPr>
+    </w:lvl>
+    <w:lvl w:ilvl="7" w:tplc="040C0003" w:tentative="1">
+      <w:start w:val="1"/>
+      <w:numFmt w:val="bullet"/>
+      <w:lvlText w:val="o"/>
+      <w:lvlJc w:val="left"/>
+      <w:pPr>
+        <w:ind w:left="5760" w:hanging="360"/>
+      </w:pPr>
+      <w:rPr>
+        <w:rFonts w:ascii="Courier New" w:hAnsi="Courier New" w:cs="Courier New" w:hint="default"/>
+      </w:rPr>
+    </w:lvl>
+    <w:lvl w:ilvl="8" w:tplc="040C0005" w:tentative="1">
+      <w:start w:val="1"/>
+      <w:numFmt w:val="bullet"/>
+      <w:lvlText w:val=""/>
+      <w:lvlJc w:val="left"/>
+      <w:pPr>
+        <w:ind w:left="6480" w:hanging="360"/>
+      </w:pPr>
+      <w:rPr>
+        <w:rFonts w:ascii="Wingdings" w:hAnsi="Wingdings" w:hint="default"/>
+      </w:rPr>
+    </w:lvl>
+  </w:abstractNum>
+  <w:abstractNum w:abstractNumId="16" w15:restartNumberingAfterBreak="0">
     <w:nsid w:val="3C15408D"/>
     <w:multiLevelType w:val="hybridMultilevel"/>
     <w:tmpl w:val="2362C58A"/>
@@ -3995,7 +4167,7 @@
       </w:rPr>
     </w:lvl>
   </w:abstractNum>
-  <w:abstractNum w:abstractNumId="16" w15:restartNumberingAfterBreak="0">
+  <w:abstractNum w:abstractNumId="17" w15:restartNumberingAfterBreak="0">
     <w:nsid w:val="476655A3"/>
     <w:multiLevelType w:val="multilevel"/>
     <w:tmpl w:val="3F5AAE80"/>
@@ -4144,7 +4316,7 @@
       </w:rPr>
     </w:lvl>
   </w:abstractNum>
-  <w:abstractNum w:abstractNumId="17" w15:restartNumberingAfterBreak="0">
+  <w:abstractNum w:abstractNumId="18" w15:restartNumberingAfterBreak="0">
     <w:nsid w:val="550140FC"/>
     <w:multiLevelType w:val="multilevel"/>
     <w:tmpl w:val="7E121934"/>
@@ -4257,7 +4429,7 @@
       </w:pPr>
     </w:lvl>
   </w:abstractNum>
-  <w:abstractNum w:abstractNumId="18" w15:restartNumberingAfterBreak="0">
+  <w:abstractNum w:abstractNumId="19" w15:restartNumberingAfterBreak="0">
     <w:nsid w:val="58433DF0"/>
     <w:multiLevelType w:val="multilevel"/>
     <w:tmpl w:val="DAA43E2A"/>
@@ -4406,7 +4578,7 @@
       </w:rPr>
     </w:lvl>
   </w:abstractNum>
-  <w:abstractNum w:abstractNumId="19" w15:restartNumberingAfterBreak="0">
+  <w:abstractNum w:abstractNumId="20" w15:restartNumberingAfterBreak="0">
     <w:nsid w:val="65E840C7"/>
     <w:multiLevelType w:val="hybridMultilevel"/>
     <w:tmpl w:val="BA7CACD8"/>
@@ -4519,7 +4691,7 @@
       </w:rPr>
     </w:lvl>
   </w:abstractNum>
-  <w:abstractNum w:abstractNumId="20" w15:restartNumberingAfterBreak="0">
+  <w:abstractNum w:abstractNumId="21" w15:restartNumberingAfterBreak="0">
     <w:nsid w:val="698D1BB2"/>
     <w:multiLevelType w:val="multilevel"/>
     <w:tmpl w:val="5C9421AA"/>
@@ -4668,7 +4840,7 @@
       </w:rPr>
     </w:lvl>
   </w:abstractNum>
-  <w:abstractNum w:abstractNumId="21" w15:restartNumberingAfterBreak="0">
+  <w:abstractNum w:abstractNumId="22" w15:restartNumberingAfterBreak="0">
     <w:nsid w:val="731826C0"/>
     <w:multiLevelType w:val="multilevel"/>
     <w:tmpl w:val="7B9482AC"/>
@@ -4781,7 +4953,7 @@
       </w:pPr>
     </w:lvl>
   </w:abstractNum>
-  <w:abstractNum w:abstractNumId="22" w15:restartNumberingAfterBreak="0">
+  <w:abstractNum w:abstractNumId="23" w15:restartNumberingAfterBreak="0">
     <w:nsid w:val="78AE6D7D"/>
     <w:multiLevelType w:val="hybridMultilevel"/>
     <w:tmpl w:val="45FE988A"/>
@@ -4898,13 +5070,13 @@
     <w:abstractNumId w:val="2"/>
   </w:num>
   <w:num w:numId="2" w16cid:durableId="2124374278">
-    <w:abstractNumId w:val="19"/>
+    <w:abstractNumId w:val="20"/>
   </w:num>
   <w:num w:numId="3" w16cid:durableId="1035430152">
     <w:abstractNumId w:val="9"/>
   </w:num>
   <w:num w:numId="4" w16cid:durableId="1671837160">
-    <w:abstractNumId w:val="15"/>
+    <w:abstractNumId w:val="16"/>
   </w:num>
   <w:num w:numId="5" w16cid:durableId="164901832">
     <w:abstractNumId w:val="11"/>
@@ -4913,10 +5085,10 @@
     <w:abstractNumId w:val="3"/>
   </w:num>
   <w:num w:numId="7" w16cid:durableId="18313750">
-    <w:abstractNumId w:val="22"/>
+    <w:abstractNumId w:val="23"/>
   </w:num>
   <w:num w:numId="8" w16cid:durableId="1029451703">
-    <w:abstractNumId w:val="21"/>
+    <w:abstractNumId w:val="22"/>
     <w:lvlOverride w:ilvl="0">
       <w:startOverride w:val="1"/>
     </w:lvlOverride>
@@ -4925,7 +5097,7 @@
     <w:abstractNumId w:val="1"/>
   </w:num>
   <w:num w:numId="10" w16cid:durableId="226721109">
-    <w:abstractNumId w:val="18"/>
+    <w:abstractNumId w:val="19"/>
   </w:num>
   <w:num w:numId="11" w16cid:durableId="12540451">
     <w:abstractNumId w:val="0"/>
@@ -4952,16 +5124,16 @@
     <w:abstractNumId w:val="10"/>
   </w:num>
   <w:num w:numId="17" w16cid:durableId="1043482211">
-    <w:abstractNumId w:val="17"/>
+    <w:abstractNumId w:val="18"/>
     <w:lvlOverride w:ilvl="0">
       <w:startOverride w:val="4"/>
     </w:lvlOverride>
   </w:num>
   <w:num w:numId="18" w16cid:durableId="2048749751">
-    <w:abstractNumId w:val="16"/>
+    <w:abstractNumId w:val="17"/>
   </w:num>
   <w:num w:numId="19" w16cid:durableId="1782072958">
-    <w:abstractNumId w:val="20"/>
+    <w:abstractNumId w:val="21"/>
   </w:num>
   <w:num w:numId="20" w16cid:durableId="705064008">
     <w:abstractNumId w:val="7"/>
@@ -4980,6 +5152,9 @@
   </w:num>
   <w:num w:numId="23" w16cid:durableId="1523319193">
     <w:abstractNumId w:val="4"/>
+  </w:num>
+  <w:num w:numId="24" w16cid:durableId="846871136">
+    <w:abstractNumId w:val="15"/>
   </w:num>
 </w:numbering>
 </file>
@@ -5587,6 +5762,7 @@
   <w:style w:type="character" w:default="1" w:styleId="Policepardfaut">
     <w:name w:val="Default Paragraph Font"/>
     <w:uiPriority w:val="1"/>
+    <w:semiHidden/>
     <w:unhideWhenUsed/>
   </w:style>
   <w:style w:type="table" w:default="1" w:styleId="TableauNormal">

</xml_diff>

<commit_message>
page modification mot de passe et login
</commit_message>
<xml_diff>
--- a/Description.docx
+++ b/Description.docx
@@ -1967,9 +1967,18 @@
           <w:numId w:val="24"/>
         </w:numPr>
         <w:jc w:val="both"/>
-      </w:pPr>
-      <w:r>
-        <w:t xml:space="preserve"> Onglets liste des adherents</w:t>
+        <w:rPr>
+          <w:strike/>
+        </w:rPr>
+      </w:pPr>
+      <w:r>
+        <w:t xml:space="preserve"> </w:t>
+      </w:r>
+      <w:r>
+        <w:rPr>
+          <w:strike/>
+        </w:rPr>
+        <w:t>Onglets liste des adherents</w:t>
       </w:r>
     </w:p>
     <w:p>
@@ -1981,6 +1990,152 @@
         </w:numPr>
         <w:jc w:val="both"/>
       </w:pPr>
+      <w:r>
+        <w:t>Ajouter un bouton dans la fiche de séance « communiquer avec les inscrits» :</w:t>
+      </w:r>
+    </w:p>
+    <w:p>
+      <w:pPr>
+        <w:pStyle w:val="Paragraphedeliste"/>
+        <w:numPr>
+          <w:ilvl w:val="1"/>
+          <w:numId w:val="24"/>
+        </w:numPr>
+        <w:jc w:val="both"/>
+      </w:pPr>
+      <w:r>
+        <w:t>Afficher un ecran avec 3 boutons au dessus :</w:t>
+      </w:r>
+    </w:p>
+    <w:p>
+      <w:pPr>
+        <w:pStyle w:val="Paragraphedeliste"/>
+        <w:numPr>
+          <w:ilvl w:val="2"/>
+          <w:numId w:val="24"/>
+        </w:numPr>
+        <w:jc w:val="both"/>
+      </w:pPr>
+      <w:r>
+        <w:t>Les encadrants</w:t>
+      </w:r>
+    </w:p>
+    <w:p>
+      <w:pPr>
+        <w:pStyle w:val="Paragraphedeliste"/>
+        <w:numPr>
+          <w:ilvl w:val="2"/>
+          <w:numId w:val="24"/>
+        </w:numPr>
+        <w:jc w:val="both"/>
+      </w:pPr>
+      <w:r>
+        <w:t>Les eleves</w:t>
+      </w:r>
+    </w:p>
+    <w:p>
+      <w:pPr>
+        <w:pStyle w:val="Paragraphedeliste"/>
+        <w:numPr>
+          <w:ilvl w:val="2"/>
+          <w:numId w:val="24"/>
+        </w:numPr>
+        <w:jc w:val="both"/>
+      </w:pPr>
+      <w:r>
+        <w:t>Tous les inscrit</w:t>
+      </w:r>
+    </w:p>
+    <w:p>
+      <w:pPr>
+        <w:pStyle w:val="Paragraphedeliste"/>
+        <w:numPr>
+          <w:ilvl w:val="2"/>
+          <w:numId w:val="24"/>
+        </w:numPr>
+        <w:jc w:val="both"/>
+      </w:pPr>
+      <w:r>
+        <w:t xml:space="preserve">Une liste à cocher des inscrits. </w:t>
+      </w:r>
+    </w:p>
+    <w:p>
+      <w:pPr>
+        <w:pStyle w:val="Paragraphedeliste"/>
+        <w:numPr>
+          <w:ilvl w:val="1"/>
+          <w:numId w:val="24"/>
+        </w:numPr>
+        <w:jc w:val="both"/>
+      </w:pPr>
+      <w:r>
+        <w:t>Une zone de texte pour l’objet du mail</w:t>
+      </w:r>
+    </w:p>
+    <w:p>
+      <w:pPr>
+        <w:pStyle w:val="Paragraphedeliste"/>
+        <w:numPr>
+          <w:ilvl w:val="1"/>
+          <w:numId w:val="24"/>
+        </w:numPr>
+        <w:jc w:val="both"/>
+      </w:pPr>
+      <w:r>
+        <w:t>En dessous un text area pour saisir le contenu Wysiwyg</w:t>
+      </w:r>
+    </w:p>
+    <w:p>
+      <w:pPr>
+        <w:pStyle w:val="Paragraphedeliste"/>
+        <w:numPr>
+          <w:ilvl w:val="1"/>
+          <w:numId w:val="24"/>
+        </w:numPr>
+        <w:jc w:val="both"/>
+      </w:pPr>
+      <w:r>
+        <w:t>Un bouton pour joindre des fichiers au mail</w:t>
+      </w:r>
+    </w:p>
+    <w:p>
+      <w:pPr>
+        <w:pStyle w:val="Paragraphedeliste"/>
+        <w:numPr>
+          <w:ilvl w:val="1"/>
+          <w:numId w:val="24"/>
+        </w:numPr>
+        <w:jc w:val="both"/>
+      </w:pPr>
+      <w:r>
+        <w:t>Un bouton pour enregistrer entant que modèle.</w:t>
+      </w:r>
+    </w:p>
+    <w:p>
+      <w:pPr>
+        <w:pStyle w:val="Paragraphedeliste"/>
+        <w:numPr>
+          <w:ilvl w:val="0"/>
+          <w:numId w:val="24"/>
+        </w:numPr>
+        <w:jc w:val="both"/>
+      </w:pPr>
+      <w:r>
+        <w:t xml:space="preserve">Pour la fiche de programme, ajouter un bouton sur chaque palanquée pour l’envoyer à l’encadrant. </w:t>
+      </w:r>
+    </w:p>
+    <w:p>
+      <w:pPr>
+        <w:pStyle w:val="Paragraphedeliste"/>
+        <w:numPr>
+          <w:ilvl w:val="0"/>
+          <w:numId w:val="24"/>
+        </w:numPr>
+        <w:jc w:val="both"/>
+      </w:pPr>
+      <w:r>
+        <w:t>Ajouter la possibilité d’uploader la fiche de sécurité réalisée à la séance (une fois ajoutée, pouvoir la télécharger)</w:t>
+      </w:r>
     </w:p>
     <w:sectPr>
       <w:pgSz w:w="11906" w:h="16838"/>
@@ -3944,7 +4099,7 @@
   <w:abstractNum w:abstractNumId="15" w15:restartNumberingAfterBreak="0">
     <w:nsid w:val="3989000C"/>
     <w:multiLevelType w:val="hybridMultilevel"/>
-    <w:tmpl w:val="FED4B2E2"/>
+    <w:tmpl w:val="9446CE70"/>
     <w:lvl w:ilvl="0" w:tplc="040C0001">
       <w:start w:val="1"/>
       <w:numFmt w:val="bullet"/>
@@ -3957,7 +4112,7 @@
         <w:rFonts w:ascii="Symbol" w:hAnsi="Symbol" w:hint="default"/>
       </w:rPr>
     </w:lvl>
-    <w:lvl w:ilvl="1" w:tplc="040C0003" w:tentative="1">
+    <w:lvl w:ilvl="1" w:tplc="040C0003">
       <w:start w:val="1"/>
       <w:numFmt w:val="bullet"/>
       <w:lvlText w:val="o"/>
@@ -3969,7 +4124,7 @@
         <w:rFonts w:ascii="Courier New" w:hAnsi="Courier New" w:cs="Courier New" w:hint="default"/>
       </w:rPr>
     </w:lvl>
-    <w:lvl w:ilvl="2" w:tplc="040C0005" w:tentative="1">
+    <w:lvl w:ilvl="2" w:tplc="040C0005">
       <w:start w:val="1"/>
       <w:numFmt w:val="bullet"/>
       <w:lvlText w:val=""/>

</xml_diff>

<commit_message>
communication avec tous les adhérents et désactivation d adhérents
</commit_message>
<xml_diff>
--- a/Description.docx
+++ b/Description.docx
@@ -4,7 +4,23 @@
   <w:body>
     <w:p>
       <w:r>
-        <w:t xml:space="preserve">Je souhaiterais faire une application en django base de données postgresql  de gestion d’un club de plongée. </w:t>
+        <w:t xml:space="preserve">Je souhaiterais faire une application en </w:t>
+      </w:r>
+      <w:proofErr w:type="spellStart"/>
+      <w:r>
+        <w:t>django</w:t>
+      </w:r>
+      <w:proofErr w:type="spellEnd"/>
+      <w:r>
+        <w:t xml:space="preserve"> base de données </w:t>
+      </w:r>
+      <w:proofErr w:type="spellStart"/>
+      <w:r>
+        <w:t>postgresql</w:t>
+      </w:r>
+      <w:proofErr w:type="spellEnd"/>
+      <w:r>
+        <w:t xml:space="preserve">  de gestion d’un club de plongée. </w:t>
       </w:r>
     </w:p>
     <w:p>
@@ -411,7 +427,15 @@
         </w:numPr>
       </w:pPr>
       <w:r>
-        <w:t xml:space="preserve">Ce bouton génère un fichier pdf avec </w:t>
+        <w:t xml:space="preserve">Ce bouton génère un fichier </w:t>
+      </w:r>
+      <w:proofErr w:type="spellStart"/>
+      <w:r>
+        <w:t>pdf</w:t>
+      </w:r>
+      <w:proofErr w:type="spellEnd"/>
+      <w:r>
+        <w:t xml:space="preserve"> avec </w:t>
       </w:r>
       <w:r>
         <w:t>4</w:t>
@@ -627,7 +651,15 @@
     </w:p>
     <w:p>
       <w:r>
-        <w:t xml:space="preserve">Je souhaiterais ajouter la possibilité de gérer les lieux des séances dans une liste déroulante administrable (un écran en plus). Un lieu aura un nom, une adresse, cp et ville. Et dans les séances, utiliser cette liste de lieux. </w:t>
+        <w:t xml:space="preserve">Je souhaiterais ajouter la possibilité de gérer les lieux des séances dans une liste déroulante administrable (un écran en plus). Un lieu aura un nom, une adresse, </w:t>
+      </w:r>
+      <w:proofErr w:type="spellStart"/>
+      <w:r>
+        <w:t>cp</w:t>
+      </w:r>
+      <w:proofErr w:type="spellEnd"/>
+      <w:r>
+        <w:t xml:space="preserve"> et ville. Et dans les séances, utiliser cette liste de lieux. </w:t>
       </w:r>
     </w:p>
     <w:p>
@@ -674,7 +706,15 @@
         <w:t xml:space="preserve"> lien </w:t>
       </w:r>
       <w:r>
-        <w:t>d’inscription a une date de validité limité</w:t>
+        <w:t xml:space="preserve">d’inscription </w:t>
+      </w:r>
+      <w:proofErr w:type="spellStart"/>
+      <w:r>
+        <w:t>a</w:t>
+      </w:r>
+      <w:proofErr w:type="spellEnd"/>
+      <w:r>
+        <w:t xml:space="preserve"> une date de validité limité</w:t>
       </w:r>
       <w:r>
         <w:t>e</w:t>
@@ -821,7 +861,15 @@
         <w:t xml:space="preserve">2) Je ne suis pas membre APP : </w:t>
       </w:r>
       <w:r>
-        <w:t xml:space="preserve">Affiche un formulaire d’inscription avec les mêmes champs que les adhérents, avec en plus un upload du fichier du CACI. </w:t>
+        <w:t xml:space="preserve">Affiche un formulaire d’inscription avec les mêmes champs que les adhérents, avec en plus un </w:t>
+      </w:r>
+      <w:proofErr w:type="spellStart"/>
+      <w:r>
+        <w:t>upload</w:t>
+      </w:r>
+      <w:proofErr w:type="spellEnd"/>
+      <w:r>
+        <w:t xml:space="preserve"> du fichier du CACI. </w:t>
       </w:r>
     </w:p>
     <w:p>
@@ -864,7 +912,15 @@
         <w:t>export</w:t>
       </w:r>
       <w:r>
-        <w:t xml:space="preserve"> excel de</w:t>
+        <w:t xml:space="preserve"> </w:t>
+      </w:r>
+      <w:proofErr w:type="spellStart"/>
+      <w:r>
+        <w:t>excel</w:t>
+      </w:r>
+      <w:proofErr w:type="spellEnd"/>
+      <w:r>
+        <w:t xml:space="preserve"> de</w:t>
       </w:r>
       <w:r>
         <w:t xml:space="preserve"> la liste des inscrits de la façon suivante : </w:t>
@@ -971,7 +1027,15 @@
         <w:jc w:val="both"/>
       </w:pPr>
       <w:r>
-        <w:t xml:space="preserve">Dans la fiche d’adhérent, il faut ajouter l’affichage du champ d’upload de CACI (comme pour les non adhérents). </w:t>
+        <w:t>Dans la fiche d’adhérent, il faut ajouter l’affichage du champ d’</w:t>
+      </w:r>
+      <w:proofErr w:type="spellStart"/>
+      <w:r>
+        <w:t>upload</w:t>
+      </w:r>
+      <w:proofErr w:type="spellEnd"/>
+      <w:r>
+        <w:t xml:space="preserve"> de CACI (comme pour les non adhérents). </w:t>
       </w:r>
     </w:p>
     <w:p>
@@ -982,7 +1046,15 @@
         <w:t>Date de validité du CACI devient date de délivrance du CACI</w:t>
       </w:r>
       <w:r>
-        <w:t xml:space="preserve">, il faudra modifier la logique pour l’affichage du message votre caci va bientôt expirer par si la date de délivrance est supérieure à un an moins un mois alors afficher le message. </w:t>
+        <w:t xml:space="preserve">, il faudra modifier la logique pour l’affichage du message votre </w:t>
+      </w:r>
+      <w:proofErr w:type="spellStart"/>
+      <w:r>
+        <w:t>caci</w:t>
+      </w:r>
+      <w:proofErr w:type="spellEnd"/>
+      <w:r>
+        <w:t xml:space="preserve"> va bientôt expirer par si la date de délivrance est supérieure à un an moins un mois alors afficher le message. </w:t>
       </w:r>
     </w:p>
     <w:p>
@@ -1003,7 +1075,15 @@
         <w:jc w:val="both"/>
       </w:pPr>
       <w:r>
-        <w:t>Ajouter un champ pour le covoiturage avec 3 options : je ne souhaite pas de covoirturage, je peux proposer du covoiturage, j’ai besoin de covoiturage</w:t>
+        <w:t xml:space="preserve">Ajouter un champ pour le covoiturage avec 3 options : je ne souhaite pas de </w:t>
+      </w:r>
+      <w:proofErr w:type="spellStart"/>
+      <w:r>
+        <w:t>covoirturage</w:t>
+      </w:r>
+      <w:proofErr w:type="spellEnd"/>
+      <w:r>
+        <w:t>, je peux proposer du covoiturage, j’ai besoin de covoiturage</w:t>
       </w:r>
     </w:p>
     <w:p>
@@ -1114,7 +1194,15 @@
         <w:jc w:val="both"/>
       </w:pPr>
       <w:r>
-        <w:t xml:space="preserve">Si un elève ou un moniteur n’a aucune coche, il faut afficher un message et empêcher l’enregistrement. </w:t>
+        <w:t xml:space="preserve">Si un </w:t>
+      </w:r>
+      <w:proofErr w:type="spellStart"/>
+      <w:r>
+        <w:t>elève</w:t>
+      </w:r>
+      <w:proofErr w:type="spellEnd"/>
+      <w:r>
+        <w:t xml:space="preserve"> ou un moniteur n’a aucune coche, il faut afficher un message et empêcher l’enregistrement. </w:t>
       </w:r>
     </w:p>
     <w:p>
@@ -1311,7 +1399,15 @@
         <w:t> </w:t>
       </w:r>
       <w:r>
-        <w:t>Exercice → Competence)</w:t>
+        <w:t>Exercice → </w:t>
+      </w:r>
+      <w:proofErr w:type="spellStart"/>
+      <w:r>
+        <w:t>Competence</w:t>
+      </w:r>
+      <w:proofErr w:type="spellEnd"/>
+      <w:r>
+        <w:t>)</w:t>
       </w:r>
       <w:r>
         <w:t xml:space="preserve"> -&gt; Oui c’est bien le cas. </w:t>
@@ -1338,7 +1434,15 @@
         <w:t>?</w:t>
       </w:r>
       <w:r>
-        <w:t xml:space="preserve"> -&gt; on garde uniquement la meilleure note pour le suivi de l’elève. </w:t>
+        <w:t xml:space="preserve"> -&gt; on garde uniquement la meilleure note pour le suivi de l’</w:t>
+      </w:r>
+      <w:proofErr w:type="spellStart"/>
+      <w:r>
+        <w:t>elève</w:t>
+      </w:r>
+      <w:proofErr w:type="spellEnd"/>
+      <w:r>
+        <w:t xml:space="preserve">. </w:t>
       </w:r>
     </w:p>
     <w:p>
@@ -1366,7 +1470,15 @@
         <w:jc w:val="both"/>
       </w:pPr>
       <w:r>
-        <w:t>La sélection des exercices à réaliser se fait-elle à la création/modification de la palanquée, ou bien peut-elle être modifiée après coup</w:t>
+        <w:t>La sélection des exercices à réaliser se </w:t>
+      </w:r>
+      <w:proofErr w:type="spellStart"/>
+      <w:r>
+        <w:t>fait-elle</w:t>
+      </w:r>
+      <w:proofErr w:type="spellEnd"/>
+      <w:r>
+        <w:t> à la création/modification de la palanquée, ou bien peut-elle être modifiée après coup</w:t>
       </w:r>
       <w:r>
         <w:rPr>
@@ -1430,7 +1542,15 @@
         <w:jc w:val="both"/>
       </w:pPr>
       <w:r>
-        <w:t>L’évaluation se fait-elle pour chaque élève individuellement (une grille par élève), ou bien l’encadrant voit tous les élèves d’un coup (grille croisée)</w:t>
+        <w:t>L’évaluation se </w:t>
+      </w:r>
+      <w:proofErr w:type="spellStart"/>
+      <w:r>
+        <w:t>fait-elle</w:t>
+      </w:r>
+      <w:proofErr w:type="spellEnd"/>
+      <w:r>
+        <w:t> pour chaque élève individuellement (une grille par élève), ou bien l’encadrant voit tous les élèves d’un coup (grille croisée)</w:t>
       </w:r>
       <w:r>
         <w:rPr>
@@ -1716,32 +1836,60 @@
         <w:rPr>
           <w:strike/>
         </w:rPr>
-        <w:t>renommer la fiche de secu en : APP_Fiche-secu_2025-09-21.xlsx</w:t>
-      </w:r>
-    </w:p>
-    <w:p>
-      <w:pPr>
-        <w:jc w:val="both"/>
-      </w:pPr>
-    </w:p>
-    <w:p>
-      <w:pPr>
-        <w:jc w:val="both"/>
+        <w:t xml:space="preserve">renommer la fiche de </w:t>
+      </w:r>
+      <w:proofErr w:type="spellStart"/>
+      <w:r>
         <w:rPr>
           <w:strike/>
         </w:rPr>
-      </w:pPr>
+        <w:t>secu</w:t>
+      </w:r>
+      <w:proofErr w:type="spellEnd"/>
       <w:r>
         <w:rPr>
           <w:strike/>
         </w:rPr>
+        <w:t xml:space="preserve"> en : APP_Fiche-secu_2025-09-21.xlsx</w:t>
+      </w:r>
+    </w:p>
+    <w:p>
+      <w:pPr>
+        <w:jc w:val="both"/>
+      </w:pPr>
+    </w:p>
+    <w:p>
+      <w:pPr>
+        <w:jc w:val="both"/>
+        <w:rPr>
+          <w:strike/>
+        </w:rPr>
+      </w:pPr>
+      <w:r>
+        <w:rPr>
+          <w:strike/>
+        </w:rPr>
         <w:t>5</w:t>
       </w:r>
       <w:r>
         <w:rPr>
           <w:strike/>
         </w:rPr>
-        <w:t xml:space="preserve">-retour aprs avoir sauvegarder vers la séance. </w:t>
+        <w:t xml:space="preserve">-retour </w:t>
+      </w:r>
+      <w:proofErr w:type="spellStart"/>
+      <w:r>
+        <w:rPr>
+          <w:strike/>
+        </w:rPr>
+        <w:t>aprs</w:t>
+      </w:r>
+      <w:proofErr w:type="spellEnd"/>
+      <w:r>
+        <w:rPr>
+          <w:strike/>
+        </w:rPr>
+        <w:t xml:space="preserve"> avoir sauvegarder vers la séance. </w:t>
       </w:r>
     </w:p>
     <w:p>
@@ -1825,11 +1973,19 @@
           <w:strike/>
         </w:rPr>
       </w:pPr>
+      <w:proofErr w:type="spellStart"/>
       <w:r>
         <w:rPr>
           <w:strike/>
         </w:rPr>
-        <w:t>Subaquatiquement,</w:t>
+        <w:t>Subaquatiquement</w:t>
+      </w:r>
+      <w:proofErr w:type="spellEnd"/>
+      <w:r>
+        <w:rPr>
+          <w:strike/>
+        </w:rPr>
+        <w:t>,</w:t>
       </w:r>
     </w:p>
     <w:p>
@@ -1892,11 +2048,19 @@
           <w:strike/>
         </w:rPr>
       </w:pPr>
+      <w:proofErr w:type="spellStart"/>
       <w:r>
         <w:rPr>
           <w:strike/>
         </w:rPr>
-        <w:t xml:space="preserve">Subaquatiquement, Signature . </w:t>
+        <w:t>Subaquatiquement</w:t>
+      </w:r>
+      <w:proofErr w:type="spellEnd"/>
+      <w:r>
+        <w:rPr>
+          <w:strike/>
+        </w:rPr>
+        <w:t xml:space="preserve">, Signature . </w:t>
       </w:r>
     </w:p>
     <w:p>
@@ -1942,8 +2106,13 @@
         </w:numPr>
         <w:jc w:val="both"/>
       </w:pPr>
-      <w:r>
-        <w:t>Desactivation des adhérents</w:t>
+      <w:proofErr w:type="spellStart"/>
+      <w:r>
+        <w:t>Desactivation</w:t>
+      </w:r>
+      <w:proofErr w:type="spellEnd"/>
+      <w:r>
+        <w:t xml:space="preserve"> des adhérents</w:t>
       </w:r>
     </w:p>
     <w:p>
@@ -1954,10 +2123,24 @@
           <w:numId w:val="24"/>
         </w:numPr>
         <w:jc w:val="both"/>
-      </w:pPr>
-      <w:r>
-        <w:t>Création de compte utilisateur retirer django</w:t>
-      </w:r>
+        <w:rPr>
+          <w:strike/>
+        </w:rPr>
+      </w:pPr>
+      <w:r>
+        <w:rPr>
+          <w:strike/>
+        </w:rPr>
+        <w:t xml:space="preserve">Création de compte utilisateur retirer </w:t>
+      </w:r>
+      <w:proofErr w:type="spellStart"/>
+      <w:r>
+        <w:rPr>
+          <w:strike/>
+        </w:rPr>
+        <w:t>django</w:t>
+      </w:r>
+      <w:proofErr w:type="spellEnd"/>
     </w:p>
     <w:p>
       <w:pPr>
@@ -1968,17 +2151,11 @@
         </w:numPr>
         <w:jc w:val="both"/>
         <w:rPr>
-          <w:strike/>
-        </w:rPr>
-      </w:pPr>
-      <w:r>
-        <w:t xml:space="preserve"> </w:t>
-      </w:r>
-      <w:r>
-        <w:rPr>
-          <w:strike/>
-        </w:rPr>
-        <w:t>Onglets liste des adherents</w:t>
+          <w:u w:val="single"/>
+        </w:rPr>
+      </w:pPr>
+      <w:r>
+        <w:t>Modifier évaluation</w:t>
       </w:r>
     </w:p>
     <w:p>
@@ -1989,8 +2166,115 @@
           <w:numId w:val="24"/>
         </w:numPr>
         <w:jc w:val="both"/>
-      </w:pPr>
-      <w:r>
+        <w:rPr>
+          <w:u w:val="single"/>
+        </w:rPr>
+      </w:pPr>
+      <w:r>
+        <w:rPr>
+          <w:u w:val="single"/>
+        </w:rPr>
+        <w:t>Ajouter communiquer avec les adhérents</w:t>
+      </w:r>
+    </w:p>
+    <w:p>
+      <w:pPr>
+        <w:pStyle w:val="Paragraphedeliste"/>
+        <w:numPr>
+          <w:ilvl w:val="0"/>
+          <w:numId w:val="24"/>
+        </w:numPr>
+        <w:jc w:val="both"/>
+      </w:pPr>
+      <w:proofErr w:type="spellStart"/>
+      <w:r>
+        <w:t>Mouss</w:t>
+      </w:r>
+      <w:proofErr w:type="spellEnd"/>
+      <w:r>
+        <w:t xml:space="preserve"> par défaut en DP</w:t>
+      </w:r>
+    </w:p>
+    <w:p>
+      <w:pPr>
+        <w:pStyle w:val="Paragraphedeliste"/>
+        <w:numPr>
+          <w:ilvl w:val="0"/>
+          <w:numId w:val="24"/>
+        </w:numPr>
+        <w:jc w:val="both"/>
+      </w:pPr>
+      <w:r>
+        <w:t xml:space="preserve">Quand on ajoute une image, il ne prend pas en compte le nom de domaine. </w:t>
+      </w:r>
+    </w:p>
+    <w:p>
+      <w:pPr>
+        <w:pStyle w:val="Paragraphedeliste"/>
+        <w:numPr>
+          <w:ilvl w:val="0"/>
+          <w:numId w:val="24"/>
+        </w:numPr>
+        <w:jc w:val="both"/>
+      </w:pPr>
+      <w:r>
+        <w:t xml:space="preserve">Ajouter l’envoi à </w:t>
+      </w:r>
+      <w:proofErr w:type="spellStart"/>
+      <w:r>
+        <w:t>mouss</w:t>
+      </w:r>
+      <w:proofErr w:type="spellEnd"/>
+      <w:r>
+        <w:t xml:space="preserve"> à chaque fois. </w:t>
+      </w:r>
+    </w:p>
+    <w:p>
+      <w:pPr>
+        <w:pStyle w:val="Paragraphedeliste"/>
+        <w:numPr>
+          <w:ilvl w:val="0"/>
+          <w:numId w:val="24"/>
+        </w:numPr>
+        <w:jc w:val="both"/>
+        <w:rPr>
+          <w:strike/>
+        </w:rPr>
+      </w:pPr>
+      <w:r>
+        <w:t xml:space="preserve"> </w:t>
+      </w:r>
+      <w:r>
+        <w:rPr>
+          <w:strike/>
+        </w:rPr>
+        <w:t xml:space="preserve">Onglets liste des </w:t>
+      </w:r>
+      <w:proofErr w:type="spellStart"/>
+      <w:r>
+        <w:rPr>
+          <w:strike/>
+        </w:rPr>
+        <w:t>adherents</w:t>
+      </w:r>
+      <w:proofErr w:type="spellEnd"/>
+    </w:p>
+    <w:p>
+      <w:pPr>
+        <w:pStyle w:val="Paragraphedeliste"/>
+        <w:numPr>
+          <w:ilvl w:val="0"/>
+          <w:numId w:val="24"/>
+        </w:numPr>
+        <w:jc w:val="both"/>
+        <w:rPr>
+          <w:strike/>
+        </w:rPr>
+      </w:pPr>
+      <w:r>
+        <w:rPr>
+          <w:strike/>
+        </w:rPr>
         <w:t>Ajouter un bouton dans la fiche de séance « communiquer avec les inscrits» :</w:t>
       </w:r>
     </w:p>
@@ -2002,9 +2286,43 @@
           <w:numId w:val="24"/>
         </w:numPr>
         <w:jc w:val="both"/>
-      </w:pPr>
-      <w:r>
-        <w:t>Afficher un ecran avec 3 boutons au dessus :</w:t>
+        <w:rPr>
+          <w:strike/>
+        </w:rPr>
+      </w:pPr>
+      <w:r>
+        <w:rPr>
+          <w:strike/>
+        </w:rPr>
+        <w:t xml:space="preserve">Afficher un </w:t>
+      </w:r>
+      <w:proofErr w:type="spellStart"/>
+      <w:r>
+        <w:rPr>
+          <w:strike/>
+        </w:rPr>
+        <w:t>ecran</w:t>
+      </w:r>
+      <w:proofErr w:type="spellEnd"/>
+      <w:r>
+        <w:rPr>
+          <w:strike/>
+        </w:rPr>
+        <w:t xml:space="preserve"> avec 3 boutons </w:t>
+      </w:r>
+      <w:proofErr w:type="spellStart"/>
+      <w:r>
+        <w:rPr>
+          <w:strike/>
+        </w:rPr>
+        <w:t>au dessus</w:t>
+      </w:r>
+      <w:proofErr w:type="spellEnd"/>
+      <w:r>
+        <w:rPr>
+          <w:strike/>
+        </w:rPr>
+        <w:t> :</w:t>
       </w:r>
     </w:p>
     <w:p>
@@ -2015,8 +2333,14 @@
           <w:numId w:val="24"/>
         </w:numPr>
         <w:jc w:val="both"/>
-      </w:pPr>
-      <w:r>
+        <w:rPr>
+          <w:strike/>
+        </w:rPr>
+      </w:pPr>
+      <w:r>
+        <w:rPr>
+          <w:strike/>
+        </w:rPr>
         <w:t>Les encadrants</w:t>
       </w:r>
     </w:p>
@@ -2028,10 +2352,24 @@
           <w:numId w:val="24"/>
         </w:numPr>
         <w:jc w:val="both"/>
-      </w:pPr>
-      <w:r>
-        <w:t>Les eleves</w:t>
-      </w:r>
+        <w:rPr>
+          <w:strike/>
+        </w:rPr>
+      </w:pPr>
+      <w:r>
+        <w:rPr>
+          <w:strike/>
+        </w:rPr>
+        <w:t xml:space="preserve">Les </w:t>
+      </w:r>
+      <w:proofErr w:type="spellStart"/>
+      <w:r>
+        <w:rPr>
+          <w:strike/>
+        </w:rPr>
+        <w:t>eleves</w:t>
+      </w:r>
+      <w:proofErr w:type="spellEnd"/>
     </w:p>
     <w:p>
       <w:pPr>
@@ -2041,8 +2379,14 @@
           <w:numId w:val="24"/>
         </w:numPr>
         <w:jc w:val="both"/>
-      </w:pPr>
-      <w:r>
+        <w:rPr>
+          <w:strike/>
+        </w:rPr>
+      </w:pPr>
+      <w:r>
+        <w:rPr>
+          <w:strike/>
+        </w:rPr>
         <w:t>Tous les inscrit</w:t>
       </w:r>
     </w:p>
@@ -2054,8 +2398,14 @@
           <w:numId w:val="24"/>
         </w:numPr>
         <w:jc w:val="both"/>
-      </w:pPr>
-      <w:r>
+        <w:rPr>
+          <w:strike/>
+        </w:rPr>
+      </w:pPr>
+      <w:r>
+        <w:rPr>
+          <w:strike/>
+        </w:rPr>
         <w:t xml:space="preserve">Une liste à cocher des inscrits. </w:t>
       </w:r>
     </w:p>
@@ -2067,8 +2417,14 @@
           <w:numId w:val="24"/>
         </w:numPr>
         <w:jc w:val="both"/>
-      </w:pPr>
-      <w:r>
+        <w:rPr>
+          <w:strike/>
+        </w:rPr>
+      </w:pPr>
+      <w:r>
+        <w:rPr>
+          <w:strike/>
+        </w:rPr>
         <w:t>Une zone de texte pour l’objet du mail</w:t>
       </w:r>
     </w:p>
@@ -2080,9 +2436,29 @@
           <w:numId w:val="24"/>
         </w:numPr>
         <w:jc w:val="both"/>
-      </w:pPr>
-      <w:r>
-        <w:t>En dessous un text area pour saisir le contenu Wysiwyg</w:t>
+        <w:rPr>
+          <w:strike/>
+        </w:rPr>
+      </w:pPr>
+      <w:r>
+        <w:rPr>
+          <w:strike/>
+        </w:rPr>
+        <w:t xml:space="preserve">En dessous un </w:t>
+      </w:r>
+      <w:proofErr w:type="spellStart"/>
+      <w:r>
+        <w:rPr>
+          <w:strike/>
+        </w:rPr>
+        <w:t>text</w:t>
+      </w:r>
+      <w:proofErr w:type="spellEnd"/>
+      <w:r>
+        <w:rPr>
+          <w:strike/>
+        </w:rPr>
+        <w:t xml:space="preserve"> area pour saisir le contenu Wysiwyg</w:t>
       </w:r>
     </w:p>
     <w:p>
@@ -2093,8 +2469,14 @@
           <w:numId w:val="24"/>
         </w:numPr>
         <w:jc w:val="both"/>
-      </w:pPr>
-      <w:r>
+        <w:rPr>
+          <w:strike/>
+        </w:rPr>
+      </w:pPr>
+      <w:r>
+        <w:rPr>
+          <w:strike/>
+        </w:rPr>
         <w:t>Un bouton pour joindre des fichiers au mail</w:t>
       </w:r>
     </w:p>
@@ -2106,8 +2488,14 @@
           <w:numId w:val="24"/>
         </w:numPr>
         <w:jc w:val="both"/>
-      </w:pPr>
-      <w:r>
+        <w:rPr>
+          <w:strike/>
+        </w:rPr>
+      </w:pPr>
+      <w:r>
+        <w:rPr>
+          <w:strike/>
+        </w:rPr>
         <w:t>Un bouton pour enregistrer entant que modèle.</w:t>
       </w:r>
     </w:p>
@@ -2119,8 +2507,14 @@
           <w:numId w:val="24"/>
         </w:numPr>
         <w:jc w:val="both"/>
-      </w:pPr>
-      <w:r>
+        <w:rPr>
+          <w:strike/>
+        </w:rPr>
+      </w:pPr>
+      <w:r>
+        <w:rPr>
+          <w:strike/>
+        </w:rPr>
         <w:t xml:space="preserve">Pour la fiche de programme, ajouter un bouton sur chaque palanquée pour l’envoyer à l’encadrant. </w:t>
       </w:r>
     </w:p>
@@ -2132,10 +2526,107 @@
           <w:numId w:val="24"/>
         </w:numPr>
         <w:jc w:val="both"/>
-      </w:pPr>
-      <w:r>
+        <w:rPr>
+          <w:strike/>
+        </w:rPr>
+      </w:pPr>
+      <w:r>
+        <w:rPr>
+          <w:strike/>
+        </w:rPr>
         <w:t>Ajouter la possibilité d’uploader la fiche de sécurité réalisée à la séance (une fois ajoutée, pouvoir la télécharger)</w:t>
       </w:r>
+    </w:p>
+    <w:p>
+      <w:pPr>
+        <w:pStyle w:val="Paragraphedeliste"/>
+        <w:numPr>
+          <w:ilvl w:val="0"/>
+          <w:numId w:val="24"/>
+        </w:numPr>
+        <w:jc w:val="both"/>
+      </w:pPr>
+      <w:r>
+        <w:t xml:space="preserve">Communiquer avec les adhérents, quand on choisi tous les </w:t>
+      </w:r>
+      <w:proofErr w:type="spellStart"/>
+      <w:r>
+        <w:t>eleves</w:t>
+      </w:r>
+      <w:proofErr w:type="spellEnd"/>
+      <w:r>
+        <w:t xml:space="preserve"> par exemples, garder la liste des adhérents affichée et juste sélectionner les </w:t>
+      </w:r>
+      <w:proofErr w:type="spellStart"/>
+      <w:r>
+        <w:t>eleves</w:t>
+      </w:r>
+      <w:proofErr w:type="spellEnd"/>
+      <w:r>
+        <w:t xml:space="preserve"> parmi eux. </w:t>
+      </w:r>
+    </w:p>
+    <w:p>
+      <w:pPr>
+        <w:pStyle w:val="Paragraphedeliste"/>
+        <w:numPr>
+          <w:ilvl w:val="0"/>
+          <w:numId w:val="24"/>
+        </w:numPr>
+        <w:jc w:val="both"/>
+      </w:pPr>
+      <w:r>
+        <w:t xml:space="preserve">Ajouter les non adhérents uniquement ceux qui ne sont pas désactivés. </w:t>
+      </w:r>
+    </w:p>
+    <w:p>
+      <w:pPr>
+        <w:pStyle w:val="Paragraphedeliste"/>
+        <w:numPr>
+          <w:ilvl w:val="0"/>
+          <w:numId w:val="24"/>
+        </w:numPr>
+        <w:jc w:val="both"/>
+      </w:pPr>
+      <w:r>
+        <w:t>Ajouter une case à cocher est actif pour les non adhérents</w:t>
+      </w:r>
+    </w:p>
+    <w:p>
+      <w:pPr>
+        <w:pStyle w:val="Paragraphedeliste"/>
+        <w:numPr>
+          <w:ilvl w:val="0"/>
+          <w:numId w:val="24"/>
+        </w:numPr>
+        <w:jc w:val="both"/>
+      </w:pPr>
+      <w:r>
+        <w:t xml:space="preserve">Ajouter un nouveau profil pour Marie-Hélène et Nico. </w:t>
+      </w:r>
+    </w:p>
+    <w:p>
+      <w:pPr>
+        <w:pStyle w:val="Paragraphedeliste"/>
+        <w:numPr>
+          <w:ilvl w:val="0"/>
+          <w:numId w:val="24"/>
+        </w:numPr>
+        <w:jc w:val="both"/>
+      </w:pPr>
+    </w:p>
+    <w:p>
+      <w:pPr>
+        <w:pStyle w:val="Paragraphedeliste"/>
+        <w:numPr>
+          <w:ilvl w:val="0"/>
+          <w:numId w:val="24"/>
+        </w:numPr>
+        <w:jc w:val="both"/>
+        <w:rPr>
+          <w:strike/>
+        </w:rPr>
+      </w:pPr>
     </w:p>
     <w:sectPr>
       <w:pgSz w:w="11906" w:h="16838"/>
@@ -4099,7 +4590,7 @@
   <w:abstractNum w:abstractNumId="15" w15:restartNumberingAfterBreak="0">
     <w:nsid w:val="3989000C"/>
     <w:multiLevelType w:val="hybridMultilevel"/>
-    <w:tmpl w:val="9446CE70"/>
+    <w:tmpl w:val="82965AFE"/>
     <w:lvl w:ilvl="0" w:tplc="040C0001">
       <w:start w:val="1"/>
       <w:numFmt w:val="bullet"/>

</xml_diff>

<commit_message>
export adhérents 3 onglets
</commit_message>
<xml_diff>
--- a/Description.docx
+++ b/Description.docx
@@ -2325,13 +2325,8 @@
         </w:numPr>
         <w:jc w:val="both"/>
       </w:pPr>
-      <w:proofErr w:type="spellStart"/>
-      <w:r>
-        <w:t>Mouss</w:t>
-      </w:r>
-      <w:proofErr w:type="spellEnd"/>
-      <w:r>
-        <w:t xml:space="preserve"> par défaut en DP</w:t>
+      <w:r>
+        <w:t xml:space="preserve">Quand on ajoute une image, il ne prend pas en compte le nom de domaine. </w:t>
       </w:r>
     </w:p>
     <w:p>
@@ -2344,7 +2339,15 @@
         <w:jc w:val="both"/>
       </w:pPr>
       <w:r>
-        <w:t xml:space="preserve">Quand on ajoute une image, il ne prend pas en compte le nom de domaine. </w:t>
+        <w:t xml:space="preserve">Ajouter l’envoi à </w:t>
+      </w:r>
+      <w:proofErr w:type="spellStart"/>
+      <w:r>
+        <w:t>mouss</w:t>
+      </w:r>
+      <w:proofErr w:type="spellEnd"/>
+      <w:r>
+        <w:t xml:space="preserve"> à chaque fois. </w:t>
       </w:r>
     </w:p>
     <w:p>
@@ -2355,18 +2358,27 @@
           <w:numId w:val="24"/>
         </w:numPr>
         <w:jc w:val="both"/>
-      </w:pPr>
-      <w:r>
-        <w:t xml:space="preserve">Ajouter l’envoi à </w:t>
+        <w:rPr>
+          <w:strike/>
+        </w:rPr>
+      </w:pPr>
+      <w:r>
+        <w:t xml:space="preserve"> </w:t>
+      </w:r>
+      <w:r>
+        <w:rPr>
+          <w:strike/>
+        </w:rPr>
+        <w:t xml:space="preserve">Onglets liste des </w:t>
       </w:r>
       <w:proofErr w:type="spellStart"/>
       <w:r>
-        <w:t>mouss</w:t>
+        <w:rPr>
+          <w:strike/>
+        </w:rPr>
+        <w:t>adherents</w:t>
       </w:r>
       <w:proofErr w:type="spellEnd"/>
-      <w:r>
-        <w:t xml:space="preserve"> à chaque fois. </w:t>
-      </w:r>
     </w:p>
     <w:p>
       <w:pPr>
@@ -2381,22 +2393,246 @@
         </w:rPr>
       </w:pPr>
       <w:r>
-        <w:t xml:space="preserve"> </w:t>
-      </w:r>
-      <w:r>
-        <w:rPr>
-          <w:strike/>
-        </w:rPr>
-        <w:t xml:space="preserve">Onglets liste des </w:t>
+        <w:rPr>
+          <w:strike/>
+        </w:rPr>
+        <w:t xml:space="preserve">Ajouter un bouton dans la fiche de séance « communiquer avec les </w:t>
+      </w:r>
+      <w:proofErr w:type="gramStart"/>
+      <w:r>
+        <w:rPr>
+          <w:strike/>
+        </w:rPr>
+        <w:t>inscrits»</w:t>
+      </w:r>
+      <w:proofErr w:type="gramEnd"/>
+      <w:r>
+        <w:rPr>
+          <w:strike/>
+        </w:rPr>
+        <w:t> :</w:t>
+      </w:r>
+    </w:p>
+    <w:p>
+      <w:pPr>
+        <w:pStyle w:val="Paragraphedeliste"/>
+        <w:numPr>
+          <w:ilvl w:val="1"/>
+          <w:numId w:val="24"/>
+        </w:numPr>
+        <w:jc w:val="both"/>
+        <w:rPr>
+          <w:strike/>
+        </w:rPr>
+      </w:pPr>
+      <w:r>
+        <w:rPr>
+          <w:strike/>
+        </w:rPr>
+        <w:t xml:space="preserve">Afficher un </w:t>
       </w:r>
       <w:proofErr w:type="spellStart"/>
       <w:r>
         <w:rPr>
           <w:strike/>
         </w:rPr>
-        <w:t>adherents</w:t>
+        <w:t>ecran</w:t>
       </w:r>
       <w:proofErr w:type="spellEnd"/>
+      <w:r>
+        <w:rPr>
+          <w:strike/>
+        </w:rPr>
+        <w:t xml:space="preserve"> avec 3 boutons </w:t>
+      </w:r>
+      <w:proofErr w:type="spellStart"/>
+      <w:r>
+        <w:rPr>
+          <w:strike/>
+        </w:rPr>
+        <w:t>au dessus</w:t>
+      </w:r>
+      <w:proofErr w:type="spellEnd"/>
+      <w:r>
+        <w:rPr>
+          <w:strike/>
+        </w:rPr>
+        <w:t> :</w:t>
+      </w:r>
+    </w:p>
+    <w:p>
+      <w:pPr>
+        <w:pStyle w:val="Paragraphedeliste"/>
+        <w:numPr>
+          <w:ilvl w:val="2"/>
+          <w:numId w:val="24"/>
+        </w:numPr>
+        <w:jc w:val="both"/>
+        <w:rPr>
+          <w:strike/>
+        </w:rPr>
+      </w:pPr>
+      <w:r>
+        <w:rPr>
+          <w:strike/>
+        </w:rPr>
+        <w:t>Les encadrants</w:t>
+      </w:r>
+    </w:p>
+    <w:p>
+      <w:pPr>
+        <w:pStyle w:val="Paragraphedeliste"/>
+        <w:numPr>
+          <w:ilvl w:val="2"/>
+          <w:numId w:val="24"/>
+        </w:numPr>
+        <w:jc w:val="both"/>
+        <w:rPr>
+          <w:strike/>
+        </w:rPr>
+      </w:pPr>
+      <w:r>
+        <w:rPr>
+          <w:strike/>
+        </w:rPr>
+        <w:t xml:space="preserve">Les </w:t>
+      </w:r>
+      <w:proofErr w:type="spellStart"/>
+      <w:r>
+        <w:rPr>
+          <w:strike/>
+        </w:rPr>
+        <w:t>eleves</w:t>
+      </w:r>
+      <w:proofErr w:type="spellEnd"/>
+    </w:p>
+    <w:p>
+      <w:pPr>
+        <w:pStyle w:val="Paragraphedeliste"/>
+        <w:numPr>
+          <w:ilvl w:val="2"/>
+          <w:numId w:val="24"/>
+        </w:numPr>
+        <w:jc w:val="both"/>
+        <w:rPr>
+          <w:strike/>
+        </w:rPr>
+      </w:pPr>
+      <w:r>
+        <w:rPr>
+          <w:strike/>
+        </w:rPr>
+        <w:t>Tous les inscrit</w:t>
+      </w:r>
+    </w:p>
+    <w:p>
+      <w:pPr>
+        <w:pStyle w:val="Paragraphedeliste"/>
+        <w:numPr>
+          <w:ilvl w:val="2"/>
+          <w:numId w:val="24"/>
+        </w:numPr>
+        <w:jc w:val="both"/>
+        <w:rPr>
+          <w:strike/>
+        </w:rPr>
+      </w:pPr>
+      <w:r>
+        <w:rPr>
+          <w:strike/>
+        </w:rPr>
+        <w:t xml:space="preserve">Une liste à cocher des inscrits. </w:t>
+      </w:r>
+    </w:p>
+    <w:p>
+      <w:pPr>
+        <w:pStyle w:val="Paragraphedeliste"/>
+        <w:numPr>
+          <w:ilvl w:val="1"/>
+          <w:numId w:val="24"/>
+        </w:numPr>
+        <w:jc w:val="both"/>
+        <w:rPr>
+          <w:strike/>
+        </w:rPr>
+      </w:pPr>
+      <w:r>
+        <w:rPr>
+          <w:strike/>
+        </w:rPr>
+        <w:t>Une zone de texte pour l’objet du mail</w:t>
+      </w:r>
+    </w:p>
+    <w:p>
+      <w:pPr>
+        <w:pStyle w:val="Paragraphedeliste"/>
+        <w:numPr>
+          <w:ilvl w:val="1"/>
+          <w:numId w:val="24"/>
+        </w:numPr>
+        <w:jc w:val="both"/>
+        <w:rPr>
+          <w:strike/>
+        </w:rPr>
+      </w:pPr>
+      <w:r>
+        <w:rPr>
+          <w:strike/>
+        </w:rPr>
+        <w:t xml:space="preserve">En dessous un </w:t>
+      </w:r>
+      <w:proofErr w:type="spellStart"/>
+      <w:r>
+        <w:rPr>
+          <w:strike/>
+        </w:rPr>
+        <w:t>text</w:t>
+      </w:r>
+      <w:proofErr w:type="spellEnd"/>
+      <w:r>
+        <w:rPr>
+          <w:strike/>
+        </w:rPr>
+        <w:t xml:space="preserve"> area pour saisir le contenu Wysiwyg</w:t>
+      </w:r>
+    </w:p>
+    <w:p>
+      <w:pPr>
+        <w:pStyle w:val="Paragraphedeliste"/>
+        <w:numPr>
+          <w:ilvl w:val="1"/>
+          <w:numId w:val="24"/>
+        </w:numPr>
+        <w:jc w:val="both"/>
+        <w:rPr>
+          <w:strike/>
+        </w:rPr>
+      </w:pPr>
+      <w:r>
+        <w:rPr>
+          <w:strike/>
+        </w:rPr>
+        <w:t>Un bouton pour joindre des fichiers au mail</w:t>
+      </w:r>
+    </w:p>
+    <w:p>
+      <w:pPr>
+        <w:pStyle w:val="Paragraphedeliste"/>
+        <w:numPr>
+          <w:ilvl w:val="1"/>
+          <w:numId w:val="24"/>
+        </w:numPr>
+        <w:jc w:val="both"/>
+        <w:rPr>
+          <w:strike/>
+        </w:rPr>
+      </w:pPr>
+      <w:r>
+        <w:rPr>
+          <w:strike/>
+        </w:rPr>
+        <w:t>Un bouton pour enregistrer entant que modèle.</w:t>
+      </w:r>
     </w:p>
     <w:p>
       <w:pPr>
@@ -2414,242 +2650,7 @@
         <w:rPr>
           <w:strike/>
         </w:rPr>
-        <w:t xml:space="preserve">Ajouter un bouton dans la fiche de séance « communiquer avec les </w:t>
-      </w:r>
-      <w:proofErr w:type="gramStart"/>
-      <w:r>
-        <w:rPr>
-          <w:strike/>
-        </w:rPr>
-        <w:t>inscrits»</w:t>
-      </w:r>
-      <w:proofErr w:type="gramEnd"/>
-      <w:r>
-        <w:rPr>
-          <w:strike/>
-        </w:rPr>
-        <w:t> :</w:t>
-      </w:r>
-    </w:p>
-    <w:p>
-      <w:pPr>
-        <w:pStyle w:val="Paragraphedeliste"/>
-        <w:numPr>
-          <w:ilvl w:val="1"/>
-          <w:numId w:val="24"/>
-        </w:numPr>
-        <w:jc w:val="both"/>
-        <w:rPr>
-          <w:strike/>
-        </w:rPr>
-      </w:pPr>
-      <w:r>
-        <w:rPr>
-          <w:strike/>
-        </w:rPr>
-        <w:t xml:space="preserve">Afficher un </w:t>
-      </w:r>
-      <w:proofErr w:type="spellStart"/>
-      <w:r>
-        <w:rPr>
-          <w:strike/>
-        </w:rPr>
-        <w:t>ecran</w:t>
-      </w:r>
-      <w:proofErr w:type="spellEnd"/>
-      <w:r>
-        <w:rPr>
-          <w:strike/>
-        </w:rPr>
-        <w:t xml:space="preserve"> avec 3 boutons </w:t>
-      </w:r>
-      <w:proofErr w:type="spellStart"/>
-      <w:r>
-        <w:rPr>
-          <w:strike/>
-        </w:rPr>
-        <w:t>au dessus</w:t>
-      </w:r>
-      <w:proofErr w:type="spellEnd"/>
-      <w:r>
-        <w:rPr>
-          <w:strike/>
-        </w:rPr>
-        <w:t> :</w:t>
-      </w:r>
-    </w:p>
-    <w:p>
-      <w:pPr>
-        <w:pStyle w:val="Paragraphedeliste"/>
-        <w:numPr>
-          <w:ilvl w:val="2"/>
-          <w:numId w:val="24"/>
-        </w:numPr>
-        <w:jc w:val="both"/>
-        <w:rPr>
-          <w:strike/>
-        </w:rPr>
-      </w:pPr>
-      <w:r>
-        <w:rPr>
-          <w:strike/>
-        </w:rPr>
-        <w:t>Les encadrants</w:t>
-      </w:r>
-    </w:p>
-    <w:p>
-      <w:pPr>
-        <w:pStyle w:val="Paragraphedeliste"/>
-        <w:numPr>
-          <w:ilvl w:val="2"/>
-          <w:numId w:val="24"/>
-        </w:numPr>
-        <w:jc w:val="both"/>
-        <w:rPr>
-          <w:strike/>
-        </w:rPr>
-      </w:pPr>
-      <w:r>
-        <w:rPr>
-          <w:strike/>
-        </w:rPr>
-        <w:t xml:space="preserve">Les </w:t>
-      </w:r>
-      <w:proofErr w:type="spellStart"/>
-      <w:r>
-        <w:rPr>
-          <w:strike/>
-        </w:rPr>
-        <w:t>eleves</w:t>
-      </w:r>
-      <w:proofErr w:type="spellEnd"/>
-    </w:p>
-    <w:p>
-      <w:pPr>
-        <w:pStyle w:val="Paragraphedeliste"/>
-        <w:numPr>
-          <w:ilvl w:val="2"/>
-          <w:numId w:val="24"/>
-        </w:numPr>
-        <w:jc w:val="both"/>
-        <w:rPr>
-          <w:strike/>
-        </w:rPr>
-      </w:pPr>
-      <w:r>
-        <w:rPr>
-          <w:strike/>
-        </w:rPr>
-        <w:t>Tous les inscrit</w:t>
-      </w:r>
-    </w:p>
-    <w:p>
-      <w:pPr>
-        <w:pStyle w:val="Paragraphedeliste"/>
-        <w:numPr>
-          <w:ilvl w:val="2"/>
-          <w:numId w:val="24"/>
-        </w:numPr>
-        <w:jc w:val="both"/>
-        <w:rPr>
-          <w:strike/>
-        </w:rPr>
-      </w:pPr>
-      <w:r>
-        <w:rPr>
-          <w:strike/>
-        </w:rPr>
-        <w:t xml:space="preserve">Une liste à cocher des inscrits. </w:t>
-      </w:r>
-    </w:p>
-    <w:p>
-      <w:pPr>
-        <w:pStyle w:val="Paragraphedeliste"/>
-        <w:numPr>
-          <w:ilvl w:val="1"/>
-          <w:numId w:val="24"/>
-        </w:numPr>
-        <w:jc w:val="both"/>
-        <w:rPr>
-          <w:strike/>
-        </w:rPr>
-      </w:pPr>
-      <w:r>
-        <w:rPr>
-          <w:strike/>
-        </w:rPr>
-        <w:t>Une zone de texte pour l’objet du mail</w:t>
-      </w:r>
-    </w:p>
-    <w:p>
-      <w:pPr>
-        <w:pStyle w:val="Paragraphedeliste"/>
-        <w:numPr>
-          <w:ilvl w:val="1"/>
-          <w:numId w:val="24"/>
-        </w:numPr>
-        <w:jc w:val="both"/>
-        <w:rPr>
-          <w:strike/>
-        </w:rPr>
-      </w:pPr>
-      <w:r>
-        <w:rPr>
-          <w:strike/>
-        </w:rPr>
-        <w:t xml:space="preserve">En dessous un </w:t>
-      </w:r>
-      <w:proofErr w:type="spellStart"/>
-      <w:r>
-        <w:rPr>
-          <w:strike/>
-        </w:rPr>
-        <w:t>text</w:t>
-      </w:r>
-      <w:proofErr w:type="spellEnd"/>
-      <w:r>
-        <w:rPr>
-          <w:strike/>
-        </w:rPr>
-        <w:t xml:space="preserve"> area pour saisir le contenu Wysiwyg</w:t>
-      </w:r>
-    </w:p>
-    <w:p>
-      <w:pPr>
-        <w:pStyle w:val="Paragraphedeliste"/>
-        <w:numPr>
-          <w:ilvl w:val="1"/>
-          <w:numId w:val="24"/>
-        </w:numPr>
-        <w:jc w:val="both"/>
-        <w:rPr>
-          <w:strike/>
-        </w:rPr>
-      </w:pPr>
-      <w:r>
-        <w:rPr>
-          <w:strike/>
-        </w:rPr>
-        <w:t>Un bouton pour joindre des fichiers au mail</w:t>
-      </w:r>
-    </w:p>
-    <w:p>
-      <w:pPr>
-        <w:pStyle w:val="Paragraphedeliste"/>
-        <w:numPr>
-          <w:ilvl w:val="1"/>
-          <w:numId w:val="24"/>
-        </w:numPr>
-        <w:jc w:val="both"/>
-        <w:rPr>
-          <w:strike/>
-        </w:rPr>
-      </w:pPr>
-      <w:r>
-        <w:rPr>
-          <w:strike/>
-        </w:rPr>
-        <w:t>Un bouton pour enregistrer entant que modèle.</w:t>
+        <w:t xml:space="preserve">Pour la fiche de programme, ajouter un bouton sur chaque palanquée pour l’envoyer à l’encadrant. </w:t>
       </w:r>
     </w:p>
     <w:p>
@@ -2668,7 +2669,7 @@
         <w:rPr>
           <w:strike/>
         </w:rPr>
-        <w:t xml:space="preserve">Pour la fiche de programme, ajouter un bouton sur chaque palanquée pour l’envoyer à l’encadrant. </w:t>
+        <w:t>Ajouter la possibilité d’uploader la fiche de sécurité réalisée à la séance (une fois ajoutée, pouvoir la télécharger)</w:t>
       </w:r>
     </w:p>
     <w:p>
@@ -2684,10 +2685,69 @@
         </w:rPr>
       </w:pPr>
       <w:r>
-        <w:rPr>
-          <w:strike/>
-        </w:rPr>
-        <w:t>Ajouter la possibilité d’uploader la fiche de sécurité réalisée à la séance (une fois ajoutée, pouvoir la télécharger)</w:t>
+        <w:t>C</w:t>
+      </w:r>
+      <w:r>
+        <w:rPr>
+          <w:strike/>
+        </w:rPr>
+        <w:t xml:space="preserve">ommuniquer avec les adhérents, quand </w:t>
+      </w:r>
+      <w:proofErr w:type="gramStart"/>
+      <w:r>
+        <w:rPr>
+          <w:strike/>
+        </w:rPr>
+        <w:t>on</w:t>
+      </w:r>
+      <w:proofErr w:type="gramEnd"/>
+      <w:r>
+        <w:rPr>
+          <w:strike/>
+        </w:rPr>
+        <w:t xml:space="preserve"> </w:t>
+      </w:r>
+      <w:proofErr w:type="spellStart"/>
+      <w:r>
+        <w:rPr>
+          <w:strike/>
+        </w:rPr>
+        <w:t>choisi</w:t>
+      </w:r>
+      <w:proofErr w:type="spellEnd"/>
+      <w:r>
+        <w:rPr>
+          <w:strike/>
+        </w:rPr>
+        <w:t xml:space="preserve"> tous les </w:t>
+      </w:r>
+      <w:proofErr w:type="spellStart"/>
+      <w:r>
+        <w:rPr>
+          <w:strike/>
+        </w:rPr>
+        <w:t>eleves</w:t>
+      </w:r>
+      <w:proofErr w:type="spellEnd"/>
+      <w:r>
+        <w:rPr>
+          <w:strike/>
+        </w:rPr>
+        <w:t xml:space="preserve"> par exemples, garder la liste des adhérents affichée et juste sélectionner les </w:t>
+      </w:r>
+      <w:proofErr w:type="spellStart"/>
+      <w:r>
+        <w:rPr>
+          <w:strike/>
+        </w:rPr>
+        <w:t>eleves</w:t>
+      </w:r>
+      <w:proofErr w:type="spellEnd"/>
+      <w:r>
+        <w:rPr>
+          <w:strike/>
+        </w:rPr>
+        <w:t xml:space="preserve"> parmi eux. </w:t>
       </w:r>
     </w:p>
     <w:p>
@@ -2703,69 +2763,10 @@
         </w:rPr>
       </w:pPr>
       <w:r>
-        <w:t>C</w:t>
-      </w:r>
-      <w:r>
-        <w:rPr>
-          <w:strike/>
-        </w:rPr>
-        <w:t xml:space="preserve">ommuniquer avec les adhérents, quand </w:t>
-      </w:r>
-      <w:proofErr w:type="gramStart"/>
-      <w:r>
-        <w:rPr>
-          <w:strike/>
-        </w:rPr>
-        <w:t>on</w:t>
-      </w:r>
-      <w:proofErr w:type="gramEnd"/>
-      <w:r>
-        <w:rPr>
-          <w:strike/>
-        </w:rPr>
-        <w:t xml:space="preserve"> </w:t>
-      </w:r>
-      <w:proofErr w:type="spellStart"/>
-      <w:r>
-        <w:rPr>
-          <w:strike/>
-        </w:rPr>
-        <w:t>choisi</w:t>
-      </w:r>
-      <w:proofErr w:type="spellEnd"/>
-      <w:r>
-        <w:rPr>
-          <w:strike/>
-        </w:rPr>
-        <w:t xml:space="preserve"> tous les </w:t>
-      </w:r>
-      <w:proofErr w:type="spellStart"/>
-      <w:r>
-        <w:rPr>
-          <w:strike/>
-        </w:rPr>
-        <w:t>eleves</w:t>
-      </w:r>
-      <w:proofErr w:type="spellEnd"/>
-      <w:r>
-        <w:rPr>
-          <w:strike/>
-        </w:rPr>
-        <w:t xml:space="preserve"> par exemples, garder la liste des adhérents affichée et juste sélectionner les </w:t>
-      </w:r>
-      <w:proofErr w:type="spellStart"/>
-      <w:r>
-        <w:rPr>
-          <w:strike/>
-        </w:rPr>
-        <w:t>eleves</w:t>
-      </w:r>
-      <w:proofErr w:type="spellEnd"/>
-      <w:r>
-        <w:rPr>
-          <w:strike/>
-        </w:rPr>
-        <w:t xml:space="preserve"> parmi eux. </w:t>
+        <w:rPr>
+          <w:strike/>
+        </w:rPr>
+        <w:t xml:space="preserve">Ajouter les non adhérents uniquement ceux qui ne sont pas désactivés. </w:t>
       </w:r>
     </w:p>
     <w:p>
@@ -2784,7 +2785,7 @@
         <w:rPr>
           <w:strike/>
         </w:rPr>
-        <w:t xml:space="preserve">Ajouter les non adhérents uniquement ceux qui ne sont pas désactivés. </w:t>
+        <w:t>Ajouter une case à cocher est actif pour les non adhérents</w:t>
       </w:r>
     </w:p>
     <w:p>
@@ -2795,25 +2796,6 @@
           <w:numId w:val="24"/>
         </w:numPr>
         <w:jc w:val="both"/>
-        <w:rPr>
-          <w:strike/>
-        </w:rPr>
-      </w:pPr>
-      <w:r>
-        <w:rPr>
-          <w:strike/>
-        </w:rPr>
-        <w:t>Ajouter une case à cocher est actif pour les non adhérents</w:t>
-      </w:r>
-    </w:p>
-    <w:p>
-      <w:pPr>
-        <w:pStyle w:val="Paragraphedeliste"/>
-        <w:numPr>
-          <w:ilvl w:val="0"/>
-          <w:numId w:val="24"/>
-        </w:numPr>
-        <w:jc w:val="both"/>
       </w:pPr>
       <w:r>
         <w:t xml:space="preserve">Ajouter un nouveau profil pour Marie-Hélène et Nico. </w:t>
@@ -2835,6 +2817,7 @@
       </w:pPr>
       <w:proofErr w:type="gramStart"/>
       <w:r>
+        <w:lastRenderedPageBreak/>
         <w:t>sur</w:t>
       </w:r>
       <w:proofErr w:type="gramEnd"/>
@@ -3028,6 +3011,194 @@
       <w:r>
         <w:t>59"</w:t>
       </w:r>
+    </w:p>
+    <w:p>
+      <w:pPr>
+        <w:jc w:val="both"/>
+      </w:pPr>
+    </w:p>
+    <w:p>
+      <w:pPr>
+        <w:jc w:val="both"/>
+      </w:pPr>
+    </w:p>
+    <w:p>
+      <w:pPr>
+        <w:pStyle w:val="Paragraphedeliste"/>
+        <w:numPr>
+          <w:ilvl w:val="0"/>
+          <w:numId w:val="25"/>
+        </w:numPr>
+        <w:jc w:val="both"/>
+      </w:pPr>
+      <w:r>
+        <w:t>Ajouter tri sur tableaux inscrit séance</w:t>
+      </w:r>
+    </w:p>
+    <w:p>
+      <w:pPr>
+        <w:pStyle w:val="Paragraphedeliste"/>
+        <w:numPr>
+          <w:ilvl w:val="0"/>
+          <w:numId w:val="25"/>
+        </w:numPr>
+        <w:jc w:val="both"/>
+      </w:pPr>
+      <w:r>
+        <w:t>Ajouter bouton suivi évaluation pour les non adhérents</w:t>
+      </w:r>
+    </w:p>
+    <w:p>
+      <w:pPr>
+        <w:pStyle w:val="Paragraphedeliste"/>
+        <w:numPr>
+          <w:ilvl w:val="0"/>
+          <w:numId w:val="25"/>
+        </w:numPr>
+        <w:jc w:val="both"/>
+      </w:pPr>
+      <w:r>
+        <w:t xml:space="preserve">Dans le tableau des inscrits « adhérent » est à non </w:t>
+      </w:r>
+    </w:p>
+    <w:p>
+      <w:pPr>
+        <w:pStyle w:val="Paragraphedeliste"/>
+        <w:numPr>
+          <w:ilvl w:val="0"/>
+          <w:numId w:val="25"/>
+        </w:numPr>
+        <w:jc w:val="both"/>
+      </w:pPr>
+      <w:proofErr w:type="spellStart"/>
+      <w:r>
+        <w:t>Mouss</w:t>
+      </w:r>
+      <w:proofErr w:type="spellEnd"/>
+      <w:r>
+        <w:t xml:space="preserve"> par défaut en DP</w:t>
+      </w:r>
+    </w:p>
+    <w:p>
+      <w:pPr>
+        <w:pStyle w:val="Paragraphedeliste"/>
+        <w:jc w:val="both"/>
+      </w:pPr>
+    </w:p>
+    <w:p>
+      <w:pPr>
+        <w:pStyle w:val="Paragraphedeliste"/>
+        <w:numPr>
+          <w:ilvl w:val="0"/>
+          <w:numId w:val="25"/>
+        </w:numPr>
+        <w:jc w:val="both"/>
+      </w:pPr>
+      <w:r>
+        <w:t xml:space="preserve">Ajouter le </w:t>
+      </w:r>
+      <w:proofErr w:type="spellStart"/>
+      <w:r>
+        <w:t>mft</w:t>
+      </w:r>
+      <w:proofErr w:type="spellEnd"/>
+      <w:r>
+        <w:t xml:space="preserve"> N2 et N3</w:t>
+      </w:r>
+    </w:p>
+    <w:p>
+      <w:pPr>
+        <w:pStyle w:val="Paragraphedeliste"/>
+      </w:pPr>
+    </w:p>
+    <w:p>
+      <w:pPr>
+        <w:pStyle w:val="Paragraphedeliste"/>
+        <w:numPr>
+          <w:ilvl w:val="0"/>
+          <w:numId w:val="25"/>
+        </w:numPr>
+        <w:jc w:val="both"/>
+      </w:pPr>
+      <w:r>
+        <w:t xml:space="preserve">Ajouter la section à l’export et adhérent. </w:t>
+      </w:r>
+    </w:p>
+    <w:p>
+      <w:pPr>
+        <w:pStyle w:val="Paragraphedeliste"/>
+        <w:numPr>
+          <w:ilvl w:val="0"/>
+          <w:numId w:val="25"/>
+        </w:numPr>
+        <w:jc w:val="both"/>
+      </w:pPr>
+      <w:r>
+        <w:t xml:space="preserve">Communiquer avec les adhérents à revoir </w:t>
+      </w:r>
+    </w:p>
+    <w:p>
+      <w:pPr>
+        <w:pStyle w:val="Paragraphedeliste"/>
+        <w:numPr>
+          <w:ilvl w:val="1"/>
+          <w:numId w:val="25"/>
+        </w:numPr>
+        <w:jc w:val="both"/>
+      </w:pPr>
+      <w:r>
+        <w:t xml:space="preserve">Monter </w:t>
+      </w:r>
+      <w:r>
+        <w:t>tout le monde</w:t>
+      </w:r>
+    </w:p>
+    <w:p>
+      <w:pPr>
+        <w:pStyle w:val="Paragraphedeliste"/>
+        <w:numPr>
+          <w:ilvl w:val="1"/>
+          <w:numId w:val="25"/>
+        </w:numPr>
+        <w:jc w:val="both"/>
+      </w:pPr>
+      <w:r>
+        <w:t xml:space="preserve">Ajouter une option aucun </w:t>
+      </w:r>
+    </w:p>
+    <w:p>
+      <w:pPr>
+        <w:pStyle w:val="Paragraphedeliste"/>
+        <w:numPr>
+          <w:ilvl w:val="0"/>
+          <w:numId w:val="25"/>
+        </w:numPr>
+        <w:jc w:val="both"/>
+      </w:pPr>
+      <w:r>
+        <w:t>Exports adhérents</w:t>
+      </w:r>
+      <w:r>
+        <w:t xml:space="preserve"> ajouter onglets adhérents / non adhérents / et non adhérents </w:t>
+      </w:r>
+      <w:proofErr w:type="spellStart"/>
+      <w:r>
+        <w:t>deactivés</w:t>
+      </w:r>
+      <w:proofErr w:type="spellEnd"/>
+      <w:r>
+        <w:t xml:space="preserve">. </w:t>
+      </w:r>
+    </w:p>
+    <w:p>
+      <w:pPr>
+        <w:pStyle w:val="Paragraphedeliste"/>
+        <w:numPr>
+          <w:ilvl w:val="0"/>
+          <w:numId w:val="25"/>
+        </w:numPr>
+        <w:jc w:val="both"/>
+      </w:pPr>
     </w:p>
     <w:sectPr>
       <w:pgSz w:w="11906" w:h="16838"/>
@@ -5364,6 +5535,119 @@
     </w:lvl>
   </w:abstractNum>
   <w:abstractNum w:abstractNumId="18" w15:restartNumberingAfterBreak="0">
+    <w:nsid w:val="4B000AE8"/>
+    <w:multiLevelType w:val="hybridMultilevel"/>
+    <w:tmpl w:val="0FCC81B4"/>
+    <w:lvl w:ilvl="0" w:tplc="040C0001">
+      <w:start w:val="1"/>
+      <w:numFmt w:val="bullet"/>
+      <w:lvlText w:val=""/>
+      <w:lvlJc w:val="left"/>
+      <w:pPr>
+        <w:ind w:left="720" w:hanging="360"/>
+      </w:pPr>
+      <w:rPr>
+        <w:rFonts w:ascii="Symbol" w:hAnsi="Symbol" w:hint="default"/>
+      </w:rPr>
+    </w:lvl>
+    <w:lvl w:ilvl="1" w:tplc="040C0003">
+      <w:start w:val="1"/>
+      <w:numFmt w:val="bullet"/>
+      <w:lvlText w:val="o"/>
+      <w:lvlJc w:val="left"/>
+      <w:pPr>
+        <w:ind w:left="1440" w:hanging="360"/>
+      </w:pPr>
+      <w:rPr>
+        <w:rFonts w:ascii="Courier New" w:hAnsi="Courier New" w:cs="Courier New" w:hint="default"/>
+      </w:rPr>
+    </w:lvl>
+    <w:lvl w:ilvl="2" w:tplc="040C0005" w:tentative="1">
+      <w:start w:val="1"/>
+      <w:numFmt w:val="bullet"/>
+      <w:lvlText w:val=""/>
+      <w:lvlJc w:val="left"/>
+      <w:pPr>
+        <w:ind w:left="2160" w:hanging="360"/>
+      </w:pPr>
+      <w:rPr>
+        <w:rFonts w:ascii="Wingdings" w:hAnsi="Wingdings" w:hint="default"/>
+      </w:rPr>
+    </w:lvl>
+    <w:lvl w:ilvl="3" w:tplc="040C0001" w:tentative="1">
+      <w:start w:val="1"/>
+      <w:numFmt w:val="bullet"/>
+      <w:lvlText w:val=""/>
+      <w:lvlJc w:val="left"/>
+      <w:pPr>
+        <w:ind w:left="2880" w:hanging="360"/>
+      </w:pPr>
+      <w:rPr>
+        <w:rFonts w:ascii="Symbol" w:hAnsi="Symbol" w:hint="default"/>
+      </w:rPr>
+    </w:lvl>
+    <w:lvl w:ilvl="4" w:tplc="040C0003" w:tentative="1">
+      <w:start w:val="1"/>
+      <w:numFmt w:val="bullet"/>
+      <w:lvlText w:val="o"/>
+      <w:lvlJc w:val="left"/>
+      <w:pPr>
+        <w:ind w:left="3600" w:hanging="360"/>
+      </w:pPr>
+      <w:rPr>
+        <w:rFonts w:ascii="Courier New" w:hAnsi="Courier New" w:cs="Courier New" w:hint="default"/>
+      </w:rPr>
+    </w:lvl>
+    <w:lvl w:ilvl="5" w:tplc="040C0005" w:tentative="1">
+      <w:start w:val="1"/>
+      <w:numFmt w:val="bullet"/>
+      <w:lvlText w:val=""/>
+      <w:lvlJc w:val="left"/>
+      <w:pPr>
+        <w:ind w:left="4320" w:hanging="360"/>
+      </w:pPr>
+      <w:rPr>
+        <w:rFonts w:ascii="Wingdings" w:hAnsi="Wingdings" w:hint="default"/>
+      </w:rPr>
+    </w:lvl>
+    <w:lvl w:ilvl="6" w:tplc="040C0001" w:tentative="1">
+      <w:start w:val="1"/>
+      <w:numFmt w:val="bullet"/>
+      <w:lvlText w:val=""/>
+      <w:lvlJc w:val="left"/>
+      <w:pPr>
+        <w:ind w:left="5040" w:hanging="360"/>
+      </w:pPr>
+      <w:rPr>
+        <w:rFonts w:ascii="Symbol" w:hAnsi="Symbol" w:hint="default"/>
+      </w:rPr>
+    </w:lvl>
+    <w:lvl w:ilvl="7" w:tplc="040C0003" w:tentative="1">
+      <w:start w:val="1"/>
+      <w:numFmt w:val="bullet"/>
+      <w:lvlText w:val="o"/>
+      <w:lvlJc w:val="left"/>
+      <w:pPr>
+        <w:ind w:left="5760" w:hanging="360"/>
+      </w:pPr>
+      <w:rPr>
+        <w:rFonts w:ascii="Courier New" w:hAnsi="Courier New" w:cs="Courier New" w:hint="default"/>
+      </w:rPr>
+    </w:lvl>
+    <w:lvl w:ilvl="8" w:tplc="040C0005" w:tentative="1">
+      <w:start w:val="1"/>
+      <w:numFmt w:val="bullet"/>
+      <w:lvlText w:val=""/>
+      <w:lvlJc w:val="left"/>
+      <w:pPr>
+        <w:ind w:left="6480" w:hanging="360"/>
+      </w:pPr>
+      <w:rPr>
+        <w:rFonts w:ascii="Wingdings" w:hAnsi="Wingdings" w:hint="default"/>
+      </w:rPr>
+    </w:lvl>
+  </w:abstractNum>
+  <w:abstractNum w:abstractNumId="19" w15:restartNumberingAfterBreak="0">
     <w:nsid w:val="550140FC"/>
     <w:multiLevelType w:val="multilevel"/>
     <w:tmpl w:val="7E121934"/>
@@ -5476,7 +5760,7 @@
       </w:pPr>
     </w:lvl>
   </w:abstractNum>
-  <w:abstractNum w:abstractNumId="19" w15:restartNumberingAfterBreak="0">
+  <w:abstractNum w:abstractNumId="20" w15:restartNumberingAfterBreak="0">
     <w:nsid w:val="58433DF0"/>
     <w:multiLevelType w:val="multilevel"/>
     <w:tmpl w:val="DAA43E2A"/>
@@ -5625,7 +5909,7 @@
       </w:rPr>
     </w:lvl>
   </w:abstractNum>
-  <w:abstractNum w:abstractNumId="20" w15:restartNumberingAfterBreak="0">
+  <w:abstractNum w:abstractNumId="21" w15:restartNumberingAfterBreak="0">
     <w:nsid w:val="65E840C7"/>
     <w:multiLevelType w:val="hybridMultilevel"/>
     <w:tmpl w:val="BA7CACD8"/>
@@ -5738,7 +6022,7 @@
       </w:rPr>
     </w:lvl>
   </w:abstractNum>
-  <w:abstractNum w:abstractNumId="21" w15:restartNumberingAfterBreak="0">
+  <w:abstractNum w:abstractNumId="22" w15:restartNumberingAfterBreak="0">
     <w:nsid w:val="698D1BB2"/>
     <w:multiLevelType w:val="multilevel"/>
     <w:tmpl w:val="5C9421AA"/>
@@ -5887,7 +6171,7 @@
       </w:rPr>
     </w:lvl>
   </w:abstractNum>
-  <w:abstractNum w:abstractNumId="22" w15:restartNumberingAfterBreak="0">
+  <w:abstractNum w:abstractNumId="23" w15:restartNumberingAfterBreak="0">
     <w:nsid w:val="731826C0"/>
     <w:multiLevelType w:val="multilevel"/>
     <w:tmpl w:val="7B9482AC"/>
@@ -6000,7 +6284,7 @@
       </w:pPr>
     </w:lvl>
   </w:abstractNum>
-  <w:abstractNum w:abstractNumId="23" w15:restartNumberingAfterBreak="0">
+  <w:abstractNum w:abstractNumId="24" w15:restartNumberingAfterBreak="0">
     <w:nsid w:val="78AE6D7D"/>
     <w:multiLevelType w:val="hybridMultilevel"/>
     <w:tmpl w:val="45FE988A"/>
@@ -6117,7 +6401,7 @@
     <w:abstractNumId w:val="2"/>
   </w:num>
   <w:num w:numId="2" w16cid:durableId="2124374278">
-    <w:abstractNumId w:val="20"/>
+    <w:abstractNumId w:val="21"/>
   </w:num>
   <w:num w:numId="3" w16cid:durableId="1035430152">
     <w:abstractNumId w:val="9"/>
@@ -6132,10 +6416,10 @@
     <w:abstractNumId w:val="3"/>
   </w:num>
   <w:num w:numId="7" w16cid:durableId="18313750">
-    <w:abstractNumId w:val="23"/>
+    <w:abstractNumId w:val="24"/>
   </w:num>
   <w:num w:numId="8" w16cid:durableId="1029451703">
-    <w:abstractNumId w:val="22"/>
+    <w:abstractNumId w:val="23"/>
     <w:lvlOverride w:ilvl="0">
       <w:startOverride w:val="1"/>
     </w:lvlOverride>
@@ -6144,7 +6428,7 @@
     <w:abstractNumId w:val="1"/>
   </w:num>
   <w:num w:numId="10" w16cid:durableId="226721109">
-    <w:abstractNumId w:val="19"/>
+    <w:abstractNumId w:val="20"/>
   </w:num>
   <w:num w:numId="11" w16cid:durableId="12540451">
     <w:abstractNumId w:val="0"/>
@@ -6171,7 +6455,7 @@
     <w:abstractNumId w:val="10"/>
   </w:num>
   <w:num w:numId="17" w16cid:durableId="1043482211">
-    <w:abstractNumId w:val="18"/>
+    <w:abstractNumId w:val="19"/>
     <w:lvlOverride w:ilvl="0">
       <w:startOverride w:val="4"/>
     </w:lvlOverride>
@@ -6180,7 +6464,7 @@
     <w:abstractNumId w:val="17"/>
   </w:num>
   <w:num w:numId="19" w16cid:durableId="1782072958">
-    <w:abstractNumId w:val="21"/>
+    <w:abstractNumId w:val="22"/>
   </w:num>
   <w:num w:numId="20" w16cid:durableId="705064008">
     <w:abstractNumId w:val="7"/>
@@ -6202,6 +6486,9 @@
   </w:num>
   <w:num w:numId="24" w16cid:durableId="846871136">
     <w:abstractNumId w:val="15"/>
+  </w:num>
+  <w:num w:numId="25" w16cid:durableId="1974285753">
+    <w:abstractNumId w:val="18"/>
   </w:num>
 </w:numbering>
 </file>

</xml_diff>

<commit_message>
Ajout du droit codir
</commit_message>
<xml_diff>
--- a/Description.docx
+++ b/Description.docx
@@ -4,28 +4,7 @@
   <w:body>
     <w:p>
       <w:r>
-        <w:t xml:space="preserve">Je souhaiterais faire une application en </w:t>
-      </w:r>
-      <w:proofErr w:type="spellStart"/>
-      <w:r>
-        <w:t>django</w:t>
-      </w:r>
-      <w:proofErr w:type="spellEnd"/>
-      <w:r>
-        <w:t xml:space="preserve"> base de données </w:t>
-      </w:r>
-      <w:proofErr w:type="spellStart"/>
-      <w:proofErr w:type="gramStart"/>
-      <w:r>
-        <w:t>postgresql</w:t>
-      </w:r>
-      <w:proofErr w:type="spellEnd"/>
-      <w:r>
-        <w:t xml:space="preserve">  de</w:t>
-      </w:r>
-      <w:proofErr w:type="gramEnd"/>
-      <w:r>
-        <w:t xml:space="preserve"> gestion d’un club de plongée. </w:t>
+        <w:t xml:space="preserve">Je souhaiterais faire une application en django base de données postgresql  de gestion d’un club de plongée. </w:t>
       </w:r>
     </w:p>
     <w:p>
@@ -107,11 +86,9 @@
           <w:numId w:val="3"/>
         </w:numPr>
       </w:pPr>
-      <w:proofErr w:type="gramStart"/>
       <w:r>
         <w:t>E-mail</w:t>
       </w:r>
-      <w:proofErr w:type="gramEnd"/>
     </w:p>
     <w:p>
       <w:pPr>
@@ -191,15 +168,7 @@
         <w:t>(</w:t>
       </w:r>
       <w:r>
-        <w:t>Baptême, prépa niveau1, prépa niveau</w:t>
-      </w:r>
-      <w:proofErr w:type="gramStart"/>
-      <w:r>
-        <w:t>2 ,</w:t>
-      </w:r>
-      <w:proofErr w:type="gramEnd"/>
-      <w:r>
-        <w:t xml:space="preserve"> prépa niveau3, prépa niveau4, niveau3, niveau4, encadrant)</w:t>
+        <w:t>Baptême, prépa niveau1, prépa niveau2 , prépa niveau3, prépa niveau4, niveau3, niveau4, encadrant)</w:t>
       </w:r>
     </w:p>
     <w:p>
@@ -226,19 +195,7 @@
         <w:t>Chaque section</w:t>
       </w:r>
       <w:r>
-        <w:t xml:space="preserve"> (Baptême, prépa niveau1, prépa niveau</w:t>
-      </w:r>
-      <w:proofErr w:type="gramStart"/>
-      <w:r>
-        <w:t>2 ,</w:t>
-      </w:r>
-      <w:proofErr w:type="gramEnd"/>
-      <w:r>
-        <w:t xml:space="preserve"> prépa niveau3, prépa niveau4, niveau3, niveau4, </w:t>
-      </w:r>
-      <w:proofErr w:type="gramStart"/>
-      <w:r>
-        <w:t>encadrant)</w:t>
+        <w:t xml:space="preserve"> (Baptême, prépa niveau1, prépa niveau2 , prépa niveau3, prépa niveau4, niveau3, niveau4, encadrant)</w:t>
       </w:r>
       <w:r>
         <w:t xml:space="preserve"> </w:t>
@@ -246,17 +203,11 @@
       <w:r>
         <w:t xml:space="preserve"> a</w:t>
       </w:r>
-      <w:proofErr w:type="gramEnd"/>
       <w:r>
         <w:t xml:space="preserve"> plusieurs </w:t>
       </w:r>
-      <w:proofErr w:type="gramStart"/>
-      <w:r>
-        <w:t>compétences ,</w:t>
-      </w:r>
-      <w:proofErr w:type="gramEnd"/>
-      <w:r>
-        <w:t xml:space="preserve"> il faudrait un écran d’administration des sections. </w:t>
+      <w:r>
+        <w:t xml:space="preserve">compétences , il faudrait un écran d’administration des sections. </w:t>
       </w:r>
     </w:p>
     <w:p>
@@ -316,15 +267,7 @@
         </w:numPr>
       </w:pPr>
       <w:r>
-        <w:t xml:space="preserve">Compétences </w:t>
-      </w:r>
-      <w:proofErr w:type="gramStart"/>
-      <w:r>
-        <w:t>attendues(</w:t>
-      </w:r>
-      <w:proofErr w:type="gramEnd"/>
-      <w:r>
-        <w:t>champ texte)</w:t>
+        <w:t>Compétences attendues(champ texte)</w:t>
       </w:r>
     </w:p>
     <w:p>
@@ -383,13 +326,8 @@
           <w:numId w:val="3"/>
         </w:numPr>
       </w:pPr>
-      <w:proofErr w:type="gramStart"/>
-      <w:r>
-        <w:t>une</w:t>
-      </w:r>
-      <w:proofErr w:type="gramEnd"/>
-      <w:r>
-        <w:t xml:space="preserve"> date, </w:t>
+      <w:r>
+        <w:t xml:space="preserve">une date, </w:t>
       </w:r>
     </w:p>
     <w:p>
@@ -461,15 +399,7 @@
         </w:numPr>
       </w:pPr>
       <w:r>
-        <w:t xml:space="preserve">UN bouton pour générer la fiche </w:t>
-      </w:r>
-      <w:proofErr w:type="gramStart"/>
-      <w:r>
-        <w:t>de  la</w:t>
-      </w:r>
-      <w:proofErr w:type="gramEnd"/>
-      <w:r>
-        <w:t xml:space="preserve"> séance : </w:t>
+        <w:t xml:space="preserve">UN bouton pour générer la fiche de  la séance : </w:t>
       </w:r>
     </w:p>
     <w:p>
@@ -481,15 +411,7 @@
         </w:numPr>
       </w:pPr>
       <w:r>
-        <w:t xml:space="preserve">Ce bouton génère un fichier </w:t>
-      </w:r>
-      <w:proofErr w:type="spellStart"/>
-      <w:r>
-        <w:t>pdf</w:t>
-      </w:r>
-      <w:proofErr w:type="spellEnd"/>
-      <w:r>
-        <w:t xml:space="preserve"> avec </w:t>
+        <w:t xml:space="preserve">Ce bouton génère un fichier pdf avec </w:t>
       </w:r>
       <w:r>
         <w:t>4</w:t>
@@ -556,15 +478,7 @@
         </w:numPr>
       </w:pPr>
       <w:r>
-        <w:t xml:space="preserve">Liste des </w:t>
-      </w:r>
-      <w:proofErr w:type="gramStart"/>
-      <w:r>
-        <w:t>compétences  de</w:t>
-      </w:r>
-      <w:proofErr w:type="gramEnd"/>
-      <w:r>
-        <w:t xml:space="preserve"> la séance</w:t>
+        <w:t>Liste des compétences  de la séance</w:t>
       </w:r>
     </w:p>
     <w:p>
@@ -633,23 +547,7 @@
         <w:t xml:space="preserve">Pour chaque élève </w:t>
       </w:r>
       <w:r>
-        <w:t xml:space="preserve">on affiche la liste des compétences, et devant chaque compétence on affiche une notation en étoiles (0 étoiles pas maitrisé du tout, 5 </w:t>
-      </w:r>
-      <w:proofErr w:type="gramStart"/>
-      <w:r>
-        <w:t>étoile</w:t>
-      </w:r>
-      <w:proofErr w:type="gramEnd"/>
-      <w:r>
-        <w:t xml:space="preserve"> </w:t>
-      </w:r>
-      <w:proofErr w:type="gramStart"/>
-      <w:r>
-        <w:t>maitrise  de</w:t>
-      </w:r>
-      <w:proofErr w:type="gramEnd"/>
-      <w:r>
-        <w:t xml:space="preserve"> la compétence)</w:t>
+        <w:t>on affiche la liste des compétences, et devant chaque compétence on affiche une notation en étoiles (0 étoiles pas maitrisé du tout, 5 étoile maitrise  de la compétence)</w:t>
       </w:r>
     </w:p>
     <w:p>
@@ -661,15 +559,7 @@
         </w:numPr>
       </w:pPr>
       <w:r>
-        <w:t xml:space="preserve">Ce lien est envoyé à l’encadrant de la séance pour qu’il évalue </w:t>
-      </w:r>
-      <w:proofErr w:type="gramStart"/>
-      <w:r>
-        <w:t>les élève</w:t>
-      </w:r>
-      <w:proofErr w:type="gramEnd"/>
-      <w:r>
-        <w:t xml:space="preserve"> sur les compétences du jour.</w:t>
+        <w:t>Ce lien est envoyé à l’encadrant de la séance pour qu’il évalue les élève sur les compétences du jour.</w:t>
       </w:r>
     </w:p>
     <w:p>
@@ -737,15 +627,7 @@
     </w:p>
     <w:p>
       <w:r>
-        <w:t xml:space="preserve">Je souhaiterais ajouter la possibilité de gérer les lieux des séances dans une liste déroulante administrable (un écran en plus). Un lieu aura un nom, une adresse, </w:t>
-      </w:r>
-      <w:proofErr w:type="spellStart"/>
-      <w:r>
-        <w:t>cp</w:t>
-      </w:r>
-      <w:proofErr w:type="spellEnd"/>
-      <w:r>
-        <w:t xml:space="preserve"> et ville. Et dans les séances, utiliser cette liste de lieux. </w:t>
+        <w:t xml:space="preserve">Je souhaiterais ajouter la possibilité de gérer les lieux des séances dans une liste déroulante administrable (un écran en plus). Un lieu aura un nom, une adresse, cp et ville. Et dans les séances, utiliser cette liste de lieux. </w:t>
       </w:r>
     </w:p>
     <w:p>
@@ -792,15 +674,7 @@
         <w:t xml:space="preserve"> lien </w:t>
       </w:r>
       <w:r>
-        <w:t xml:space="preserve">d’inscription </w:t>
-      </w:r>
-      <w:proofErr w:type="spellStart"/>
-      <w:r>
-        <w:t>a</w:t>
-      </w:r>
-      <w:proofErr w:type="spellEnd"/>
-      <w:r>
-        <w:t xml:space="preserve"> une date de validité limité</w:t>
+        <w:t>d’inscription a une date de validité limité</w:t>
       </w:r>
       <w:r>
         <w:t>e</w:t>
@@ -843,15 +717,7 @@
         <w:t xml:space="preserve">Ce lien </w:t>
       </w:r>
       <w:r>
-        <w:t xml:space="preserve">ouvre une page avec deux </w:t>
-      </w:r>
-      <w:proofErr w:type="gramStart"/>
-      <w:r>
-        <w:t>choix:</w:t>
-      </w:r>
-      <w:proofErr w:type="gramEnd"/>
-      <w:r>
-        <w:t xml:space="preserve"> </w:t>
+        <w:t xml:space="preserve">ouvre une page avec deux choix: </w:t>
       </w:r>
       <w:r>
         <w:br/>
@@ -955,15 +821,7 @@
         <w:t xml:space="preserve">2) Je ne suis pas membre APP : </w:t>
       </w:r>
       <w:r>
-        <w:t xml:space="preserve">Affiche un formulaire d’inscription avec les mêmes champs que les adhérents, avec en plus un </w:t>
-      </w:r>
-      <w:proofErr w:type="spellStart"/>
-      <w:r>
-        <w:t>upload</w:t>
-      </w:r>
-      <w:proofErr w:type="spellEnd"/>
-      <w:r>
-        <w:t xml:space="preserve"> du fichier du CACI. </w:t>
+        <w:t xml:space="preserve">Affiche un formulaire d’inscription avec les mêmes champs que les adhérents, avec en plus un upload du fichier du CACI. </w:t>
       </w:r>
     </w:p>
     <w:p>
@@ -990,15 +848,7 @@
     </w:p>
     <w:p>
       <w:r>
-        <w:t xml:space="preserve">Une fois les inscription closes, on doit pouvoir dans l’écran de la séance </w:t>
-      </w:r>
-      <w:proofErr w:type="gramStart"/>
-      <w:r>
-        <w:t>voir</w:t>
-      </w:r>
-      <w:proofErr w:type="gramEnd"/>
-      <w:r>
-        <w:t xml:space="preserve"> la liste des inscrits les adhérents et les non adhérents et parmi eux, les encadrants et les élèves avec pour chaque nom, prénom, niveau et section.</w:t>
+        <w:t>Une fois les inscription closes, on doit pouvoir dans l’écran de la séance voir la liste des inscrits les adhérents et les non adhérents et parmi eux, les encadrants et les élèves avec pour chaque nom, prénom, niveau et section.</w:t>
       </w:r>
     </w:p>
     <w:p/>
@@ -1014,15 +864,7 @@
         <w:t>export</w:t>
       </w:r>
       <w:r>
-        <w:t xml:space="preserve"> </w:t>
-      </w:r>
-      <w:proofErr w:type="spellStart"/>
-      <w:r>
-        <w:t>excel</w:t>
-      </w:r>
-      <w:proofErr w:type="spellEnd"/>
-      <w:r>
-        <w:t xml:space="preserve"> de</w:t>
+        <w:t xml:space="preserve"> excel de</w:t>
       </w:r>
       <w:r>
         <w:t xml:space="preserve"> la liste des inscrits de la façon suivante : </w:t>
@@ -1129,15 +971,7 @@
         <w:jc w:val="both"/>
       </w:pPr>
       <w:r>
-        <w:t>Dans la fiche d’adhérent, il faut ajouter l’affichage du champ d’</w:t>
-      </w:r>
-      <w:proofErr w:type="spellStart"/>
-      <w:r>
-        <w:t>upload</w:t>
-      </w:r>
-      <w:proofErr w:type="spellEnd"/>
-      <w:r>
-        <w:t xml:space="preserve"> de CACI (comme pour les non adhérents). </w:t>
+        <w:t xml:space="preserve">Dans la fiche d’adhérent, il faut ajouter l’affichage du champ d’upload de CACI (comme pour les non adhérents). </w:t>
       </w:r>
     </w:p>
     <w:p>
@@ -1148,15 +982,7 @@
         <w:t>Date de validité du CACI devient date de délivrance du CACI</w:t>
       </w:r>
       <w:r>
-        <w:t xml:space="preserve">, il faudra modifier la logique pour l’affichage du message votre </w:t>
-      </w:r>
-      <w:proofErr w:type="spellStart"/>
-      <w:r>
-        <w:t>caci</w:t>
-      </w:r>
-      <w:proofErr w:type="spellEnd"/>
-      <w:r>
-        <w:t xml:space="preserve"> va bientôt expirer par si la date de délivrance est supérieure à un an moins un mois alors afficher le message. </w:t>
+        <w:t xml:space="preserve">, il faudra modifier la logique pour l’affichage du message votre caci va bientôt expirer par si la date de délivrance est supérieure à un an moins un mois alors afficher le message. </w:t>
       </w:r>
     </w:p>
     <w:p>
@@ -1177,15 +1003,7 @@
         <w:jc w:val="both"/>
       </w:pPr>
       <w:r>
-        <w:t xml:space="preserve">Ajouter un champ pour le covoiturage avec 3 options : je ne souhaite pas de </w:t>
-      </w:r>
-      <w:proofErr w:type="spellStart"/>
-      <w:r>
-        <w:t>covoirturage</w:t>
-      </w:r>
-      <w:proofErr w:type="spellEnd"/>
-      <w:r>
-        <w:t>, je peux proposer du covoiturage, j’ai besoin de covoiturage</w:t>
+        <w:t>Ajouter un champ pour le covoiturage avec 3 options : je ne souhaite pas de covoirturage, je peux proposer du covoiturage, j’ai besoin de covoiturage</w:t>
       </w:r>
     </w:p>
     <w:p>
@@ -1288,31 +1106,15 @@
         <w:jc w:val="both"/>
       </w:pPr>
       <w:r>
-        <w:t xml:space="preserve">Un bouton pour enregistrer qui créé </w:t>
-      </w:r>
-      <w:proofErr w:type="gramStart"/>
-      <w:r>
-        <w:t>les palanquée</w:t>
-      </w:r>
-      <w:proofErr w:type="gramEnd"/>
-      <w:r>
-        <w:t xml:space="preserve"> de la séance, la section de la palanquée sera la section minimum des élèves de la palanquée. </w:t>
-      </w:r>
-    </w:p>
-    <w:p>
-      <w:pPr>
-        <w:jc w:val="both"/>
-      </w:pPr>
-      <w:r>
-        <w:t xml:space="preserve">Si un </w:t>
-      </w:r>
-      <w:proofErr w:type="spellStart"/>
-      <w:r>
-        <w:t>elève</w:t>
-      </w:r>
-      <w:proofErr w:type="spellEnd"/>
-      <w:r>
-        <w:t xml:space="preserve"> ou un moniteur n’a aucune coche, il faut afficher un message et empêcher l’enregistrement. </w:t>
+        <w:t xml:space="preserve">Un bouton pour enregistrer qui créé les palanquée de la séance, la section de la palanquée sera la section minimum des élèves de la palanquée. </w:t>
+      </w:r>
+    </w:p>
+    <w:p>
+      <w:pPr>
+        <w:jc w:val="both"/>
+      </w:pPr>
+      <w:r>
+        <w:t xml:space="preserve">Si un elève ou un moniteur n’a aucune coche, il faut afficher un message et empêcher l’enregistrement. </w:t>
       </w:r>
     </w:p>
     <w:p>
@@ -1491,11 +1293,7 @@
         <w:t> </w:t>
       </w:r>
       <w:r>
-        <w:t>(</w:t>
-      </w:r>
-      <w:proofErr w:type="gramStart"/>
-      <w:r>
-        <w:t>mod</w:t>
+        <w:t>(mod</w:t>
       </w:r>
       <w:r>
         <w:rPr>
@@ -1506,7 +1304,6 @@
       <w:r>
         <w:t>le</w:t>
       </w:r>
-      <w:proofErr w:type="gramEnd"/>
       <w:r>
         <w:rPr>
           <w:rFonts w:ascii="Aptos" w:hAnsi="Aptos" w:cs="Aptos"/>
@@ -1514,15 +1311,7 @@
         <w:t> </w:t>
       </w:r>
       <w:r>
-        <w:t>Exercice → </w:t>
-      </w:r>
-      <w:proofErr w:type="spellStart"/>
-      <w:r>
-        <w:t>Competence</w:t>
-      </w:r>
-      <w:proofErr w:type="spellEnd"/>
-      <w:r>
-        <w:t>)</w:t>
+        <w:t>Exercice → Competence)</w:t>
       </w:r>
       <w:r>
         <w:t xml:space="preserve"> -&gt; Oui c’est bien le cas. </w:t>
@@ -1549,15 +1338,7 @@
         <w:t>?</w:t>
       </w:r>
       <w:r>
-        <w:t xml:space="preserve"> -&gt; on garde uniquement la meilleure note pour le suivi de l’</w:t>
-      </w:r>
-      <w:proofErr w:type="spellStart"/>
-      <w:r>
-        <w:t>elève</w:t>
-      </w:r>
-      <w:proofErr w:type="spellEnd"/>
-      <w:r>
-        <w:t xml:space="preserve">. </w:t>
+        <w:t xml:space="preserve"> -&gt; on garde uniquement la meilleure note pour le suivi de l’elève. </w:t>
       </w:r>
     </w:p>
     <w:p>
@@ -1585,15 +1366,7 @@
         <w:jc w:val="both"/>
       </w:pPr>
       <w:r>
-        <w:t>La sélection des exercices à réaliser se </w:t>
-      </w:r>
-      <w:proofErr w:type="spellStart"/>
-      <w:r>
-        <w:t>fait-elle</w:t>
-      </w:r>
-      <w:proofErr w:type="spellEnd"/>
-      <w:r>
-        <w:t> à la création/modification de la palanquée, ou bien peut-elle être modifiée après coup</w:t>
+        <w:t>La sélection des exercices à réaliser se fait-elle à la création/modification de la palanquée, ou bien peut-elle être modifiée après coup</w:t>
       </w:r>
       <w:r>
         <w:rPr>
@@ -1657,15 +1430,7 @@
         <w:jc w:val="both"/>
       </w:pPr>
       <w:r>
-        <w:t>L’évaluation se </w:t>
-      </w:r>
-      <w:proofErr w:type="spellStart"/>
-      <w:r>
-        <w:t>fait-elle</w:t>
-      </w:r>
-      <w:proofErr w:type="spellEnd"/>
-      <w:r>
-        <w:t> pour chaque élève individuellement (une grille par élève), ou bien l’encadrant voit tous les élèves d’un coup (grille croisée)</w:t>
+        <w:t>L’évaluation se fait-elle pour chaque élève individuellement (une grille par élève), ou bien l’encadrant voit tous les élèves d’un coup (grille croisée)</w:t>
       </w:r>
       <w:r>
         <w:rPr>
@@ -1843,187 +1608,165 @@
         <w:t> </w:t>
       </w:r>
       <w:r>
-        <w:t>? (</w:t>
+        <w:t>? (l</w:t>
+      </w:r>
+      <w:r>
+        <w:rPr>
+          <w:rFonts w:ascii="Aptos" w:hAnsi="Aptos" w:cs="Aptos"/>
+        </w:rPr>
+        <w:t>’é</w:t>
+      </w:r>
+      <w:r>
+        <w:t>l</w:t>
+      </w:r>
+      <w:r>
+        <w:rPr>
+          <w:rFonts w:ascii="Aptos" w:hAnsi="Aptos" w:cs="Aptos"/>
+        </w:rPr>
+        <w:t>è</w:t>
+      </w:r>
+      <w:r>
+        <w:t>ve lui-m</w:t>
+      </w:r>
+      <w:r>
+        <w:rPr>
+          <w:rFonts w:ascii="Aptos" w:hAnsi="Aptos" w:cs="Aptos"/>
+        </w:rPr>
+        <w:t>ê</w:t>
+      </w:r>
+      <w:r>
+        <w:t>me, les encadrants, l</w:t>
+      </w:r>
+      <w:r>
+        <w:rPr>
+          <w:rFonts w:ascii="Aptos" w:hAnsi="Aptos" w:cs="Aptos"/>
+        </w:rPr>
+        <w:t>’</w:t>
+      </w:r>
+      <w:r>
+        <w:t>admin</w:t>
+      </w:r>
+      <w:r>
+        <w:rPr>
+          <w:rFonts w:ascii="Aptos" w:hAnsi="Aptos" w:cs="Aptos"/>
+        </w:rPr>
+        <w:t>…</w:t>
+      </w:r>
+      <w:r>
+        <w:t>)</w:t>
+      </w:r>
+      <w:r>
+        <w:t xml:space="preserve">. Pour l’instant l’admin. Nous ferons plus tard une gestion de droits pour n’afficher que certaines parties aux encadrants et que la fiche de l’élève pour l’élève mais pas tout de suite. </w:t>
+      </w:r>
+    </w:p>
+    <w:p>
+      <w:pPr>
+        <w:jc w:val="both"/>
+      </w:pPr>
+    </w:p>
+    <w:p>
+      <w:pPr>
+        <w:jc w:val="both"/>
+      </w:pPr>
+    </w:p>
+    <w:p>
+      <w:pPr>
+        <w:jc w:val="both"/>
+      </w:pPr>
+    </w:p>
+    <w:p>
+      <w:pPr>
+        <w:jc w:val="both"/>
+      </w:pPr>
+    </w:p>
+    <w:p>
+      <w:pPr>
+        <w:jc w:val="both"/>
+        <w:rPr>
+          <w:strike/>
+        </w:rPr>
+      </w:pPr>
+      <w:r>
+        <w:rPr>
+          <w:strike/>
+        </w:rPr>
+        <w:t xml:space="preserve">-Pour les </w:t>
+      </w:r>
+      <w:r>
+        <w:rPr>
+          <w:strike/>
+        </w:rPr>
+        <w:t>autonomes,</w:t>
+      </w:r>
+      <w:r>
+        <w:rPr>
+          <w:strike/>
+        </w:rPr>
+        <w:t xml:space="preserve"> dans la fiche de sécu, écrire AUTONOMES pour les palanquées d’autonomes. </w:t>
+      </w:r>
+    </w:p>
+    <w:p>
+      <w:pPr>
+        <w:jc w:val="both"/>
+      </w:pPr>
+      <w:r>
+        <w:t>-</w:t>
+      </w:r>
+      <w:r>
+        <w:rPr>
+          <w:strike/>
+        </w:rPr>
+        <w:t>renommer la fiche de secu en : APP_Fiche-secu_2025-09-21.xlsx</w:t>
+      </w:r>
+    </w:p>
+    <w:p>
+      <w:pPr>
+        <w:jc w:val="both"/>
+      </w:pPr>
+    </w:p>
+    <w:p>
+      <w:pPr>
+        <w:jc w:val="both"/>
+        <w:rPr>
+          <w:strike/>
+        </w:rPr>
+      </w:pPr>
+      <w:r>
+        <w:rPr>
+          <w:strike/>
+        </w:rPr>
+        <w:t>5</w:t>
+      </w:r>
+      <w:r>
+        <w:rPr>
+          <w:strike/>
+        </w:rPr>
+        <w:t xml:space="preserve">-retour aprs avoir sauvegarder vers la séance. </w:t>
+      </w:r>
+    </w:p>
+    <w:p>
+      <w:pPr>
+        <w:jc w:val="both"/>
+      </w:pPr>
+      <w:r>
+        <w:t>-</w:t>
+      </w:r>
+      <w:r>
+        <w:t xml:space="preserve">Le bouton évaluer ne fonctionne plus. </w:t>
+      </w:r>
+      <w:r>
+        <w:sym w:font="Wingdings" w:char="F0E8"/>
+      </w:r>
+      <w:r>
+        <w:t xml:space="preserve"> </w:t>
       </w:r>
       <w:proofErr w:type="gramStart"/>
       <w:r>
-        <w:t>l</w:t>
-      </w:r>
-      <w:r>
-        <w:rPr>
-          <w:rFonts w:ascii="Aptos" w:hAnsi="Aptos" w:cs="Aptos"/>
-        </w:rPr>
-        <w:t>’é</w:t>
-      </w:r>
-      <w:r>
-        <w:t>l</w:t>
-      </w:r>
-      <w:r>
-        <w:rPr>
-          <w:rFonts w:ascii="Aptos" w:hAnsi="Aptos" w:cs="Aptos"/>
-        </w:rPr>
-        <w:t>è</w:t>
-      </w:r>
-      <w:r>
-        <w:t>ve</w:t>
+        <w:t>à</w:t>
       </w:r>
       <w:proofErr w:type="gramEnd"/>
       <w:r>
-        <w:t xml:space="preserve"> lui-m</w:t>
-      </w:r>
-      <w:r>
-        <w:rPr>
-          <w:rFonts w:ascii="Aptos" w:hAnsi="Aptos" w:cs="Aptos"/>
-        </w:rPr>
-        <w:t>ê</w:t>
-      </w:r>
-      <w:r>
-        <w:t>me, les encadrants, l</w:t>
-      </w:r>
-      <w:r>
-        <w:rPr>
-          <w:rFonts w:ascii="Aptos" w:hAnsi="Aptos" w:cs="Aptos"/>
-        </w:rPr>
-        <w:t>’</w:t>
-      </w:r>
-      <w:r>
-        <w:t>admin</w:t>
-      </w:r>
-      <w:r>
-        <w:rPr>
-          <w:rFonts w:ascii="Aptos" w:hAnsi="Aptos" w:cs="Aptos"/>
-        </w:rPr>
-        <w:t>…</w:t>
-      </w:r>
-      <w:r>
-        <w:t>)</w:t>
-      </w:r>
-      <w:r>
-        <w:t xml:space="preserve">. Pour l’instant l’admin. Nous ferons plus tard une gestion de droits pour n’afficher que certaines parties aux encadrants et que la fiche de l’élève pour l’élève mais pas tout de suite. </w:t>
-      </w:r>
-    </w:p>
-    <w:p>
-      <w:pPr>
-        <w:jc w:val="both"/>
-      </w:pPr>
-    </w:p>
-    <w:p>
-      <w:pPr>
-        <w:jc w:val="both"/>
-      </w:pPr>
-    </w:p>
-    <w:p>
-      <w:pPr>
-        <w:jc w:val="both"/>
-      </w:pPr>
-    </w:p>
-    <w:p>
-      <w:pPr>
-        <w:jc w:val="both"/>
-      </w:pPr>
-    </w:p>
-    <w:p>
-      <w:pPr>
-        <w:jc w:val="both"/>
-        <w:rPr>
-          <w:strike/>
-        </w:rPr>
-      </w:pPr>
-      <w:r>
-        <w:rPr>
-          <w:strike/>
-        </w:rPr>
-        <w:t xml:space="preserve">-Pour les </w:t>
-      </w:r>
-      <w:r>
-        <w:rPr>
-          <w:strike/>
-        </w:rPr>
-        <w:t>autonomes,</w:t>
-      </w:r>
-      <w:r>
-        <w:rPr>
-          <w:strike/>
-        </w:rPr>
-        <w:t xml:space="preserve"> dans la fiche de sécu, écrire AUTONOMES pour les palanquées d’autonomes. </w:t>
-      </w:r>
-    </w:p>
-    <w:p>
-      <w:pPr>
-        <w:jc w:val="both"/>
-      </w:pPr>
-      <w:r>
-        <w:t>-</w:t>
-      </w:r>
-      <w:r>
-        <w:rPr>
-          <w:strike/>
-        </w:rPr>
-        <w:t xml:space="preserve">renommer la fiche de </w:t>
-      </w:r>
-      <w:proofErr w:type="spellStart"/>
-      <w:r>
-        <w:rPr>
-          <w:strike/>
-        </w:rPr>
-        <w:t>secu</w:t>
-      </w:r>
-      <w:proofErr w:type="spellEnd"/>
-      <w:r>
-        <w:rPr>
-          <w:strike/>
-        </w:rPr>
-        <w:t xml:space="preserve"> en : APP_Fiche-secu_2025-09-21.xlsx</w:t>
-      </w:r>
-    </w:p>
-    <w:p>
-      <w:pPr>
-        <w:jc w:val="both"/>
-      </w:pPr>
-    </w:p>
-    <w:p>
-      <w:pPr>
-        <w:jc w:val="both"/>
-        <w:rPr>
-          <w:strike/>
-        </w:rPr>
-      </w:pPr>
-      <w:r>
-        <w:rPr>
-          <w:strike/>
-        </w:rPr>
-        <w:t>5</w:t>
-      </w:r>
-      <w:r>
-        <w:rPr>
-          <w:strike/>
-        </w:rPr>
-        <w:t xml:space="preserve">-retour </w:t>
-      </w:r>
-      <w:proofErr w:type="spellStart"/>
-      <w:r>
-        <w:rPr>
-          <w:strike/>
-        </w:rPr>
-        <w:t>aprs</w:t>
-      </w:r>
-      <w:proofErr w:type="spellEnd"/>
-      <w:r>
-        <w:rPr>
-          <w:strike/>
-        </w:rPr>
-        <w:t xml:space="preserve"> avoir sauvegarder vers la séance. </w:t>
-      </w:r>
-    </w:p>
-    <w:p>
-      <w:pPr>
-        <w:jc w:val="both"/>
-      </w:pPr>
-      <w:r>
-        <w:t>-</w:t>
-      </w:r>
-      <w:r>
-        <w:t xml:space="preserve">Le bouton évaluer ne fonctionne plus. </w:t>
+        <w:t xml:space="preserve"> retirer</w:t>
       </w:r>
     </w:p>
     <w:p>
@@ -2065,8 +1808,14 @@
     <w:p>
       <w:pPr>
         <w:jc w:val="both"/>
-      </w:pPr>
-      <w:r>
+        <w:rPr>
+          <w:strike/>
+        </w:rPr>
+      </w:pPr>
+      <w:r>
+        <w:rPr>
+          <w:strike/>
+        </w:rPr>
         <w:t xml:space="preserve">Et garder l’historique des remarques avec la date.  </w:t>
       </w:r>
     </w:p>
@@ -2096,19 +1845,11 @@
           <w:strike/>
         </w:rPr>
       </w:pPr>
-      <w:proofErr w:type="spellStart"/>
-      <w:r>
-        <w:rPr>
-          <w:strike/>
-        </w:rPr>
-        <w:t>Subaquatiquement</w:t>
-      </w:r>
-      <w:proofErr w:type="spellEnd"/>
-      <w:r>
-        <w:rPr>
-          <w:strike/>
-        </w:rPr>
-        <w:t>,</w:t>
+      <w:r>
+        <w:rPr>
+          <w:strike/>
+        </w:rPr>
+        <w:t>Subaquatiquement,</w:t>
       </w:r>
     </w:p>
     <w:p>
@@ -2171,33 +1912,11 @@
           <w:strike/>
         </w:rPr>
       </w:pPr>
-      <w:proofErr w:type="spellStart"/>
-      <w:r>
-        <w:rPr>
-          <w:strike/>
-        </w:rPr>
-        <w:t>Subaquatiquement</w:t>
-      </w:r>
-      <w:proofErr w:type="spellEnd"/>
-      <w:r>
-        <w:rPr>
-          <w:strike/>
-        </w:rPr>
-        <w:t xml:space="preserve">, </w:t>
-      </w:r>
-      <w:proofErr w:type="gramStart"/>
-      <w:r>
-        <w:rPr>
-          <w:strike/>
-        </w:rPr>
-        <w:t>Signature .</w:t>
-      </w:r>
-      <w:proofErr w:type="gramEnd"/>
-      <w:r>
-        <w:rPr>
-          <w:strike/>
-        </w:rPr>
-        <w:t xml:space="preserve"> </w:t>
+      <w:r>
+        <w:rPr>
+          <w:strike/>
+        </w:rPr>
+        <w:t xml:space="preserve">Subaquatiquement, Signature . </w:t>
       </w:r>
     </w:p>
     <w:p>
@@ -2242,14 +1961,15 @@
           <w:numId w:val="24"/>
         </w:numPr>
         <w:jc w:val="both"/>
-      </w:pPr>
-      <w:proofErr w:type="spellStart"/>
-      <w:r>
-        <w:t>Desactivation</w:t>
-      </w:r>
-      <w:proofErr w:type="spellEnd"/>
-      <w:r>
-        <w:t xml:space="preserve"> des adhérents</w:t>
+        <w:rPr>
+          <w:strike/>
+        </w:rPr>
+      </w:pPr>
+      <w:r>
+        <w:rPr>
+          <w:strike/>
+        </w:rPr>
+        <w:t>Desactivation des adhérents</w:t>
       </w:r>
     </w:p>
     <w:p>
@@ -2268,16 +1988,8 @@
         <w:rPr>
           <w:strike/>
         </w:rPr>
-        <w:t xml:space="preserve">Création de compte utilisateur retirer </w:t>
-      </w:r>
-      <w:proofErr w:type="spellStart"/>
-      <w:r>
-        <w:rPr>
-          <w:strike/>
-        </w:rPr>
-        <w:t>django</w:t>
-      </w:r>
-      <w:proofErr w:type="spellEnd"/>
+        <w:t>Création de compte utilisateur retirer django</w:t>
+      </w:r>
     </w:p>
     <w:p>
       <w:pPr>
@@ -2288,10 +2000,14 @@
         </w:numPr>
         <w:jc w:val="both"/>
         <w:rPr>
+          <w:strike/>
           <w:u w:val="single"/>
         </w:rPr>
       </w:pPr>
       <w:r>
+        <w:rPr>
+          <w:strike/>
+        </w:rPr>
         <w:t>Modifier évaluation</w:t>
       </w:r>
     </w:p>
@@ -2337,17 +2053,15 @@
           <w:numId w:val="24"/>
         </w:numPr>
         <w:jc w:val="both"/>
-      </w:pPr>
-      <w:r>
-        <w:t xml:space="preserve">Ajouter l’envoi à </w:t>
-      </w:r>
-      <w:proofErr w:type="spellStart"/>
-      <w:r>
-        <w:t>mouss</w:t>
-      </w:r>
-      <w:proofErr w:type="spellEnd"/>
-      <w:r>
-        <w:t xml:space="preserve"> à chaque fois. </w:t>
+        <w:rPr>
+          <w:strike/>
+        </w:rPr>
+      </w:pPr>
+      <w:r>
+        <w:rPr>
+          <w:strike/>
+        </w:rPr>
+        <w:t xml:space="preserve">Ajouter l’envoi à mouss à chaque fois. </w:t>
       </w:r>
     </w:p>
     <w:p>
@@ -2369,16 +2083,8 @@
         <w:rPr>
           <w:strike/>
         </w:rPr>
-        <w:t xml:space="preserve">Onglets liste des </w:t>
-      </w:r>
-      <w:proofErr w:type="spellStart"/>
-      <w:r>
-        <w:rPr>
-          <w:strike/>
-        </w:rPr>
-        <w:t>adherents</w:t>
-      </w:r>
-      <w:proofErr w:type="spellEnd"/>
+        <w:t>Onglets liste des adherents</w:t>
+      </w:r>
     </w:p>
     <w:p>
       <w:pPr>
@@ -2396,21 +2102,7 @@
         <w:rPr>
           <w:strike/>
         </w:rPr>
-        <w:t xml:space="preserve">Ajouter un bouton dans la fiche de séance « communiquer avec les </w:t>
-      </w:r>
-      <w:proofErr w:type="gramStart"/>
-      <w:r>
-        <w:rPr>
-          <w:strike/>
-        </w:rPr>
-        <w:t>inscrits»</w:t>
-      </w:r>
-      <w:proofErr w:type="gramEnd"/>
-      <w:r>
-        <w:rPr>
-          <w:strike/>
-        </w:rPr>
-        <w:t> :</w:t>
+        <w:t>Ajouter un bouton dans la fiche de séance « communiquer avec les inscrits» :</w:t>
       </w:r>
     </w:p>
     <w:p>
@@ -2429,35 +2121,7 @@
         <w:rPr>
           <w:strike/>
         </w:rPr>
-        <w:t xml:space="preserve">Afficher un </w:t>
-      </w:r>
-      <w:proofErr w:type="spellStart"/>
-      <w:r>
-        <w:rPr>
-          <w:strike/>
-        </w:rPr>
-        <w:t>ecran</w:t>
-      </w:r>
-      <w:proofErr w:type="spellEnd"/>
-      <w:r>
-        <w:rPr>
-          <w:strike/>
-        </w:rPr>
-        <w:t xml:space="preserve"> avec 3 boutons </w:t>
-      </w:r>
-      <w:proofErr w:type="spellStart"/>
-      <w:r>
-        <w:rPr>
-          <w:strike/>
-        </w:rPr>
-        <w:t>au dessus</w:t>
-      </w:r>
-      <w:proofErr w:type="spellEnd"/>
-      <w:r>
-        <w:rPr>
-          <w:strike/>
-        </w:rPr>
-        <w:t> :</w:t>
+        <w:t>Afficher un ecran avec 3 boutons au dessus :</w:t>
       </w:r>
     </w:p>
     <w:p>
@@ -2495,16 +2159,8 @@
         <w:rPr>
           <w:strike/>
         </w:rPr>
-        <w:t xml:space="preserve">Les </w:t>
-      </w:r>
-      <w:proofErr w:type="spellStart"/>
-      <w:r>
-        <w:rPr>
-          <w:strike/>
-        </w:rPr>
-        <w:t>eleves</w:t>
-      </w:r>
-      <w:proofErr w:type="spellEnd"/>
+        <w:t>Les eleves</w:t>
+      </w:r>
     </w:p>
     <w:p>
       <w:pPr>
@@ -2579,21 +2235,7 @@
         <w:rPr>
           <w:strike/>
         </w:rPr>
-        <w:t xml:space="preserve">En dessous un </w:t>
-      </w:r>
-      <w:proofErr w:type="spellStart"/>
-      <w:r>
-        <w:rPr>
-          <w:strike/>
-        </w:rPr>
-        <w:t>text</w:t>
-      </w:r>
-      <w:proofErr w:type="spellEnd"/>
-      <w:r>
-        <w:rPr>
-          <w:strike/>
-        </w:rPr>
-        <w:t xml:space="preserve"> area pour saisir le contenu Wysiwyg</w:t>
+        <w:t>En dessous un text area pour saisir le contenu Wysiwyg</w:t>
       </w:r>
     </w:p>
     <w:p>
@@ -2691,63 +2333,7 @@
         <w:rPr>
           <w:strike/>
         </w:rPr>
-        <w:t xml:space="preserve">ommuniquer avec les adhérents, quand </w:t>
-      </w:r>
-      <w:proofErr w:type="gramStart"/>
-      <w:r>
-        <w:rPr>
-          <w:strike/>
-        </w:rPr>
-        <w:t>on</w:t>
-      </w:r>
-      <w:proofErr w:type="gramEnd"/>
-      <w:r>
-        <w:rPr>
-          <w:strike/>
-        </w:rPr>
-        <w:t xml:space="preserve"> </w:t>
-      </w:r>
-      <w:proofErr w:type="spellStart"/>
-      <w:r>
-        <w:rPr>
-          <w:strike/>
-        </w:rPr>
-        <w:t>choisi</w:t>
-      </w:r>
-      <w:proofErr w:type="spellEnd"/>
-      <w:r>
-        <w:rPr>
-          <w:strike/>
-        </w:rPr>
-        <w:t xml:space="preserve"> tous les </w:t>
-      </w:r>
-      <w:proofErr w:type="spellStart"/>
-      <w:r>
-        <w:rPr>
-          <w:strike/>
-        </w:rPr>
-        <w:t>eleves</w:t>
-      </w:r>
-      <w:proofErr w:type="spellEnd"/>
-      <w:r>
-        <w:rPr>
-          <w:strike/>
-        </w:rPr>
-        <w:t xml:space="preserve"> par exemples, garder la liste des adhérents affichée et juste sélectionner les </w:t>
-      </w:r>
-      <w:proofErr w:type="spellStart"/>
-      <w:r>
-        <w:rPr>
-          <w:strike/>
-        </w:rPr>
-        <w:t>eleves</w:t>
-      </w:r>
-      <w:proofErr w:type="spellEnd"/>
-      <w:r>
-        <w:rPr>
-          <w:strike/>
-        </w:rPr>
-        <w:t xml:space="preserve"> parmi eux. </w:t>
+        <w:t xml:space="preserve">ommuniquer avec les adhérents, quand on choisi tous les eleves par exemples, garder la liste des adhérents affichée et juste sélectionner les eleves parmi eux. </w:t>
       </w:r>
     </w:p>
     <w:p>
@@ -2815,118 +2401,9 @@
       <w:pPr>
         <w:jc w:val="both"/>
       </w:pPr>
-      <w:proofErr w:type="gramStart"/>
       <w:r>
         <w:lastRenderedPageBreak/>
-        <w:t>sur</w:t>
-      </w:r>
-      <w:proofErr w:type="gramEnd"/>
-      <w:r>
-        <w:t xml:space="preserve"> l'</w:t>
-      </w:r>
-      <w:proofErr w:type="spellStart"/>
-      <w:r>
-        <w:t>ecran</w:t>
-      </w:r>
-      <w:proofErr w:type="spellEnd"/>
-      <w:r>
-        <w:t xml:space="preserve"> de communication avec les adhérents (url :/ </w:t>
-      </w:r>
-      <w:proofErr w:type="spellStart"/>
-      <w:r>
-        <w:t>adherents</w:t>
-      </w:r>
-      <w:proofErr w:type="spellEnd"/>
-      <w:r>
-        <w:t xml:space="preserve">/communiquer/), il faut modifier le fonctionnement de la liste déroulante </w:t>
-      </w:r>
-      <w:proofErr w:type="gramStart"/>
-      <w:r>
-        <w:t>des destinataire</w:t>
-      </w:r>
-      <w:proofErr w:type="gramEnd"/>
-      <w:r>
-        <w:t xml:space="preserve"> de la façon </w:t>
-      </w:r>
-      <w:proofErr w:type="gramStart"/>
-      <w:r>
-        <w:t>suivante:</w:t>
-      </w:r>
-      <w:proofErr w:type="gramEnd"/>
-      <w:r>
-        <w:t xml:space="preserve"> il faudrait afficher tout le temps la liste des adhérents avec </w:t>
-      </w:r>
-      <w:proofErr w:type="gramStart"/>
-      <w:r>
-        <w:t>les case</w:t>
-      </w:r>
-      <w:proofErr w:type="gramEnd"/>
-      <w:r>
-        <w:t xml:space="preserve"> à cocher (actuellement affichée </w:t>
-      </w:r>
-      <w:proofErr w:type="spellStart"/>
-      <w:r>
-        <w:t>uniquememnt</w:t>
-      </w:r>
-      <w:proofErr w:type="spellEnd"/>
-      <w:r>
-        <w:t xml:space="preserve"> quand on </w:t>
-      </w:r>
-      <w:proofErr w:type="spellStart"/>
-      <w:r>
-        <w:t>séléctionne</w:t>
-      </w:r>
-      <w:proofErr w:type="spellEnd"/>
-      <w:r>
-        <w:t xml:space="preserve">, et quand </w:t>
-      </w:r>
-      <w:proofErr w:type="gramStart"/>
-      <w:r>
-        <w:t>on</w:t>
-      </w:r>
-      <w:proofErr w:type="gramEnd"/>
-      <w:r>
-        <w:t xml:space="preserve"> </w:t>
-      </w:r>
-      <w:proofErr w:type="spellStart"/>
-      <w:r>
-        <w:t>choisi</w:t>
-      </w:r>
-      <w:proofErr w:type="spellEnd"/>
-      <w:r>
-        <w:t xml:space="preserve"> dans la liste déroulante par exemple tous les élèves, il faudrait que ça coche uniquement les </w:t>
-      </w:r>
-      <w:proofErr w:type="spellStart"/>
-      <w:r>
-        <w:t>éleves</w:t>
-      </w:r>
-      <w:proofErr w:type="spellEnd"/>
-      <w:r>
-        <w:t xml:space="preserve">. </w:t>
-      </w:r>
-      <w:proofErr w:type="gramStart"/>
-      <w:r>
-        <w:t>et</w:t>
-      </w:r>
-      <w:proofErr w:type="gramEnd"/>
-      <w:r>
-        <w:t xml:space="preserve"> à l'</w:t>
-      </w:r>
-      <w:proofErr w:type="spellStart"/>
-      <w:r>
-        <w:t>nvoie</w:t>
-      </w:r>
-      <w:proofErr w:type="spellEnd"/>
-      <w:r>
-        <w:t xml:space="preserve"> du mail ne prendre en compte que les cases </w:t>
-      </w:r>
-      <w:proofErr w:type="spellStart"/>
-      <w:r>
-        <w:t>cohées</w:t>
-      </w:r>
-      <w:proofErr w:type="spellEnd"/>
-      <w:r>
-        <w:t xml:space="preserve"> uniquement. </w:t>
+        <w:t xml:space="preserve">sur l'ecran de communication avec les adhérents (url :/ adherents/communiquer/), il faut modifier le fonctionnement de la liste déroulante des destinataire de la façon suivante: il faudrait afficher tout le temps la liste des adhérents avec les case à cocher (actuellement affichée uniquememnt quand on séléctionne, et quand on choisi dans la liste déroulante par exemple tous les élèves, il faudrait que ça coche uniquement les éleves. et à l'nvoie du mail ne prendre en compte que les cases cohées uniquement. </w:t>
       </w:r>
       <w:r>
         <w:br/>
@@ -2953,63 +2430,8 @@
       <w:pPr>
         <w:jc w:val="both"/>
       </w:pPr>
-      <w:proofErr w:type="spellStart"/>
-      <w:proofErr w:type="gramStart"/>
-      <w:r>
-        <w:t>sudo</w:t>
-      </w:r>
-      <w:proofErr w:type="spellEnd"/>
-      <w:proofErr w:type="gramEnd"/>
-      <w:r>
-        <w:t xml:space="preserve"> </w:t>
-      </w:r>
-      <w:proofErr w:type="spellStart"/>
-      <w:r>
-        <w:t>journalctl</w:t>
-      </w:r>
-      <w:proofErr w:type="spellEnd"/>
-      <w:r>
-        <w:t xml:space="preserve"> -u </w:t>
-      </w:r>
-      <w:proofErr w:type="spellStart"/>
-      <w:r>
-        <w:t>aquademie</w:t>
-      </w:r>
-      <w:proofErr w:type="spellEnd"/>
-      <w:r>
-        <w:t xml:space="preserve"> --</w:t>
-      </w:r>
-      <w:proofErr w:type="spellStart"/>
-      <w:r>
-        <w:t>since</w:t>
-      </w:r>
-      <w:proofErr w:type="spellEnd"/>
-      <w:r>
-        <w:t xml:space="preserve"> "2025-09-28 </w:t>
-      </w:r>
-      <w:proofErr w:type="gramStart"/>
-      <w:r>
-        <w:t>00:00:</w:t>
-      </w:r>
-      <w:proofErr w:type="gramEnd"/>
-      <w:r>
-        <w:t>00" --</w:t>
-      </w:r>
-      <w:proofErr w:type="spellStart"/>
-      <w:r>
-        <w:t>until</w:t>
-      </w:r>
-      <w:proofErr w:type="spellEnd"/>
-      <w:r>
-        <w:t xml:space="preserve"> "2025-09-28 </w:t>
-      </w:r>
-      <w:proofErr w:type="gramStart"/>
-      <w:r>
-        <w:t>23:59:</w:t>
-      </w:r>
-      <w:proofErr w:type="gramEnd"/>
-      <w:r>
-        <w:t>59"</w:t>
+      <w:r>
+        <w:t>sudo journalctl -u aquademie --since "2025-09-28 00:00:00" --until "2025-09-28 23:59:59"</w:t>
       </w:r>
     </w:p>
     <w:p>
@@ -3032,6 +2454,9 @@
         <w:jc w:val="both"/>
       </w:pPr>
       <w:r>
+        <w:rPr>
+          <w:strike/>
+        </w:rPr>
         <w:t>Ajouter tri sur tableaux inscrit séance</w:t>
       </w:r>
     </w:p>
@@ -3043,8 +2468,14 @@
           <w:numId w:val="25"/>
         </w:numPr>
         <w:jc w:val="both"/>
-      </w:pPr>
-      <w:r>
+        <w:rPr>
+          <w:strike/>
+        </w:rPr>
+      </w:pPr>
+      <w:r>
+        <w:rPr>
+          <w:strike/>
+        </w:rPr>
         <w:t>Ajouter bouton suivi évaluation pour les non adhérents</w:t>
       </w:r>
     </w:p>
@@ -3056,8 +2487,14 @@
           <w:numId w:val="25"/>
         </w:numPr>
         <w:jc w:val="both"/>
-      </w:pPr>
-      <w:r>
+        <w:rPr>
+          <w:strike/>
+        </w:rPr>
+      </w:pPr>
+      <w:r>
+        <w:rPr>
+          <w:strike/>
+        </w:rPr>
         <w:t xml:space="preserve">Dans le tableau des inscrits « adhérent » est à non </w:t>
       </w:r>
     </w:p>
@@ -3070,13 +2507,8 @@
         </w:numPr>
         <w:jc w:val="both"/>
       </w:pPr>
-      <w:proofErr w:type="spellStart"/>
-      <w:r>
-        <w:t>Mouss</w:t>
-      </w:r>
-      <w:proofErr w:type="spellEnd"/>
-      <w:r>
-        <w:t xml:space="preserve"> par défaut en DP</w:t>
+      <w:r>
+        <w:t>Mouss par défaut en DP</w:t>
       </w:r>
     </w:p>
     <w:p>
@@ -3095,15 +2527,7 @@
         <w:jc w:val="both"/>
       </w:pPr>
       <w:r>
-        <w:t xml:space="preserve">Ajouter le </w:t>
-      </w:r>
-      <w:proofErr w:type="spellStart"/>
-      <w:r>
-        <w:t>mft</w:t>
-      </w:r>
-      <w:proofErr w:type="spellEnd"/>
-      <w:r>
-        <w:t xml:space="preserve"> N2 et N3</w:t>
+        <w:t>Ajouter le mft N2 et N3</w:t>
       </w:r>
     </w:p>
     <w:p>
@@ -3119,8 +2543,14 @@
           <w:numId w:val="25"/>
         </w:numPr>
         <w:jc w:val="both"/>
-      </w:pPr>
-      <w:r>
+        <w:rPr>
+          <w:strike/>
+        </w:rPr>
+      </w:pPr>
+      <w:r>
+        <w:rPr>
+          <w:strike/>
+        </w:rPr>
         <w:t xml:space="preserve">Ajouter la section à l’export et adhérent. </w:t>
       </w:r>
     </w:p>
@@ -3174,29 +2604,35 @@
           <w:numId w:val="25"/>
         </w:numPr>
         <w:jc w:val="both"/>
-      </w:pPr>
-      <w:r>
+        <w:rPr>
+          <w:strike/>
+        </w:rPr>
+      </w:pPr>
+      <w:r>
+        <w:rPr>
+          <w:strike/>
+        </w:rPr>
         <w:t>Exports adhérents</w:t>
       </w:r>
       <w:r>
-        <w:t xml:space="preserve"> ajouter onglets adhérents / non adhérents / et non adhérents </w:t>
-      </w:r>
-      <w:proofErr w:type="spellStart"/>
-      <w:r>
-        <w:t>deactivés</w:t>
-      </w:r>
-      <w:proofErr w:type="spellEnd"/>
-      <w:r>
-        <w:t xml:space="preserve">. </w:t>
-      </w:r>
-    </w:p>
-    <w:p>
-      <w:pPr>
-        <w:pStyle w:val="Paragraphedeliste"/>
-        <w:numPr>
-          <w:ilvl w:val="0"/>
-          <w:numId w:val="25"/>
-        </w:numPr>
+        <w:rPr>
+          <w:strike/>
+        </w:rPr>
+        <w:t xml:space="preserve"> ajouter onglets adhérents / non adhérents / et non adhérents deactivés. </w:t>
+      </w:r>
+    </w:p>
+    <w:p>
+      <w:pPr>
+        <w:jc w:val="both"/>
+      </w:pPr>
+    </w:p>
+    <w:p>
+      <w:pPr>
+        <w:jc w:val="both"/>
+      </w:pPr>
+    </w:p>
+    <w:p>
+      <w:pPr>
         <w:jc w:val="both"/>
       </w:pPr>
     </w:p>

</xml_diff>

<commit_message>
Ajout ecran suivi inscrits
</commit_message>
<xml_diff>
--- a/Description.docx
+++ b/Description.docx
@@ -2630,6 +2630,420 @@
       <w:pPr>
         <w:jc w:val="both"/>
       </w:pPr>
+    </w:p>
+    <w:p>
+      <w:pPr>
+        <w:jc w:val="both"/>
+      </w:pPr>
+    </w:p>
+    <w:p>
+      <w:pPr>
+        <w:jc w:val="both"/>
+      </w:pPr>
+    </w:p>
+    <w:p>
+      <w:pPr>
+        <w:jc w:val="both"/>
+      </w:pPr>
+      <w:r>
+        <w:t xml:space="preserve">Je souhaiterais ajouter un profil utilisateur « Codir » qui sera combiné soit à un élève soit à un encadrant. </w:t>
+      </w:r>
+      <w:r>
+        <w:br/>
+        <w:t>Ce profil ajoutera dans les deux cas la possibilité d’</w:t>
+      </w:r>
+      <w:proofErr w:type="spellStart"/>
+      <w:r>
+        <w:t>accèder</w:t>
+      </w:r>
+      <w:proofErr w:type="spellEnd"/>
+      <w:r>
+        <w:t xml:space="preserve"> au </w:t>
+      </w:r>
+      <w:proofErr w:type="spellStart"/>
+      <w:r>
+        <w:t>dashboard</w:t>
+      </w:r>
+      <w:proofErr w:type="spellEnd"/>
+      <w:r>
+        <w:t xml:space="preserve"> et de voir uniquement la </w:t>
+      </w:r>
+      <w:proofErr w:type="spellStart"/>
+      <w:r>
+        <w:t>card</w:t>
+      </w:r>
+      <w:proofErr w:type="spellEnd"/>
+      <w:r>
+        <w:t xml:space="preserve"> adhérent, élèves, les tableaux alertes </w:t>
+      </w:r>
+      <w:proofErr w:type="spellStart"/>
+      <w:r>
+        <w:t>caci</w:t>
+      </w:r>
+      <w:proofErr w:type="spellEnd"/>
+      <w:r>
+        <w:t xml:space="preserve"> et </w:t>
+      </w:r>
+      <w:proofErr w:type="spellStart"/>
+      <w:r>
+        <w:t>caci</w:t>
+      </w:r>
+      <w:proofErr w:type="spellEnd"/>
+      <w:r>
+        <w:t xml:space="preserve"> non validés. </w:t>
+      </w:r>
+      <w:r>
+        <w:br/>
+      </w:r>
+      <w:r>
+        <w:lastRenderedPageBreak/>
+        <w:t xml:space="preserve">Sur </w:t>
+      </w:r>
+      <w:proofErr w:type="gramStart"/>
+      <w:r>
+        <w:t>la page adhérent</w:t>
+      </w:r>
+      <w:proofErr w:type="gramEnd"/>
+      <w:r>
+        <w:t xml:space="preserve"> pour le profil Codir, il faut cacher </w:t>
+      </w:r>
+      <w:proofErr w:type="gramStart"/>
+      <w:r>
+        <w:t>tous les boutons sauf</w:t>
+      </w:r>
+      <w:proofErr w:type="gramEnd"/>
+      <w:r>
+        <w:t xml:space="preserve">, voir la fiche d’un adhérent, communiquer avec les </w:t>
+      </w:r>
+      <w:proofErr w:type="spellStart"/>
+      <w:r>
+        <w:t>adherents</w:t>
+      </w:r>
+      <w:proofErr w:type="spellEnd"/>
+      <w:r>
+        <w:t xml:space="preserve"> et exporter la liste des adhérents. </w:t>
+      </w:r>
+    </w:p>
+    <w:p>
+      <w:pPr>
+        <w:jc w:val="both"/>
+      </w:pPr>
+      <w:r>
+        <w:t xml:space="preserve">Sur la fiche d’un adhérent, cacher </w:t>
+      </w:r>
+      <w:proofErr w:type="gramStart"/>
+      <w:r>
+        <w:t>tous les bouton</w:t>
+      </w:r>
+      <w:proofErr w:type="gramEnd"/>
+      <w:r>
+        <w:t xml:space="preserve">, il faut que ce soit de la lecture seule. </w:t>
+      </w:r>
+    </w:p>
+    <w:p>
+      <w:pPr>
+        <w:jc w:val="both"/>
+      </w:pPr>
+      <w:r>
+        <w:t xml:space="preserve">Pour la liste des élèves, si c’est un encadrant, laisser l’affichage des boutons suivi de formation comme c’est actuellement, mais si c’est un codir élève, il faut laisser ce bouton uniquement sur sa fiche à lui, il ne doit pas pouvoir voir le suivi des autres élèves. </w:t>
+      </w:r>
+    </w:p>
+    <w:p>
+      <w:pPr>
+        <w:jc w:val="both"/>
+      </w:pPr>
+    </w:p>
+    <w:p>
+      <w:pPr>
+        <w:numPr>
+          <w:ilvl w:val="0"/>
+          <w:numId w:val="26"/>
+        </w:numPr>
+        <w:jc w:val="both"/>
+      </w:pPr>
+      <w:r>
+        <w:rPr>
+          <w:b/>
+          <w:bCs/>
+        </w:rPr>
+        <w:t>Profil Codir combiné</w:t>
+      </w:r>
+      <w:r>
+        <w:t> : Quand vous dites "combiné soit à un élève soit à un encadrant", voulez-vous dire qu'un utilisateur Codir peut avoir le statut '</w:t>
+      </w:r>
+      <w:proofErr w:type="spellStart"/>
+      <w:r>
+        <w:t>eleve</w:t>
+      </w:r>
+      <w:proofErr w:type="spellEnd"/>
+      <w:r>
+        <w:t>' ET être Codir, ou 'encadrant' ET être Codir ? Ou faut-il créer un statut séparé 'codir' ?</w:t>
+      </w:r>
+      <w:r>
+        <w:t xml:space="preserve"> </w:t>
+      </w:r>
+      <w:r>
+        <w:sym w:font="Wingdings" w:char="F0E8"/>
+      </w:r>
+      <w:r>
+        <w:t xml:space="preserve"> </w:t>
+      </w:r>
+      <w:proofErr w:type="gramStart"/>
+      <w:r>
+        <w:t>je</w:t>
+      </w:r>
+      <w:proofErr w:type="gramEnd"/>
+      <w:r>
+        <w:t xml:space="preserve"> ne sais pas s’il faut créer un statut codir, je ne pense pas que ce soit nécessaire, mais ajouter un groupe d’utilisateur </w:t>
+      </w:r>
+      <w:proofErr w:type="spellStart"/>
+      <w:r>
+        <w:t>django</w:t>
+      </w:r>
+      <w:proofErr w:type="spellEnd"/>
+      <w:r>
+        <w:t xml:space="preserve"> « Codir » qui peut être combiné avec les groupes déjà existants qui sont « élève » </w:t>
+      </w:r>
+      <w:proofErr w:type="gramStart"/>
+      <w:r>
+        <w:t>et  «</w:t>
+      </w:r>
+      <w:proofErr w:type="gramEnd"/>
+      <w:r>
+        <w:t> encadrant »</w:t>
+      </w:r>
+    </w:p>
+    <w:p>
+      <w:pPr>
+        <w:numPr>
+          <w:ilvl w:val="0"/>
+          <w:numId w:val="27"/>
+        </w:numPr>
+        <w:jc w:val="both"/>
+      </w:pPr>
+      <w:r>
+        <w:rPr>
+          <w:b/>
+          <w:bCs/>
+        </w:rPr>
+        <w:t xml:space="preserve">Accès au </w:t>
+      </w:r>
+      <w:proofErr w:type="spellStart"/>
+      <w:r>
+        <w:rPr>
+          <w:b/>
+          <w:bCs/>
+        </w:rPr>
+        <w:t>dashboard</w:t>
+      </w:r>
+      <w:proofErr w:type="spellEnd"/>
+      <w:r>
+        <w:t xml:space="preserve"> : Actuellement, seul le groupe 'admin' peut accéder au </w:t>
+      </w:r>
+      <w:proofErr w:type="spellStart"/>
+      <w:r>
+        <w:t>dashboard</w:t>
+      </w:r>
+      <w:proofErr w:type="spellEnd"/>
+      <w:r>
+        <w:t xml:space="preserve">. Voulez-vous que les Codir aient accès au même </w:t>
+      </w:r>
+      <w:proofErr w:type="spellStart"/>
+      <w:r>
+        <w:t>dashboard</w:t>
+      </w:r>
+      <w:proofErr w:type="spellEnd"/>
+      <w:r>
+        <w:t xml:space="preserve"> que les admins, ou faut-il créer un </w:t>
+      </w:r>
+      <w:proofErr w:type="spellStart"/>
+      <w:r>
+        <w:t>dashboard</w:t>
+      </w:r>
+      <w:proofErr w:type="spellEnd"/>
+      <w:r>
+        <w:t xml:space="preserve"> spécifique pour les Codir ?</w:t>
+      </w:r>
+      <w:r>
+        <w:t xml:space="preserve"> =&gt; l’idéal serait de garder le même et d’appliquer les restrictions que j’ai décrit. </w:t>
+      </w:r>
+    </w:p>
+    <w:p>
+      <w:pPr>
+        <w:numPr>
+          <w:ilvl w:val="0"/>
+          <w:numId w:val="28"/>
+        </w:numPr>
+        <w:jc w:val="both"/>
+      </w:pPr>
+      <w:proofErr w:type="spellStart"/>
+      <w:r>
+        <w:rPr>
+          <w:b/>
+          <w:bCs/>
+        </w:rPr>
+        <w:t>Card</w:t>
+      </w:r>
+      <w:proofErr w:type="spellEnd"/>
+      <w:r>
+        <w:rPr>
+          <w:b/>
+          <w:bCs/>
+        </w:rPr>
+        <w:t xml:space="preserve"> adhérent</w:t>
+      </w:r>
+      <w:r>
+        <w:t xml:space="preserve"> : Dans le </w:t>
+      </w:r>
+      <w:proofErr w:type="spellStart"/>
+      <w:r>
+        <w:t>dashboard</w:t>
+      </w:r>
+      <w:proofErr w:type="spellEnd"/>
+      <w:r>
+        <w:t>, quelle est exactement la "</w:t>
+      </w:r>
+      <w:proofErr w:type="spellStart"/>
+      <w:r>
+        <w:t>card</w:t>
+      </w:r>
+      <w:proofErr w:type="spellEnd"/>
+      <w:r>
+        <w:t> adhérent" que vous mentionnez ? Est-ce la section qui affiche les statistiques des adhérents ?</w:t>
+      </w:r>
+      <w:r>
+        <w:t xml:space="preserve"> =&gt; oui c’est un div avec la class </w:t>
+      </w:r>
+      <w:proofErr w:type="spellStart"/>
+      <w:r>
+        <w:t>bootstrap</w:t>
+      </w:r>
+      <w:proofErr w:type="spellEnd"/>
+      <w:r>
+        <w:t xml:space="preserve"> « </w:t>
+      </w:r>
+      <w:proofErr w:type="spellStart"/>
+      <w:r>
+        <w:t>card</w:t>
+      </w:r>
+      <w:proofErr w:type="spellEnd"/>
+      <w:r>
+        <w:t> » qui contient le nombre d’adhérent et qui a un lien hypertexte vers /</w:t>
+      </w:r>
+      <w:proofErr w:type="spellStart"/>
+      <w:r>
+        <w:t>adherents</w:t>
+      </w:r>
+      <w:proofErr w:type="spellEnd"/>
+      <w:r>
+        <w:t xml:space="preserve">/ </w:t>
+      </w:r>
+    </w:p>
+    <w:p>
+      <w:pPr>
+        <w:numPr>
+          <w:ilvl w:val="0"/>
+          <w:numId w:val="29"/>
+        </w:numPr>
+        <w:jc w:val="both"/>
+      </w:pPr>
+      <w:r>
+        <w:rPr>
+          <w:b/>
+          <w:bCs/>
+        </w:rPr>
+        <w:t>Tableaux alertes CACI</w:t>
+      </w:r>
+      <w:r>
+        <w:t xml:space="preserve"> : Ces tableaux sont-ils déjà présents dans le </w:t>
+      </w:r>
+      <w:proofErr w:type="spellStart"/>
+      <w:r>
+        <w:t>dashboard</w:t>
+      </w:r>
+      <w:proofErr w:type="spellEnd"/>
+      <w:r>
+        <w:t xml:space="preserve"> actuel ou faut-il les créer ?</w:t>
+      </w:r>
+      <w:r>
+        <w:t xml:space="preserve"> =&gt; Oui dans le </w:t>
+      </w:r>
+      <w:proofErr w:type="spellStart"/>
+      <w:r>
+        <w:t>dashboard</w:t>
+      </w:r>
+      <w:proofErr w:type="spellEnd"/>
+      <w:r>
+        <w:t xml:space="preserve"> il y a deux sections avec un tableau dans chaque qui ont les titre « Alerte CACI » et « Adhérents avec CACI non validé »</w:t>
+      </w:r>
+    </w:p>
+    <w:p>
+      <w:pPr>
+        <w:numPr>
+          <w:ilvl w:val="0"/>
+          <w:numId w:val="30"/>
+        </w:numPr>
+        <w:jc w:val="both"/>
+      </w:pPr>
+      <w:r>
+        <w:rPr>
+          <w:b/>
+          <w:bCs/>
+        </w:rPr>
+        <w:t>Boutons à conserver pour Codir</w:t>
+      </w:r>
+      <w:r>
+        <w:t xml:space="preserve"> : Sur </w:t>
+      </w:r>
+      <w:proofErr w:type="gramStart"/>
+      <w:r>
+        <w:t>la page adhérent</w:t>
+      </w:r>
+      <w:proofErr w:type="gramEnd"/>
+      <w:r>
+        <w:t xml:space="preserve">, vous mentionnez garder "voir la fiche d'un adhérent, communiquer avec les </w:t>
+      </w:r>
+      <w:proofErr w:type="spellStart"/>
+      <w:r>
+        <w:t>adherents</w:t>
+      </w:r>
+      <w:proofErr w:type="spellEnd"/>
+      <w:r>
+        <w:t xml:space="preserve"> et exporter la liste des adhérents". Ces boutons correspondent-ils aux boutons "Voir" (œil), "Communiquer avec les adhérents" et "Exporter la liste des adhérents" ?</w:t>
+      </w:r>
+      <w:r>
+        <w:t xml:space="preserve"> =&gt; oui c’est ça.</w:t>
+      </w:r>
+    </w:p>
+    <w:p>
+      <w:pPr>
+        <w:numPr>
+          <w:ilvl w:val="0"/>
+          <w:numId w:val="31"/>
+        </w:numPr>
+        <w:jc w:val="both"/>
+      </w:pPr>
+      <w:r>
+        <w:rPr>
+          <w:b/>
+          <w:bCs/>
+        </w:rPr>
+        <w:t>Suivi de formation pour Codir élève</w:t>
+      </w:r>
+      <w:r>
+        <w:t> : Quand un Codir élève accède à la liste des élèves, il ne doit voir le bouton "Suivi formation" que sur sa propre fiche. Comment identifier qu'il s'agit de sa propre fiche ? Par l'ID de l'utilisateur connecté ?</w:t>
+      </w:r>
+      <w:r>
+        <w:t xml:space="preserve"> =&gt; oui par </w:t>
+      </w:r>
+      <w:proofErr w:type="spellStart"/>
+      <w:r>
+        <w:t>l’id</w:t>
+      </w:r>
+      <w:proofErr w:type="spellEnd"/>
+      <w:r>
+        <w:t xml:space="preserve"> de l’utilisateur connecté. </w:t>
+      </w:r>
     </w:p>
     <w:p>
       <w:pPr>
@@ -2762,6 +3176,232 @@
     </w:lvl>
   </w:abstractNum>
   <w:abstractNum w:abstractNumId="1" w15:restartNumberingAfterBreak="0">
+    <w:nsid w:val="026F13E6"/>
+    <w:multiLevelType w:val="multilevel"/>
+    <w:tmpl w:val="29B66E30"/>
+    <w:lvl w:ilvl="0">
+      <w:start w:val="1"/>
+      <w:numFmt w:val="decimal"/>
+      <w:lvlText w:val="%1."/>
+      <w:lvlJc w:val="left"/>
+      <w:pPr>
+        <w:tabs>
+          <w:tab w:val="num" w:pos="720"/>
+        </w:tabs>
+        <w:ind w:left="720" w:hanging="360"/>
+      </w:pPr>
+    </w:lvl>
+    <w:lvl w:ilvl="1" w:tentative="1">
+      <w:start w:val="1"/>
+      <w:numFmt w:val="decimal"/>
+      <w:lvlText w:val="%2."/>
+      <w:lvlJc w:val="left"/>
+      <w:pPr>
+        <w:tabs>
+          <w:tab w:val="num" w:pos="1440"/>
+        </w:tabs>
+        <w:ind w:left="1440" w:hanging="360"/>
+      </w:pPr>
+    </w:lvl>
+    <w:lvl w:ilvl="2" w:tentative="1">
+      <w:start w:val="1"/>
+      <w:numFmt w:val="decimal"/>
+      <w:lvlText w:val="%3."/>
+      <w:lvlJc w:val="left"/>
+      <w:pPr>
+        <w:tabs>
+          <w:tab w:val="num" w:pos="2160"/>
+        </w:tabs>
+        <w:ind w:left="2160" w:hanging="360"/>
+      </w:pPr>
+    </w:lvl>
+    <w:lvl w:ilvl="3" w:tentative="1">
+      <w:start w:val="1"/>
+      <w:numFmt w:val="decimal"/>
+      <w:lvlText w:val="%4."/>
+      <w:lvlJc w:val="left"/>
+      <w:pPr>
+        <w:tabs>
+          <w:tab w:val="num" w:pos="2880"/>
+        </w:tabs>
+        <w:ind w:left="2880" w:hanging="360"/>
+      </w:pPr>
+    </w:lvl>
+    <w:lvl w:ilvl="4" w:tentative="1">
+      <w:start w:val="1"/>
+      <w:numFmt w:val="decimal"/>
+      <w:lvlText w:val="%5."/>
+      <w:lvlJc w:val="left"/>
+      <w:pPr>
+        <w:tabs>
+          <w:tab w:val="num" w:pos="3600"/>
+        </w:tabs>
+        <w:ind w:left="3600" w:hanging="360"/>
+      </w:pPr>
+    </w:lvl>
+    <w:lvl w:ilvl="5" w:tentative="1">
+      <w:start w:val="1"/>
+      <w:numFmt w:val="decimal"/>
+      <w:lvlText w:val="%6."/>
+      <w:lvlJc w:val="left"/>
+      <w:pPr>
+        <w:tabs>
+          <w:tab w:val="num" w:pos="4320"/>
+        </w:tabs>
+        <w:ind w:left="4320" w:hanging="360"/>
+      </w:pPr>
+    </w:lvl>
+    <w:lvl w:ilvl="6" w:tentative="1">
+      <w:start w:val="1"/>
+      <w:numFmt w:val="decimal"/>
+      <w:lvlText w:val="%7."/>
+      <w:lvlJc w:val="left"/>
+      <w:pPr>
+        <w:tabs>
+          <w:tab w:val="num" w:pos="5040"/>
+        </w:tabs>
+        <w:ind w:left="5040" w:hanging="360"/>
+      </w:pPr>
+    </w:lvl>
+    <w:lvl w:ilvl="7" w:tentative="1">
+      <w:start w:val="1"/>
+      <w:numFmt w:val="decimal"/>
+      <w:lvlText w:val="%8."/>
+      <w:lvlJc w:val="left"/>
+      <w:pPr>
+        <w:tabs>
+          <w:tab w:val="num" w:pos="5760"/>
+        </w:tabs>
+        <w:ind w:left="5760" w:hanging="360"/>
+      </w:pPr>
+    </w:lvl>
+    <w:lvl w:ilvl="8" w:tentative="1">
+      <w:start w:val="1"/>
+      <w:numFmt w:val="decimal"/>
+      <w:lvlText w:val="%9."/>
+      <w:lvlJc w:val="left"/>
+      <w:pPr>
+        <w:tabs>
+          <w:tab w:val="num" w:pos="6480"/>
+        </w:tabs>
+        <w:ind w:left="6480" w:hanging="360"/>
+      </w:pPr>
+    </w:lvl>
+  </w:abstractNum>
+  <w:abstractNum w:abstractNumId="2" w15:restartNumberingAfterBreak="0">
+    <w:nsid w:val="050D75E1"/>
+    <w:multiLevelType w:val="multilevel"/>
+    <w:tmpl w:val="2C2049F8"/>
+    <w:lvl w:ilvl="0">
+      <w:start w:val="1"/>
+      <w:numFmt w:val="decimal"/>
+      <w:lvlText w:val="%1."/>
+      <w:lvlJc w:val="left"/>
+      <w:pPr>
+        <w:tabs>
+          <w:tab w:val="num" w:pos="720"/>
+        </w:tabs>
+        <w:ind w:left="720" w:hanging="360"/>
+      </w:pPr>
+    </w:lvl>
+    <w:lvl w:ilvl="1" w:tentative="1">
+      <w:start w:val="1"/>
+      <w:numFmt w:val="decimal"/>
+      <w:lvlText w:val="%2."/>
+      <w:lvlJc w:val="left"/>
+      <w:pPr>
+        <w:tabs>
+          <w:tab w:val="num" w:pos="1440"/>
+        </w:tabs>
+        <w:ind w:left="1440" w:hanging="360"/>
+      </w:pPr>
+    </w:lvl>
+    <w:lvl w:ilvl="2" w:tentative="1">
+      <w:start w:val="1"/>
+      <w:numFmt w:val="decimal"/>
+      <w:lvlText w:val="%3."/>
+      <w:lvlJc w:val="left"/>
+      <w:pPr>
+        <w:tabs>
+          <w:tab w:val="num" w:pos="2160"/>
+        </w:tabs>
+        <w:ind w:left="2160" w:hanging="360"/>
+      </w:pPr>
+    </w:lvl>
+    <w:lvl w:ilvl="3" w:tentative="1">
+      <w:start w:val="1"/>
+      <w:numFmt w:val="decimal"/>
+      <w:lvlText w:val="%4."/>
+      <w:lvlJc w:val="left"/>
+      <w:pPr>
+        <w:tabs>
+          <w:tab w:val="num" w:pos="2880"/>
+        </w:tabs>
+        <w:ind w:left="2880" w:hanging="360"/>
+      </w:pPr>
+    </w:lvl>
+    <w:lvl w:ilvl="4" w:tentative="1">
+      <w:start w:val="1"/>
+      <w:numFmt w:val="decimal"/>
+      <w:lvlText w:val="%5."/>
+      <w:lvlJc w:val="left"/>
+      <w:pPr>
+        <w:tabs>
+          <w:tab w:val="num" w:pos="3600"/>
+        </w:tabs>
+        <w:ind w:left="3600" w:hanging="360"/>
+      </w:pPr>
+    </w:lvl>
+    <w:lvl w:ilvl="5" w:tentative="1">
+      <w:start w:val="1"/>
+      <w:numFmt w:val="decimal"/>
+      <w:lvlText w:val="%6."/>
+      <w:lvlJc w:val="left"/>
+      <w:pPr>
+        <w:tabs>
+          <w:tab w:val="num" w:pos="4320"/>
+        </w:tabs>
+        <w:ind w:left="4320" w:hanging="360"/>
+      </w:pPr>
+    </w:lvl>
+    <w:lvl w:ilvl="6" w:tentative="1">
+      <w:start w:val="1"/>
+      <w:numFmt w:val="decimal"/>
+      <w:lvlText w:val="%7."/>
+      <w:lvlJc w:val="left"/>
+      <w:pPr>
+        <w:tabs>
+          <w:tab w:val="num" w:pos="5040"/>
+        </w:tabs>
+        <w:ind w:left="5040" w:hanging="360"/>
+      </w:pPr>
+    </w:lvl>
+    <w:lvl w:ilvl="7" w:tentative="1">
+      <w:start w:val="1"/>
+      <w:numFmt w:val="decimal"/>
+      <w:lvlText w:val="%8."/>
+      <w:lvlJc w:val="left"/>
+      <w:pPr>
+        <w:tabs>
+          <w:tab w:val="num" w:pos="5760"/>
+        </w:tabs>
+        <w:ind w:left="5760" w:hanging="360"/>
+      </w:pPr>
+    </w:lvl>
+    <w:lvl w:ilvl="8" w:tentative="1">
+      <w:start w:val="1"/>
+      <w:numFmt w:val="decimal"/>
+      <w:lvlText w:val="%9."/>
+      <w:lvlJc w:val="left"/>
+      <w:pPr>
+        <w:tabs>
+          <w:tab w:val="num" w:pos="6480"/>
+        </w:tabs>
+        <w:ind w:left="6480" w:hanging="360"/>
+      </w:pPr>
+    </w:lvl>
+  </w:abstractNum>
+  <w:abstractNum w:abstractNumId="3" w15:restartNumberingAfterBreak="0">
     <w:nsid w:val="07E80A41"/>
     <w:multiLevelType w:val="multilevel"/>
     <w:tmpl w:val="1152CB86"/>
@@ -2910,7 +3550,7 @@
       </w:rPr>
     </w:lvl>
   </w:abstractNum>
-  <w:abstractNum w:abstractNumId="2" w15:restartNumberingAfterBreak="0">
+  <w:abstractNum w:abstractNumId="4" w15:restartNumberingAfterBreak="0">
     <w:nsid w:val="09FD5E6C"/>
     <w:multiLevelType w:val="hybridMultilevel"/>
     <w:tmpl w:val="5FB87176"/>
@@ -3023,7 +3663,7 @@
       </w:rPr>
     </w:lvl>
   </w:abstractNum>
-  <w:abstractNum w:abstractNumId="3" w15:restartNumberingAfterBreak="0">
+  <w:abstractNum w:abstractNumId="5" w15:restartNumberingAfterBreak="0">
     <w:nsid w:val="0F294E34"/>
     <w:multiLevelType w:val="hybridMultilevel"/>
     <w:tmpl w:val="E118EBC4"/>
@@ -3136,7 +3776,7 @@
       </w:rPr>
     </w:lvl>
   </w:abstractNum>
-  <w:abstractNum w:abstractNumId="4" w15:restartNumberingAfterBreak="0">
+  <w:abstractNum w:abstractNumId="6" w15:restartNumberingAfterBreak="0">
     <w:nsid w:val="0FB36D06"/>
     <w:multiLevelType w:val="multilevel"/>
     <w:tmpl w:val="AE020838"/>
@@ -3285,7 +3925,7 @@
       </w:rPr>
     </w:lvl>
   </w:abstractNum>
-  <w:abstractNum w:abstractNumId="5" w15:restartNumberingAfterBreak="0">
+  <w:abstractNum w:abstractNumId="7" w15:restartNumberingAfterBreak="0">
     <w:nsid w:val="17321ECF"/>
     <w:multiLevelType w:val="multilevel"/>
     <w:tmpl w:val="54BAD210"/>
@@ -3398,7 +4038,120 @@
       </w:pPr>
     </w:lvl>
   </w:abstractNum>
-  <w:abstractNum w:abstractNumId="6" w15:restartNumberingAfterBreak="0">
+  <w:abstractNum w:abstractNumId="8" w15:restartNumberingAfterBreak="0">
+    <w:nsid w:val="1762313B"/>
+    <w:multiLevelType w:val="multilevel"/>
+    <w:tmpl w:val="B6241ABA"/>
+    <w:lvl w:ilvl="0">
+      <w:start w:val="1"/>
+      <w:numFmt w:val="decimal"/>
+      <w:lvlText w:val="%1."/>
+      <w:lvlJc w:val="left"/>
+      <w:pPr>
+        <w:tabs>
+          <w:tab w:val="num" w:pos="720"/>
+        </w:tabs>
+        <w:ind w:left="720" w:hanging="360"/>
+      </w:pPr>
+    </w:lvl>
+    <w:lvl w:ilvl="1" w:tentative="1">
+      <w:start w:val="1"/>
+      <w:numFmt w:val="decimal"/>
+      <w:lvlText w:val="%2."/>
+      <w:lvlJc w:val="left"/>
+      <w:pPr>
+        <w:tabs>
+          <w:tab w:val="num" w:pos="1440"/>
+        </w:tabs>
+        <w:ind w:left="1440" w:hanging="360"/>
+      </w:pPr>
+    </w:lvl>
+    <w:lvl w:ilvl="2" w:tentative="1">
+      <w:start w:val="1"/>
+      <w:numFmt w:val="decimal"/>
+      <w:lvlText w:val="%3."/>
+      <w:lvlJc w:val="left"/>
+      <w:pPr>
+        <w:tabs>
+          <w:tab w:val="num" w:pos="2160"/>
+        </w:tabs>
+        <w:ind w:left="2160" w:hanging="360"/>
+      </w:pPr>
+    </w:lvl>
+    <w:lvl w:ilvl="3" w:tentative="1">
+      <w:start w:val="1"/>
+      <w:numFmt w:val="decimal"/>
+      <w:lvlText w:val="%4."/>
+      <w:lvlJc w:val="left"/>
+      <w:pPr>
+        <w:tabs>
+          <w:tab w:val="num" w:pos="2880"/>
+        </w:tabs>
+        <w:ind w:left="2880" w:hanging="360"/>
+      </w:pPr>
+    </w:lvl>
+    <w:lvl w:ilvl="4" w:tentative="1">
+      <w:start w:val="1"/>
+      <w:numFmt w:val="decimal"/>
+      <w:lvlText w:val="%5."/>
+      <w:lvlJc w:val="left"/>
+      <w:pPr>
+        <w:tabs>
+          <w:tab w:val="num" w:pos="3600"/>
+        </w:tabs>
+        <w:ind w:left="3600" w:hanging="360"/>
+      </w:pPr>
+    </w:lvl>
+    <w:lvl w:ilvl="5" w:tentative="1">
+      <w:start w:val="1"/>
+      <w:numFmt w:val="decimal"/>
+      <w:lvlText w:val="%6."/>
+      <w:lvlJc w:val="left"/>
+      <w:pPr>
+        <w:tabs>
+          <w:tab w:val="num" w:pos="4320"/>
+        </w:tabs>
+        <w:ind w:left="4320" w:hanging="360"/>
+      </w:pPr>
+    </w:lvl>
+    <w:lvl w:ilvl="6" w:tentative="1">
+      <w:start w:val="1"/>
+      <w:numFmt w:val="decimal"/>
+      <w:lvlText w:val="%7."/>
+      <w:lvlJc w:val="left"/>
+      <w:pPr>
+        <w:tabs>
+          <w:tab w:val="num" w:pos="5040"/>
+        </w:tabs>
+        <w:ind w:left="5040" w:hanging="360"/>
+      </w:pPr>
+    </w:lvl>
+    <w:lvl w:ilvl="7" w:tentative="1">
+      <w:start w:val="1"/>
+      <w:numFmt w:val="decimal"/>
+      <w:lvlText w:val="%8."/>
+      <w:lvlJc w:val="left"/>
+      <w:pPr>
+        <w:tabs>
+          <w:tab w:val="num" w:pos="5760"/>
+        </w:tabs>
+        <w:ind w:left="5760" w:hanging="360"/>
+      </w:pPr>
+    </w:lvl>
+    <w:lvl w:ilvl="8" w:tentative="1">
+      <w:start w:val="1"/>
+      <w:numFmt w:val="decimal"/>
+      <w:lvlText w:val="%9."/>
+      <w:lvlJc w:val="left"/>
+      <w:pPr>
+        <w:tabs>
+          <w:tab w:val="num" w:pos="6480"/>
+        </w:tabs>
+        <w:ind w:left="6480" w:hanging="360"/>
+      </w:pPr>
+    </w:lvl>
+  </w:abstractNum>
+  <w:abstractNum w:abstractNumId="9" w15:restartNumberingAfterBreak="0">
     <w:nsid w:val="22DA31A1"/>
     <w:multiLevelType w:val="multilevel"/>
     <w:tmpl w:val="5DD04DC2"/>
@@ -3547,7 +4300,7 @@
       </w:rPr>
     </w:lvl>
   </w:abstractNum>
-  <w:abstractNum w:abstractNumId="7" w15:restartNumberingAfterBreak="0">
+  <w:abstractNum w:abstractNumId="10" w15:restartNumberingAfterBreak="0">
     <w:nsid w:val="23DA2061"/>
     <w:multiLevelType w:val="multilevel"/>
     <w:tmpl w:val="C9E615BC"/>
@@ -3660,7 +4413,7 @@
       </w:pPr>
     </w:lvl>
   </w:abstractNum>
-  <w:abstractNum w:abstractNumId="8" w15:restartNumberingAfterBreak="0">
+  <w:abstractNum w:abstractNumId="11" w15:restartNumberingAfterBreak="0">
     <w:nsid w:val="27226EC4"/>
     <w:multiLevelType w:val="multilevel"/>
     <w:tmpl w:val="3A203C30"/>
@@ -3809,7 +4562,7 @@
       </w:rPr>
     </w:lvl>
   </w:abstractNum>
-  <w:abstractNum w:abstractNumId="9" w15:restartNumberingAfterBreak="0">
+  <w:abstractNum w:abstractNumId="12" w15:restartNumberingAfterBreak="0">
     <w:nsid w:val="27517B27"/>
     <w:multiLevelType w:val="hybridMultilevel"/>
     <w:tmpl w:val="A0987660"/>
@@ -3922,7 +4675,7 @@
       </w:rPr>
     </w:lvl>
   </w:abstractNum>
-  <w:abstractNum w:abstractNumId="10" w15:restartNumberingAfterBreak="0">
+  <w:abstractNum w:abstractNumId="13" w15:restartNumberingAfterBreak="0">
     <w:nsid w:val="2CC24BE8"/>
     <w:multiLevelType w:val="multilevel"/>
     <w:tmpl w:val="84344CBC"/>
@@ -4071,7 +4824,7 @@
       </w:rPr>
     </w:lvl>
   </w:abstractNum>
-  <w:abstractNum w:abstractNumId="11" w15:restartNumberingAfterBreak="0">
+  <w:abstractNum w:abstractNumId="14" w15:restartNumberingAfterBreak="0">
     <w:nsid w:val="2CF9162D"/>
     <w:multiLevelType w:val="hybridMultilevel"/>
     <w:tmpl w:val="DF70528A"/>
@@ -4184,7 +4937,7 @@
       </w:rPr>
     </w:lvl>
   </w:abstractNum>
-  <w:abstractNum w:abstractNumId="12" w15:restartNumberingAfterBreak="0">
+  <w:abstractNum w:abstractNumId="15" w15:restartNumberingAfterBreak="0">
     <w:nsid w:val="34630614"/>
     <w:multiLevelType w:val="multilevel"/>
     <w:tmpl w:val="CBF63470"/>
@@ -4333,7 +5086,7 @@
       </w:rPr>
     </w:lvl>
   </w:abstractNum>
-  <w:abstractNum w:abstractNumId="13" w15:restartNumberingAfterBreak="0">
+  <w:abstractNum w:abstractNumId="16" w15:restartNumberingAfterBreak="0">
     <w:nsid w:val="3956649D"/>
     <w:multiLevelType w:val="multilevel"/>
     <w:tmpl w:val="4A74CCB6"/>
@@ -4482,7 +5235,7 @@
       </w:rPr>
     </w:lvl>
   </w:abstractNum>
-  <w:abstractNum w:abstractNumId="14" w15:restartNumberingAfterBreak="0">
+  <w:abstractNum w:abstractNumId="17" w15:restartNumberingAfterBreak="0">
     <w:nsid w:val="397B50CF"/>
     <w:multiLevelType w:val="multilevel"/>
     <w:tmpl w:val="B3F66B66"/>
@@ -4595,7 +5348,7 @@
       </w:pPr>
     </w:lvl>
   </w:abstractNum>
-  <w:abstractNum w:abstractNumId="15" w15:restartNumberingAfterBreak="0">
+  <w:abstractNum w:abstractNumId="18" w15:restartNumberingAfterBreak="0">
     <w:nsid w:val="3989000C"/>
     <w:multiLevelType w:val="hybridMultilevel"/>
     <w:tmpl w:val="82965AFE"/>
@@ -4708,7 +5461,7 @@
       </w:rPr>
     </w:lvl>
   </w:abstractNum>
-  <w:abstractNum w:abstractNumId="16" w15:restartNumberingAfterBreak="0">
+  <w:abstractNum w:abstractNumId="19" w15:restartNumberingAfterBreak="0">
     <w:nsid w:val="3C15408D"/>
     <w:multiLevelType w:val="hybridMultilevel"/>
     <w:tmpl w:val="2362C58A"/>
@@ -4821,7 +5574,7 @@
       </w:rPr>
     </w:lvl>
   </w:abstractNum>
-  <w:abstractNum w:abstractNumId="17" w15:restartNumberingAfterBreak="0">
+  <w:abstractNum w:abstractNumId="20" w15:restartNumberingAfterBreak="0">
     <w:nsid w:val="476655A3"/>
     <w:multiLevelType w:val="multilevel"/>
     <w:tmpl w:val="3F5AAE80"/>
@@ -4970,7 +5723,120 @@
       </w:rPr>
     </w:lvl>
   </w:abstractNum>
-  <w:abstractNum w:abstractNumId="18" w15:restartNumberingAfterBreak="0">
+  <w:abstractNum w:abstractNumId="21" w15:restartNumberingAfterBreak="0">
+    <w:nsid w:val="47BC3B5F"/>
+    <w:multiLevelType w:val="multilevel"/>
+    <w:tmpl w:val="F09E7AD2"/>
+    <w:lvl w:ilvl="0">
+      <w:start w:val="1"/>
+      <w:numFmt w:val="decimal"/>
+      <w:lvlText w:val="%1."/>
+      <w:lvlJc w:val="left"/>
+      <w:pPr>
+        <w:tabs>
+          <w:tab w:val="num" w:pos="720"/>
+        </w:tabs>
+        <w:ind w:left="720" w:hanging="360"/>
+      </w:pPr>
+    </w:lvl>
+    <w:lvl w:ilvl="1" w:tentative="1">
+      <w:start w:val="1"/>
+      <w:numFmt w:val="decimal"/>
+      <w:lvlText w:val="%2."/>
+      <w:lvlJc w:val="left"/>
+      <w:pPr>
+        <w:tabs>
+          <w:tab w:val="num" w:pos="1440"/>
+        </w:tabs>
+        <w:ind w:left="1440" w:hanging="360"/>
+      </w:pPr>
+    </w:lvl>
+    <w:lvl w:ilvl="2" w:tentative="1">
+      <w:start w:val="1"/>
+      <w:numFmt w:val="decimal"/>
+      <w:lvlText w:val="%3."/>
+      <w:lvlJc w:val="left"/>
+      <w:pPr>
+        <w:tabs>
+          <w:tab w:val="num" w:pos="2160"/>
+        </w:tabs>
+        <w:ind w:left="2160" w:hanging="360"/>
+      </w:pPr>
+    </w:lvl>
+    <w:lvl w:ilvl="3" w:tentative="1">
+      <w:start w:val="1"/>
+      <w:numFmt w:val="decimal"/>
+      <w:lvlText w:val="%4."/>
+      <w:lvlJc w:val="left"/>
+      <w:pPr>
+        <w:tabs>
+          <w:tab w:val="num" w:pos="2880"/>
+        </w:tabs>
+        <w:ind w:left="2880" w:hanging="360"/>
+      </w:pPr>
+    </w:lvl>
+    <w:lvl w:ilvl="4" w:tentative="1">
+      <w:start w:val="1"/>
+      <w:numFmt w:val="decimal"/>
+      <w:lvlText w:val="%5."/>
+      <w:lvlJc w:val="left"/>
+      <w:pPr>
+        <w:tabs>
+          <w:tab w:val="num" w:pos="3600"/>
+        </w:tabs>
+        <w:ind w:left="3600" w:hanging="360"/>
+      </w:pPr>
+    </w:lvl>
+    <w:lvl w:ilvl="5" w:tentative="1">
+      <w:start w:val="1"/>
+      <w:numFmt w:val="decimal"/>
+      <w:lvlText w:val="%6."/>
+      <w:lvlJc w:val="left"/>
+      <w:pPr>
+        <w:tabs>
+          <w:tab w:val="num" w:pos="4320"/>
+        </w:tabs>
+        <w:ind w:left="4320" w:hanging="360"/>
+      </w:pPr>
+    </w:lvl>
+    <w:lvl w:ilvl="6" w:tentative="1">
+      <w:start w:val="1"/>
+      <w:numFmt w:val="decimal"/>
+      <w:lvlText w:val="%7."/>
+      <w:lvlJc w:val="left"/>
+      <w:pPr>
+        <w:tabs>
+          <w:tab w:val="num" w:pos="5040"/>
+        </w:tabs>
+        <w:ind w:left="5040" w:hanging="360"/>
+      </w:pPr>
+    </w:lvl>
+    <w:lvl w:ilvl="7" w:tentative="1">
+      <w:start w:val="1"/>
+      <w:numFmt w:val="decimal"/>
+      <w:lvlText w:val="%8."/>
+      <w:lvlJc w:val="left"/>
+      <w:pPr>
+        <w:tabs>
+          <w:tab w:val="num" w:pos="5760"/>
+        </w:tabs>
+        <w:ind w:left="5760" w:hanging="360"/>
+      </w:pPr>
+    </w:lvl>
+    <w:lvl w:ilvl="8" w:tentative="1">
+      <w:start w:val="1"/>
+      <w:numFmt w:val="decimal"/>
+      <w:lvlText w:val="%9."/>
+      <w:lvlJc w:val="left"/>
+      <w:pPr>
+        <w:tabs>
+          <w:tab w:val="num" w:pos="6480"/>
+        </w:tabs>
+        <w:ind w:left="6480" w:hanging="360"/>
+      </w:pPr>
+    </w:lvl>
+  </w:abstractNum>
+  <w:abstractNum w:abstractNumId="22" w15:restartNumberingAfterBreak="0">
     <w:nsid w:val="4B000AE8"/>
     <w:multiLevelType w:val="hybridMultilevel"/>
     <w:tmpl w:val="0FCC81B4"/>
@@ -5083,7 +5949,7 @@
       </w:rPr>
     </w:lvl>
   </w:abstractNum>
-  <w:abstractNum w:abstractNumId="19" w15:restartNumberingAfterBreak="0">
+  <w:abstractNum w:abstractNumId="23" w15:restartNumberingAfterBreak="0">
     <w:nsid w:val="550140FC"/>
     <w:multiLevelType w:val="multilevel"/>
     <w:tmpl w:val="7E121934"/>
@@ -5196,7 +6062,7 @@
       </w:pPr>
     </w:lvl>
   </w:abstractNum>
-  <w:abstractNum w:abstractNumId="20" w15:restartNumberingAfterBreak="0">
+  <w:abstractNum w:abstractNumId="24" w15:restartNumberingAfterBreak="0">
     <w:nsid w:val="58433DF0"/>
     <w:multiLevelType w:val="multilevel"/>
     <w:tmpl w:val="DAA43E2A"/>
@@ -5345,7 +6211,120 @@
       </w:rPr>
     </w:lvl>
   </w:abstractNum>
-  <w:abstractNum w:abstractNumId="21" w15:restartNumberingAfterBreak="0">
+  <w:abstractNum w:abstractNumId="25" w15:restartNumberingAfterBreak="0">
+    <w:nsid w:val="648C0FFB"/>
+    <w:multiLevelType w:val="multilevel"/>
+    <w:tmpl w:val="6F348DFE"/>
+    <w:lvl w:ilvl="0">
+      <w:start w:val="1"/>
+      <w:numFmt w:val="decimal"/>
+      <w:lvlText w:val="%1."/>
+      <w:lvlJc w:val="left"/>
+      <w:pPr>
+        <w:tabs>
+          <w:tab w:val="num" w:pos="720"/>
+        </w:tabs>
+        <w:ind w:left="720" w:hanging="360"/>
+      </w:pPr>
+    </w:lvl>
+    <w:lvl w:ilvl="1" w:tentative="1">
+      <w:start w:val="1"/>
+      <w:numFmt w:val="decimal"/>
+      <w:lvlText w:val="%2."/>
+      <w:lvlJc w:val="left"/>
+      <w:pPr>
+        <w:tabs>
+          <w:tab w:val="num" w:pos="1440"/>
+        </w:tabs>
+        <w:ind w:left="1440" w:hanging="360"/>
+      </w:pPr>
+    </w:lvl>
+    <w:lvl w:ilvl="2" w:tentative="1">
+      <w:start w:val="1"/>
+      <w:numFmt w:val="decimal"/>
+      <w:lvlText w:val="%3."/>
+      <w:lvlJc w:val="left"/>
+      <w:pPr>
+        <w:tabs>
+          <w:tab w:val="num" w:pos="2160"/>
+        </w:tabs>
+        <w:ind w:left="2160" w:hanging="360"/>
+      </w:pPr>
+    </w:lvl>
+    <w:lvl w:ilvl="3" w:tentative="1">
+      <w:start w:val="1"/>
+      <w:numFmt w:val="decimal"/>
+      <w:lvlText w:val="%4."/>
+      <w:lvlJc w:val="left"/>
+      <w:pPr>
+        <w:tabs>
+          <w:tab w:val="num" w:pos="2880"/>
+        </w:tabs>
+        <w:ind w:left="2880" w:hanging="360"/>
+      </w:pPr>
+    </w:lvl>
+    <w:lvl w:ilvl="4" w:tentative="1">
+      <w:start w:val="1"/>
+      <w:numFmt w:val="decimal"/>
+      <w:lvlText w:val="%5."/>
+      <w:lvlJc w:val="left"/>
+      <w:pPr>
+        <w:tabs>
+          <w:tab w:val="num" w:pos="3600"/>
+        </w:tabs>
+        <w:ind w:left="3600" w:hanging="360"/>
+      </w:pPr>
+    </w:lvl>
+    <w:lvl w:ilvl="5" w:tentative="1">
+      <w:start w:val="1"/>
+      <w:numFmt w:val="decimal"/>
+      <w:lvlText w:val="%6."/>
+      <w:lvlJc w:val="left"/>
+      <w:pPr>
+        <w:tabs>
+          <w:tab w:val="num" w:pos="4320"/>
+        </w:tabs>
+        <w:ind w:left="4320" w:hanging="360"/>
+      </w:pPr>
+    </w:lvl>
+    <w:lvl w:ilvl="6" w:tentative="1">
+      <w:start w:val="1"/>
+      <w:numFmt w:val="decimal"/>
+      <w:lvlText w:val="%7."/>
+      <w:lvlJc w:val="left"/>
+      <w:pPr>
+        <w:tabs>
+          <w:tab w:val="num" w:pos="5040"/>
+        </w:tabs>
+        <w:ind w:left="5040" w:hanging="360"/>
+      </w:pPr>
+    </w:lvl>
+    <w:lvl w:ilvl="7" w:tentative="1">
+      <w:start w:val="1"/>
+      <w:numFmt w:val="decimal"/>
+      <w:lvlText w:val="%8."/>
+      <w:lvlJc w:val="left"/>
+      <w:pPr>
+        <w:tabs>
+          <w:tab w:val="num" w:pos="5760"/>
+        </w:tabs>
+        <w:ind w:left="5760" w:hanging="360"/>
+      </w:pPr>
+    </w:lvl>
+    <w:lvl w:ilvl="8" w:tentative="1">
+      <w:start w:val="1"/>
+      <w:numFmt w:val="decimal"/>
+      <w:lvlText w:val="%9."/>
+      <w:lvlJc w:val="left"/>
+      <w:pPr>
+        <w:tabs>
+          <w:tab w:val="num" w:pos="6480"/>
+        </w:tabs>
+        <w:ind w:left="6480" w:hanging="360"/>
+      </w:pPr>
+    </w:lvl>
+  </w:abstractNum>
+  <w:abstractNum w:abstractNumId="26" w15:restartNumberingAfterBreak="0">
     <w:nsid w:val="65E840C7"/>
     <w:multiLevelType w:val="hybridMultilevel"/>
     <w:tmpl w:val="BA7CACD8"/>
@@ -5458,7 +6437,120 @@
       </w:rPr>
     </w:lvl>
   </w:abstractNum>
-  <w:abstractNum w:abstractNumId="22" w15:restartNumberingAfterBreak="0">
+  <w:abstractNum w:abstractNumId="27" w15:restartNumberingAfterBreak="0">
+    <w:nsid w:val="685F5ED7"/>
+    <w:multiLevelType w:val="multilevel"/>
+    <w:tmpl w:val="49E89BB4"/>
+    <w:lvl w:ilvl="0">
+      <w:start w:val="1"/>
+      <w:numFmt w:val="decimal"/>
+      <w:lvlText w:val="%1."/>
+      <w:lvlJc w:val="left"/>
+      <w:pPr>
+        <w:tabs>
+          <w:tab w:val="num" w:pos="720"/>
+        </w:tabs>
+        <w:ind w:left="720" w:hanging="360"/>
+      </w:pPr>
+    </w:lvl>
+    <w:lvl w:ilvl="1" w:tentative="1">
+      <w:start w:val="1"/>
+      <w:numFmt w:val="decimal"/>
+      <w:lvlText w:val="%2."/>
+      <w:lvlJc w:val="left"/>
+      <w:pPr>
+        <w:tabs>
+          <w:tab w:val="num" w:pos="1440"/>
+        </w:tabs>
+        <w:ind w:left="1440" w:hanging="360"/>
+      </w:pPr>
+    </w:lvl>
+    <w:lvl w:ilvl="2" w:tentative="1">
+      <w:start w:val="1"/>
+      <w:numFmt w:val="decimal"/>
+      <w:lvlText w:val="%3."/>
+      <w:lvlJc w:val="left"/>
+      <w:pPr>
+        <w:tabs>
+          <w:tab w:val="num" w:pos="2160"/>
+        </w:tabs>
+        <w:ind w:left="2160" w:hanging="360"/>
+      </w:pPr>
+    </w:lvl>
+    <w:lvl w:ilvl="3" w:tentative="1">
+      <w:start w:val="1"/>
+      <w:numFmt w:val="decimal"/>
+      <w:lvlText w:val="%4."/>
+      <w:lvlJc w:val="left"/>
+      <w:pPr>
+        <w:tabs>
+          <w:tab w:val="num" w:pos="2880"/>
+        </w:tabs>
+        <w:ind w:left="2880" w:hanging="360"/>
+      </w:pPr>
+    </w:lvl>
+    <w:lvl w:ilvl="4" w:tentative="1">
+      <w:start w:val="1"/>
+      <w:numFmt w:val="decimal"/>
+      <w:lvlText w:val="%5."/>
+      <w:lvlJc w:val="left"/>
+      <w:pPr>
+        <w:tabs>
+          <w:tab w:val="num" w:pos="3600"/>
+        </w:tabs>
+        <w:ind w:left="3600" w:hanging="360"/>
+      </w:pPr>
+    </w:lvl>
+    <w:lvl w:ilvl="5" w:tentative="1">
+      <w:start w:val="1"/>
+      <w:numFmt w:val="decimal"/>
+      <w:lvlText w:val="%6."/>
+      <w:lvlJc w:val="left"/>
+      <w:pPr>
+        <w:tabs>
+          <w:tab w:val="num" w:pos="4320"/>
+        </w:tabs>
+        <w:ind w:left="4320" w:hanging="360"/>
+      </w:pPr>
+    </w:lvl>
+    <w:lvl w:ilvl="6" w:tentative="1">
+      <w:start w:val="1"/>
+      <w:numFmt w:val="decimal"/>
+      <w:lvlText w:val="%7."/>
+      <w:lvlJc w:val="left"/>
+      <w:pPr>
+        <w:tabs>
+          <w:tab w:val="num" w:pos="5040"/>
+        </w:tabs>
+        <w:ind w:left="5040" w:hanging="360"/>
+      </w:pPr>
+    </w:lvl>
+    <w:lvl w:ilvl="7" w:tentative="1">
+      <w:start w:val="1"/>
+      <w:numFmt w:val="decimal"/>
+      <w:lvlText w:val="%8."/>
+      <w:lvlJc w:val="left"/>
+      <w:pPr>
+        <w:tabs>
+          <w:tab w:val="num" w:pos="5760"/>
+        </w:tabs>
+        <w:ind w:left="5760" w:hanging="360"/>
+      </w:pPr>
+    </w:lvl>
+    <w:lvl w:ilvl="8" w:tentative="1">
+      <w:start w:val="1"/>
+      <w:numFmt w:val="decimal"/>
+      <w:lvlText w:val="%9."/>
+      <w:lvlJc w:val="left"/>
+      <w:pPr>
+        <w:tabs>
+          <w:tab w:val="num" w:pos="6480"/>
+        </w:tabs>
+        <w:ind w:left="6480" w:hanging="360"/>
+      </w:pPr>
+    </w:lvl>
+  </w:abstractNum>
+  <w:abstractNum w:abstractNumId="28" w15:restartNumberingAfterBreak="0">
     <w:nsid w:val="698D1BB2"/>
     <w:multiLevelType w:val="multilevel"/>
     <w:tmpl w:val="5C9421AA"/>
@@ -5607,7 +6699,7 @@
       </w:rPr>
     </w:lvl>
   </w:abstractNum>
-  <w:abstractNum w:abstractNumId="23" w15:restartNumberingAfterBreak="0">
+  <w:abstractNum w:abstractNumId="29" w15:restartNumberingAfterBreak="0">
     <w:nsid w:val="731826C0"/>
     <w:multiLevelType w:val="multilevel"/>
     <w:tmpl w:val="7B9482AC"/>
@@ -5720,7 +6812,7 @@
       </w:pPr>
     </w:lvl>
   </w:abstractNum>
-  <w:abstractNum w:abstractNumId="24" w15:restartNumberingAfterBreak="0">
+  <w:abstractNum w:abstractNumId="30" w15:restartNumberingAfterBreak="0">
     <w:nsid w:val="78AE6D7D"/>
     <w:multiLevelType w:val="hybridMultilevel"/>
     <w:tmpl w:val="45FE988A"/>
@@ -5834,37 +6926,37 @@
     </w:lvl>
   </w:abstractNum>
   <w:num w:numId="1" w16cid:durableId="496073689">
-    <w:abstractNumId w:val="2"/>
+    <w:abstractNumId w:val="4"/>
   </w:num>
   <w:num w:numId="2" w16cid:durableId="2124374278">
-    <w:abstractNumId w:val="21"/>
+    <w:abstractNumId w:val="26"/>
   </w:num>
   <w:num w:numId="3" w16cid:durableId="1035430152">
-    <w:abstractNumId w:val="9"/>
+    <w:abstractNumId w:val="12"/>
   </w:num>
   <w:num w:numId="4" w16cid:durableId="1671837160">
-    <w:abstractNumId w:val="16"/>
+    <w:abstractNumId w:val="19"/>
   </w:num>
   <w:num w:numId="5" w16cid:durableId="164901832">
-    <w:abstractNumId w:val="11"/>
+    <w:abstractNumId w:val="14"/>
   </w:num>
   <w:num w:numId="6" w16cid:durableId="848373772">
-    <w:abstractNumId w:val="3"/>
+    <w:abstractNumId w:val="5"/>
   </w:num>
   <w:num w:numId="7" w16cid:durableId="18313750">
-    <w:abstractNumId w:val="24"/>
+    <w:abstractNumId w:val="30"/>
   </w:num>
   <w:num w:numId="8" w16cid:durableId="1029451703">
-    <w:abstractNumId w:val="23"/>
+    <w:abstractNumId w:val="29"/>
     <w:lvlOverride w:ilvl="0">
       <w:startOverride w:val="1"/>
     </w:lvlOverride>
   </w:num>
   <w:num w:numId="9" w16cid:durableId="1084304718">
-    <w:abstractNumId w:val="1"/>
+    <w:abstractNumId w:val="3"/>
   </w:num>
   <w:num w:numId="10" w16cid:durableId="226721109">
-    <w:abstractNumId w:val="20"/>
+    <w:abstractNumId w:val="24"/>
   </w:num>
   <w:num w:numId="11" w16cid:durableId="12540451">
     <w:abstractNumId w:val="0"/>
@@ -5873,58 +6965,94 @@
     </w:lvlOverride>
   </w:num>
   <w:num w:numId="12" w16cid:durableId="1114902095">
-    <w:abstractNumId w:val="8"/>
+    <w:abstractNumId w:val="11"/>
   </w:num>
   <w:num w:numId="13" w16cid:durableId="1175876183">
-    <w:abstractNumId w:val="6"/>
+    <w:abstractNumId w:val="9"/>
   </w:num>
   <w:num w:numId="14" w16cid:durableId="1596018527">
-    <w:abstractNumId w:val="14"/>
+    <w:abstractNumId w:val="17"/>
     <w:lvlOverride w:ilvl="0">
       <w:startOverride w:val="3"/>
     </w:lvlOverride>
   </w:num>
   <w:num w:numId="15" w16cid:durableId="1966161160">
+    <w:abstractNumId w:val="16"/>
+  </w:num>
+  <w:num w:numId="16" w16cid:durableId="276105461">
     <w:abstractNumId w:val="13"/>
   </w:num>
-  <w:num w:numId="16" w16cid:durableId="276105461">
-    <w:abstractNumId w:val="10"/>
-  </w:num>
   <w:num w:numId="17" w16cid:durableId="1043482211">
-    <w:abstractNumId w:val="19"/>
+    <w:abstractNumId w:val="23"/>
     <w:lvlOverride w:ilvl="0">
       <w:startOverride w:val="4"/>
     </w:lvlOverride>
   </w:num>
   <w:num w:numId="18" w16cid:durableId="2048749751">
-    <w:abstractNumId w:val="17"/>
+    <w:abstractNumId w:val="20"/>
   </w:num>
   <w:num w:numId="19" w16cid:durableId="1782072958">
-    <w:abstractNumId w:val="22"/>
+    <w:abstractNumId w:val="28"/>
   </w:num>
   <w:num w:numId="20" w16cid:durableId="705064008">
-    <w:abstractNumId w:val="7"/>
+    <w:abstractNumId w:val="10"/>
     <w:lvlOverride w:ilvl="0">
       <w:startOverride w:val="5"/>
     </w:lvlOverride>
   </w:num>
   <w:num w:numId="21" w16cid:durableId="2111925866">
-    <w:abstractNumId w:val="12"/>
+    <w:abstractNumId w:val="15"/>
   </w:num>
   <w:num w:numId="22" w16cid:durableId="294025107">
-    <w:abstractNumId w:val="5"/>
+    <w:abstractNumId w:val="7"/>
     <w:lvlOverride w:ilvl="0">
       <w:startOverride w:val="6"/>
     </w:lvlOverride>
   </w:num>
   <w:num w:numId="23" w16cid:durableId="1523319193">
-    <w:abstractNumId w:val="4"/>
+    <w:abstractNumId w:val="6"/>
   </w:num>
   <w:num w:numId="24" w16cid:durableId="846871136">
-    <w:abstractNumId w:val="15"/>
+    <w:abstractNumId w:val="18"/>
   </w:num>
   <w:num w:numId="25" w16cid:durableId="1974285753">
-    <w:abstractNumId w:val="18"/>
+    <w:abstractNumId w:val="22"/>
+  </w:num>
+  <w:num w:numId="26" w16cid:durableId="461577487">
+    <w:abstractNumId w:val="1"/>
+    <w:lvlOverride w:ilvl="0">
+      <w:startOverride w:val="1"/>
+    </w:lvlOverride>
+  </w:num>
+  <w:num w:numId="27" w16cid:durableId="913971981">
+    <w:abstractNumId w:val="27"/>
+    <w:lvlOverride w:ilvl="0">
+      <w:startOverride w:val="2"/>
+    </w:lvlOverride>
+  </w:num>
+  <w:num w:numId="28" w16cid:durableId="1508717681">
+    <w:abstractNumId w:val="21"/>
+    <w:lvlOverride w:ilvl="0">
+      <w:startOverride w:val="3"/>
+    </w:lvlOverride>
+  </w:num>
+  <w:num w:numId="29" w16cid:durableId="512650192">
+    <w:abstractNumId w:val="2"/>
+    <w:lvlOverride w:ilvl="0">
+      <w:startOverride w:val="4"/>
+    </w:lvlOverride>
+  </w:num>
+  <w:num w:numId="30" w16cid:durableId="1139808771">
+    <w:abstractNumId w:val="8"/>
+    <w:lvlOverride w:ilvl="0">
+      <w:startOverride w:val="5"/>
+    </w:lvlOverride>
+  </w:num>
+  <w:num w:numId="31" w16cid:durableId="1653439632">
+    <w:abstractNumId w:val="25"/>
+    <w:lvlOverride w:ilvl="0">
+      <w:startOverride w:val="6"/>
+    </w:lvlOverride>
   </w:num>
 </w:numbering>
 </file>
@@ -6532,7 +7660,6 @@
   <w:style w:type="character" w:default="1" w:styleId="Policepardfaut">
     <w:name w:val="Default Paragraph Font"/>
     <w:uiPriority w:val="1"/>
-    <w:semiHidden/>
     <w:unhideWhenUsed/>
   </w:style>
   <w:style w:type="table" w:default="1" w:styleId="TableauNormal">

</xml_diff>